<commit_message>
Added main operation with file system to the first problem
</commit_message>
<xml_diff>
--- a/Labs/Vcs_lab_problem1.docx
+++ b/Labs/Vcs_lab_problem1.docx
@@ -697,11 +697,114 @@
           <w:lang w:val="ru-RU"/>
         </w:rPr>
       </w:pPr>
+    </w:p>
+    <w:p>
+      <w:pPr>
+        <w:pStyle w:val="NormalWeb"/>
+        <w:shd w:val="clear" w:color="auto" w:fill="FFFFFF"/>
+        <w:spacing w:before="120" w:beforeAutospacing="0" w:after="120" w:afterAutospacing="0" w:line="336" w:lineRule="atLeast"/>
+        <w:rPr>
+          <w:rFonts w:ascii="Arial" w:hAnsi="Arial" w:cs="Arial"/>
+          <w:color w:val="252525"/>
+          <w:sz w:val="21"/>
+          <w:szCs w:val="21"/>
+          <w:lang w:val="ru-RU"/>
+        </w:rPr>
+      </w:pPr>
+    </w:p>
+    <w:p>
+      <w:pPr>
+        <w:pStyle w:val="NormalWeb"/>
+        <w:shd w:val="clear" w:color="auto" w:fill="FFFFFF"/>
+        <w:spacing w:before="120" w:beforeAutospacing="0" w:after="120" w:afterAutospacing="0" w:line="336" w:lineRule="atLeast"/>
+        <w:rPr>
+          <w:rFonts w:ascii="Arial" w:hAnsi="Arial" w:cs="Arial"/>
+          <w:color w:val="252525"/>
+          <w:sz w:val="21"/>
+          <w:szCs w:val="21"/>
+          <w:lang w:val="ru-RU"/>
+        </w:rPr>
+      </w:pPr>
+    </w:p>
+    <w:p>
+      <w:pPr>
+        <w:pStyle w:val="NormalWeb"/>
+        <w:shd w:val="clear" w:color="auto" w:fill="FFFFFF"/>
+        <w:spacing w:before="120" w:beforeAutospacing="0" w:after="120" w:afterAutospacing="0" w:line="336" w:lineRule="atLeast"/>
+        <w:rPr>
+          <w:rFonts w:ascii="Arial" w:hAnsi="Arial" w:cs="Arial"/>
+          <w:color w:val="252525"/>
+          <w:sz w:val="21"/>
+          <w:szCs w:val="21"/>
+          <w:lang w:val="ru-RU"/>
+        </w:rPr>
+      </w:pPr>
+    </w:p>
+    <w:p>
+      <w:pPr>
+        <w:rPr>
+          <w:rStyle w:val="Heading2Char"/>
+          <w:lang w:eastAsia="en-GB"/>
+        </w:rPr>
+      </w:pPr>
+      <w:r>
+        <w:rPr>
+          <w:rStyle w:val="Heading2Char"/>
+        </w:rPr>
+        <w:br w:type="page"/>
+      </w:r>
+    </w:p>
+    <w:p>
+      <w:pPr>
+        <w:pStyle w:val="NormalWeb"/>
+        <w:shd w:val="clear" w:color="auto" w:fill="FFFFFF"/>
+        <w:spacing w:before="120" w:beforeAutospacing="0" w:after="120" w:afterAutospacing="0" w:line="336" w:lineRule="atLeast"/>
+        <w:rPr>
+          <w:rStyle w:val="Heading2Char"/>
+          <w:lang w:val="ru-RU"/>
+        </w:rPr>
+      </w:pPr>
+      <w:r>
+        <w:rPr>
+          <w:rStyle w:val="Heading2Char"/>
+          <w:lang w:val="ru-RU"/>
+        </w:rPr>
+        <w:lastRenderedPageBreak/>
+        <w:t xml:space="preserve">Основные операции над </w:t>
+      </w:r>
+      <w:proofErr w:type="spellStart"/>
+      <w:r>
+        <w:rPr>
+          <w:rStyle w:val="Heading2Char"/>
+        </w:rPr>
+        <w:t>репозиторием</w:t>
+      </w:r>
+      <w:proofErr w:type="spellEnd"/>
+      <w:r>
+        <w:rPr>
+          <w:rStyle w:val="Heading2Char"/>
+          <w:lang w:val="ru-RU"/>
+        </w:rPr>
+        <w:t>.</w:t>
+      </w:r>
+    </w:p>
+    <w:p>
+      <w:pPr>
+        <w:pStyle w:val="NormalWeb"/>
+        <w:shd w:val="clear" w:color="auto" w:fill="FFFFFF"/>
+        <w:spacing w:before="120" w:beforeAutospacing="0" w:after="120" w:afterAutospacing="0" w:line="336" w:lineRule="atLeast"/>
+        <w:rPr>
+          <w:rFonts w:ascii="Arial" w:hAnsi="Arial" w:cs="Arial"/>
+          <w:color w:val="252525"/>
+          <w:sz w:val="21"/>
+          <w:szCs w:val="21"/>
+          <w:lang w:val="ru-RU"/>
+        </w:rPr>
+      </w:pPr>
       <w:r>
         <w:rPr>
           <w:noProof/>
         </w:rPr>
-        <w:lastRenderedPageBreak/>
         <w:drawing>
           <wp:inline distT="0" distB="0" distL="0" distR="0">
             <wp:extent cx="5731510" cy="3523996"/>
@@ -758,30 +861,11 @@
           <w:lang w:val="ru-RU"/>
         </w:rPr>
       </w:pPr>
-    </w:p>
-    <w:p>
-      <w:pPr>
-        <w:pStyle w:val="Heading4"/>
-        <w:shd w:val="clear" w:color="auto" w:fill="FFFFFF"/>
-        <w:spacing w:before="72" w:line="336" w:lineRule="atLeast"/>
-        <w:rPr>
-          <w:rFonts w:ascii="Arial" w:hAnsi="Arial" w:cs="Arial"/>
-          <w:color w:val="000000"/>
-          <w:sz w:val="21"/>
-          <w:szCs w:val="21"/>
-          <w:lang w:val="ru-RU"/>
-        </w:rPr>
-      </w:pPr>
-      <w:r>
-        <w:rPr>
-          <w:rStyle w:val="mw-headline"/>
-          <w:rFonts w:ascii="Arial" w:hAnsi="Arial" w:cs="Arial"/>
-          <w:color w:val="000000"/>
-          <w:sz w:val="21"/>
-          <w:szCs w:val="21"/>
-          <w:lang w:val="ru-RU"/>
-        </w:rPr>
-        <w:t>Операции над файловой системой</w:t>
+      <w:r>
+        <w:rPr>
+          <w:lang w:val="ru-RU"/>
+        </w:rPr>
+        <w:t>Рисунок 1 – Основные операции над файловой системой.</w:t>
       </w:r>
     </w:p>
     <w:p>
@@ -826,1675 +910,1381 @@
         </w:rPr>
         <w:t xml:space="preserve"> могут быть произведены перечисленные ниже операции</w:t>
       </w:r>
+      <w:r>
+        <w:rPr>
+          <w:rStyle w:val="apple-converted-space"/>
+          <w:rFonts w:ascii="Arial" w:hAnsi="Arial" w:cs="Arial"/>
+          <w:color w:val="252525"/>
+          <w:sz w:val="21"/>
+          <w:szCs w:val="21"/>
+        </w:rPr>
+        <w:t> </w:t>
+      </w:r>
+      <w:r>
+        <w:rPr>
+          <w:rFonts w:ascii="Arial" w:hAnsi="Arial" w:cs="Arial"/>
+          <w:color w:val="252525"/>
+          <w:sz w:val="21"/>
+          <w:szCs w:val="21"/>
+          <w:lang w:val="ru-RU"/>
+        </w:rPr>
+        <w:t>(см. рис. 1). В скобках указано краткое именование операции в обозначениях команды</w:t>
+      </w:r>
+      <w:r>
+        <w:rPr>
+          <w:rStyle w:val="apple-converted-space"/>
+          <w:rFonts w:ascii="Arial" w:hAnsi="Arial" w:cs="Arial"/>
+          <w:color w:val="252525"/>
+          <w:sz w:val="21"/>
+          <w:szCs w:val="21"/>
+        </w:rPr>
+        <w:t> </w:t>
+      </w:r>
+      <w:proofErr w:type="spellStart"/>
+      <w:r>
+        <w:rPr>
+          <w:rStyle w:val="HTMLTypewriter"/>
+          <w:color w:val="252525"/>
+        </w:rPr>
+        <w:t>svn</w:t>
+      </w:r>
+      <w:proofErr w:type="spellEnd"/>
+      <w:r>
+        <w:rPr>
+          <w:rStyle w:val="HTMLTypewriter"/>
+          <w:color w:val="252525"/>
+          <w:lang w:val="ru-RU"/>
+        </w:rPr>
+        <w:t xml:space="preserve"> </w:t>
+      </w:r>
+      <w:r>
+        <w:rPr>
+          <w:rStyle w:val="HTMLTypewriter"/>
+          <w:color w:val="252525"/>
+        </w:rPr>
+        <w:t>status</w:t>
+      </w:r>
+      <w:r>
+        <w:rPr>
+          <w:rFonts w:ascii="Arial" w:hAnsi="Arial" w:cs="Arial"/>
+          <w:color w:val="252525"/>
+          <w:sz w:val="21"/>
+          <w:szCs w:val="21"/>
+          <w:lang w:val="ru-RU"/>
+        </w:rPr>
+        <w:t>.</w:t>
+      </w:r>
+    </w:p>
+    <w:p>
+      <w:pPr>
+        <w:shd w:val="clear" w:color="auto" w:fill="FFFFFF"/>
+        <w:spacing w:before="100" w:beforeAutospacing="1" w:after="24" w:line="360" w:lineRule="atLeast"/>
+        <w:rPr>
+          <w:rFonts w:ascii="Arial" w:hAnsi="Arial" w:cs="Arial"/>
+          <w:color w:val="252525"/>
+          <w:sz w:val="21"/>
+          <w:szCs w:val="21"/>
+          <w:lang w:val="ru-RU"/>
+        </w:rPr>
+      </w:pPr>
+      <w:r>
+        <w:rPr>
+          <w:rFonts w:ascii="Arial" w:hAnsi="Arial" w:cs="Arial"/>
+          <w:i/>
+          <w:iCs/>
+          <w:color w:val="252525"/>
+          <w:sz w:val="21"/>
+          <w:szCs w:val="21"/>
+          <w:lang w:val="ru-RU"/>
+        </w:rPr>
+        <w:t>Добавление</w:t>
+      </w:r>
+      <w:r>
+        <w:rPr>
+          <w:rStyle w:val="apple-converted-space"/>
+          <w:rFonts w:ascii="Arial" w:hAnsi="Arial" w:cs="Arial"/>
+          <w:color w:val="252525"/>
+          <w:sz w:val="21"/>
+          <w:szCs w:val="21"/>
+        </w:rPr>
+        <w:t> </w:t>
+      </w:r>
+      <w:r>
+        <w:rPr>
+          <w:rFonts w:ascii="Arial" w:hAnsi="Arial" w:cs="Arial"/>
+          <w:color w:val="252525"/>
+          <w:sz w:val="21"/>
+          <w:szCs w:val="21"/>
+          <w:lang w:val="ru-RU"/>
+        </w:rPr>
+        <w:t>(</w:t>
+      </w:r>
+      <w:r>
+        <w:rPr>
+          <w:rFonts w:ascii="Arial" w:hAnsi="Arial" w:cs="Arial"/>
+          <w:color w:val="252525"/>
+          <w:sz w:val="21"/>
+          <w:szCs w:val="21"/>
+        </w:rPr>
+        <w:t>A</w:t>
+      </w:r>
+      <w:r>
+        <w:rPr>
+          <w:rFonts w:ascii="Arial" w:hAnsi="Arial" w:cs="Arial"/>
+          <w:color w:val="252525"/>
+          <w:sz w:val="21"/>
+          <w:szCs w:val="21"/>
+          <w:lang w:val="ru-RU"/>
+        </w:rPr>
+        <w:t xml:space="preserve">). Добавление объекта в файловую систему. Добавленный объект не имеет истории ревизий. </w:t>
+      </w:r>
+      <w:r>
+        <w:rPr>
+          <w:rFonts w:ascii="Arial" w:hAnsi="Arial" w:cs="Arial"/>
+          <w:color w:val="252525"/>
+          <w:sz w:val="21"/>
+          <w:szCs w:val="21"/>
+          <w:lang w:val="ru-RU"/>
+        </w:rPr>
+        <w:t>Пример на рисунке:</w:t>
+      </w:r>
+    </w:p>
+    <w:p>
+      <w:pPr>
+        <w:shd w:val="clear" w:color="auto" w:fill="FFFFFF"/>
+        <w:spacing w:before="100" w:beforeAutospacing="1" w:after="24" w:line="360" w:lineRule="atLeast"/>
+        <w:ind w:firstLine="720"/>
+        <w:rPr>
+          <w:rFonts w:ascii="Arial" w:hAnsi="Arial" w:cs="Arial"/>
+          <w:color w:val="252525"/>
+          <w:sz w:val="21"/>
+          <w:szCs w:val="21"/>
+          <w:lang w:val="ru-RU"/>
+        </w:rPr>
+      </w:pPr>
+      <w:r>
+        <w:rPr>
+          <w:rFonts w:ascii="Arial" w:hAnsi="Arial" w:cs="Arial"/>
+          <w:color w:val="252525"/>
+          <w:sz w:val="21"/>
+          <w:szCs w:val="21"/>
+          <w:lang w:val="ru-RU"/>
+        </w:rPr>
+        <w:t>файл</w:t>
+      </w:r>
+      <w:r>
+        <w:rPr>
+          <w:rStyle w:val="apple-converted-space"/>
+          <w:rFonts w:ascii="Arial" w:hAnsi="Arial" w:cs="Arial"/>
+          <w:color w:val="252525"/>
+          <w:sz w:val="21"/>
+          <w:szCs w:val="21"/>
+        </w:rPr>
+        <w:t> </w:t>
+      </w:r>
+      <w:r>
+        <w:rPr>
+          <w:rStyle w:val="HTMLTypewriter"/>
+          <w:rFonts w:eastAsiaTheme="minorHAnsi"/>
+          <w:color w:val="252525"/>
+          <w:lang w:val="ru-RU"/>
+        </w:rPr>
+        <w:t>/</w:t>
+      </w:r>
+      <w:r>
+        <w:rPr>
+          <w:rStyle w:val="HTMLTypewriter"/>
+          <w:rFonts w:eastAsiaTheme="minorHAnsi"/>
+          <w:color w:val="252525"/>
+        </w:rPr>
+        <w:t>main</w:t>
+      </w:r>
+      <w:r>
+        <w:rPr>
+          <w:rStyle w:val="HTMLTypewriter"/>
+          <w:rFonts w:eastAsiaTheme="minorHAnsi"/>
+          <w:color w:val="252525"/>
+          <w:lang w:val="ru-RU"/>
+        </w:rPr>
+        <w:t>.</w:t>
+      </w:r>
+      <w:r>
+        <w:rPr>
+          <w:rStyle w:val="HTMLTypewriter"/>
+          <w:rFonts w:eastAsiaTheme="minorHAnsi"/>
+          <w:color w:val="252525"/>
+        </w:rPr>
+        <w:t>c</w:t>
+      </w:r>
+      <w:r>
+        <w:rPr>
+          <w:rStyle w:val="apple-converted-space"/>
+          <w:rFonts w:ascii="Arial" w:hAnsi="Arial" w:cs="Arial"/>
+          <w:color w:val="252525"/>
+          <w:sz w:val="21"/>
+          <w:szCs w:val="21"/>
+        </w:rPr>
+        <w:t> </w:t>
+      </w:r>
+      <w:r>
+        <w:rPr>
+          <w:rFonts w:ascii="Arial" w:hAnsi="Arial" w:cs="Arial"/>
+          <w:color w:val="252525"/>
+          <w:sz w:val="21"/>
+          <w:szCs w:val="21"/>
+          <w:lang w:val="ru-RU"/>
+        </w:rPr>
+        <w:t>был</w:t>
+      </w:r>
+      <w:r>
+        <w:rPr>
+          <w:rStyle w:val="apple-converted-space"/>
+          <w:rFonts w:ascii="Arial" w:hAnsi="Arial" w:cs="Arial"/>
+          <w:color w:val="252525"/>
+          <w:sz w:val="21"/>
+          <w:szCs w:val="21"/>
+        </w:rPr>
+        <w:t> </w:t>
+      </w:r>
+      <w:r>
+        <w:rPr>
+          <w:rFonts w:ascii="Arial" w:hAnsi="Arial" w:cs="Arial"/>
+          <w:i/>
+          <w:iCs/>
+          <w:color w:val="252525"/>
+          <w:sz w:val="21"/>
+          <w:szCs w:val="21"/>
+          <w:lang w:val="ru-RU"/>
+        </w:rPr>
+        <w:t>добавлен</w:t>
+      </w:r>
+      <w:r>
+        <w:rPr>
+          <w:rStyle w:val="apple-converted-space"/>
+          <w:rFonts w:ascii="Arial" w:hAnsi="Arial" w:cs="Arial"/>
+          <w:color w:val="252525"/>
+          <w:sz w:val="21"/>
+          <w:szCs w:val="21"/>
+        </w:rPr>
+        <w:t> </w:t>
+      </w:r>
+      <w:r>
+        <w:rPr>
+          <w:rFonts w:ascii="Arial" w:hAnsi="Arial" w:cs="Arial"/>
+          <w:color w:val="252525"/>
+          <w:sz w:val="21"/>
+          <w:szCs w:val="21"/>
+          <w:lang w:val="ru-RU"/>
+        </w:rPr>
+        <w:t>в ревизии 27.</w:t>
+      </w:r>
+    </w:p>
+    <w:p>
+      <w:pPr>
+        <w:shd w:val="clear" w:color="auto" w:fill="FFFFFF"/>
+        <w:spacing w:before="100" w:beforeAutospacing="1" w:after="24" w:line="360" w:lineRule="atLeast"/>
+        <w:rPr>
+          <w:rFonts w:ascii="Arial" w:hAnsi="Arial" w:cs="Arial"/>
+          <w:color w:val="252525"/>
+          <w:sz w:val="21"/>
+          <w:szCs w:val="21"/>
+          <w:lang w:val="ru-RU"/>
+        </w:rPr>
+      </w:pPr>
+      <w:r>
+        <w:rPr>
+          <w:rFonts w:ascii="Arial" w:hAnsi="Arial" w:cs="Arial"/>
+          <w:i/>
+          <w:iCs/>
+          <w:color w:val="252525"/>
+          <w:sz w:val="21"/>
+          <w:szCs w:val="21"/>
+          <w:lang w:val="ru-RU"/>
+        </w:rPr>
+        <w:t>Модификация</w:t>
+      </w:r>
+      <w:r>
+        <w:rPr>
+          <w:rStyle w:val="apple-converted-space"/>
+          <w:rFonts w:ascii="Arial" w:hAnsi="Arial" w:cs="Arial"/>
+          <w:color w:val="252525"/>
+          <w:sz w:val="21"/>
+          <w:szCs w:val="21"/>
+        </w:rPr>
+        <w:t> </w:t>
+      </w:r>
+      <w:r>
+        <w:rPr>
+          <w:rFonts w:ascii="Arial" w:hAnsi="Arial" w:cs="Arial"/>
+          <w:color w:val="252525"/>
+          <w:sz w:val="21"/>
+          <w:szCs w:val="21"/>
+          <w:lang w:val="ru-RU"/>
+        </w:rPr>
+        <w:t>(</w:t>
+      </w:r>
+      <w:r>
+        <w:rPr>
+          <w:rFonts w:ascii="Arial" w:hAnsi="Arial" w:cs="Arial"/>
+          <w:color w:val="252525"/>
+          <w:sz w:val="21"/>
+          <w:szCs w:val="21"/>
+        </w:rPr>
+        <w:t>M</w:t>
+      </w:r>
+      <w:r>
+        <w:rPr>
+          <w:rFonts w:ascii="Arial" w:hAnsi="Arial" w:cs="Arial"/>
+          <w:color w:val="252525"/>
+          <w:sz w:val="21"/>
+          <w:szCs w:val="21"/>
+          <w:lang w:val="ru-RU"/>
+        </w:rPr>
+        <w:t xml:space="preserve">). Модификация объекта, например, изменение содержимого файла или изменение свойств файла или директории. </w:t>
+      </w:r>
+      <w:r>
+        <w:rPr>
+          <w:rFonts w:ascii="Arial" w:hAnsi="Arial" w:cs="Arial"/>
+          <w:color w:val="252525"/>
+          <w:sz w:val="21"/>
+          <w:szCs w:val="21"/>
+          <w:lang w:val="ru-RU"/>
+        </w:rPr>
+        <w:t>Пример на рисунке:</w:t>
+      </w:r>
+    </w:p>
+    <w:p>
+      <w:pPr>
+        <w:shd w:val="clear" w:color="auto" w:fill="FFFFFF"/>
+        <w:spacing w:before="100" w:beforeAutospacing="1" w:after="24" w:line="360" w:lineRule="atLeast"/>
+        <w:ind w:firstLine="720"/>
+        <w:rPr>
+          <w:rFonts w:ascii="Arial" w:hAnsi="Arial" w:cs="Arial"/>
+          <w:color w:val="252525"/>
+          <w:sz w:val="21"/>
+          <w:szCs w:val="21"/>
+          <w:lang w:val="ru-RU"/>
+        </w:rPr>
+      </w:pPr>
+      <w:r>
+        <w:rPr>
+          <w:rFonts w:ascii="Arial" w:hAnsi="Arial" w:cs="Arial"/>
+          <w:color w:val="252525"/>
+          <w:sz w:val="21"/>
+          <w:szCs w:val="21"/>
+          <w:lang w:val="ru-RU"/>
+        </w:rPr>
+        <w:t>файл</w:t>
+      </w:r>
+      <w:r>
+        <w:rPr>
+          <w:rStyle w:val="apple-converted-space"/>
+          <w:rFonts w:ascii="Arial" w:hAnsi="Arial" w:cs="Arial"/>
+          <w:color w:val="252525"/>
+          <w:sz w:val="21"/>
+          <w:szCs w:val="21"/>
+        </w:rPr>
+        <w:t> </w:t>
+      </w:r>
+      <w:r>
+        <w:rPr>
+          <w:rStyle w:val="HTMLTypewriter"/>
+          <w:rFonts w:eastAsiaTheme="minorHAnsi"/>
+          <w:color w:val="252525"/>
+          <w:lang w:val="ru-RU"/>
+        </w:rPr>
+        <w:t>/</w:t>
+      </w:r>
+      <w:r>
+        <w:rPr>
+          <w:rStyle w:val="HTMLTypewriter"/>
+          <w:rFonts w:eastAsiaTheme="minorHAnsi"/>
+          <w:color w:val="252525"/>
+        </w:rPr>
+        <w:t>main</w:t>
+      </w:r>
+      <w:r>
+        <w:rPr>
+          <w:rStyle w:val="HTMLTypewriter"/>
+          <w:rFonts w:eastAsiaTheme="minorHAnsi"/>
+          <w:color w:val="252525"/>
+          <w:lang w:val="ru-RU"/>
+        </w:rPr>
+        <w:t>.</w:t>
+      </w:r>
+      <w:r>
+        <w:rPr>
+          <w:rStyle w:val="HTMLTypewriter"/>
+          <w:rFonts w:eastAsiaTheme="minorHAnsi"/>
+          <w:color w:val="252525"/>
+        </w:rPr>
+        <w:t>c</w:t>
+      </w:r>
+      <w:r>
+        <w:rPr>
+          <w:rStyle w:val="apple-converted-space"/>
+          <w:rFonts w:ascii="Arial" w:hAnsi="Arial" w:cs="Arial"/>
+          <w:color w:val="252525"/>
+          <w:sz w:val="21"/>
+          <w:szCs w:val="21"/>
+        </w:rPr>
+        <w:t> </w:t>
+      </w:r>
+      <w:r>
+        <w:rPr>
+          <w:rFonts w:ascii="Arial" w:hAnsi="Arial" w:cs="Arial"/>
+          <w:color w:val="252525"/>
+          <w:sz w:val="21"/>
+          <w:szCs w:val="21"/>
+          <w:lang w:val="ru-RU"/>
+        </w:rPr>
+        <w:t>был</w:t>
+      </w:r>
+      <w:r>
+        <w:rPr>
+          <w:rStyle w:val="apple-converted-space"/>
+          <w:rFonts w:ascii="Arial" w:hAnsi="Arial" w:cs="Arial"/>
+          <w:color w:val="252525"/>
+          <w:sz w:val="21"/>
+          <w:szCs w:val="21"/>
+        </w:rPr>
+        <w:t> </w:t>
+      </w:r>
+      <w:r>
+        <w:rPr>
+          <w:rFonts w:ascii="Arial" w:hAnsi="Arial" w:cs="Arial"/>
+          <w:i/>
+          <w:iCs/>
+          <w:color w:val="252525"/>
+          <w:sz w:val="21"/>
+          <w:szCs w:val="21"/>
+          <w:lang w:val="ru-RU"/>
+        </w:rPr>
+        <w:t>модифицирован</w:t>
+      </w:r>
+      <w:r>
+        <w:rPr>
+          <w:rStyle w:val="apple-converted-space"/>
+          <w:rFonts w:ascii="Arial" w:hAnsi="Arial" w:cs="Arial"/>
+          <w:color w:val="252525"/>
+          <w:sz w:val="21"/>
+          <w:szCs w:val="21"/>
+        </w:rPr>
+        <w:t> </w:t>
+      </w:r>
+      <w:r>
+        <w:rPr>
+          <w:rFonts w:ascii="Arial" w:hAnsi="Arial" w:cs="Arial"/>
+          <w:color w:val="252525"/>
+          <w:sz w:val="21"/>
+          <w:szCs w:val="21"/>
+          <w:lang w:val="ru-RU"/>
+        </w:rPr>
+        <w:t>в ревизии 28.</w:t>
+      </w:r>
+    </w:p>
+    <w:p>
+      <w:pPr>
+        <w:shd w:val="clear" w:color="auto" w:fill="FFFFFF"/>
+        <w:spacing w:before="100" w:beforeAutospacing="1" w:after="24" w:line="360" w:lineRule="atLeast"/>
+        <w:rPr>
+          <w:rFonts w:ascii="Arial" w:hAnsi="Arial" w:cs="Arial"/>
+          <w:color w:val="252525"/>
+          <w:sz w:val="21"/>
+          <w:szCs w:val="21"/>
+          <w:lang w:val="ru-RU"/>
+        </w:rPr>
+      </w:pPr>
+      <w:r>
+        <w:rPr>
+          <w:rFonts w:ascii="Arial" w:hAnsi="Arial" w:cs="Arial"/>
+          <w:i/>
+          <w:iCs/>
+          <w:color w:val="252525"/>
+          <w:sz w:val="21"/>
+          <w:szCs w:val="21"/>
+          <w:lang w:val="ru-RU"/>
+        </w:rPr>
+        <w:t>Удаление</w:t>
+      </w:r>
+      <w:r>
+        <w:rPr>
+          <w:rStyle w:val="apple-converted-space"/>
+          <w:rFonts w:ascii="Arial" w:hAnsi="Arial" w:cs="Arial"/>
+          <w:color w:val="252525"/>
+          <w:sz w:val="21"/>
+          <w:szCs w:val="21"/>
+        </w:rPr>
+        <w:t> </w:t>
+      </w:r>
+      <w:r>
+        <w:rPr>
+          <w:rFonts w:ascii="Arial" w:hAnsi="Arial" w:cs="Arial"/>
+          <w:color w:val="252525"/>
+          <w:sz w:val="21"/>
+          <w:szCs w:val="21"/>
+          <w:lang w:val="ru-RU"/>
+        </w:rPr>
+        <w:t>(</w:t>
+      </w:r>
+      <w:r>
+        <w:rPr>
+          <w:rFonts w:ascii="Arial" w:hAnsi="Arial" w:cs="Arial"/>
+          <w:color w:val="252525"/>
+          <w:sz w:val="21"/>
+          <w:szCs w:val="21"/>
+        </w:rPr>
+        <w:t>D</w:t>
+      </w:r>
+      <w:r>
+        <w:rPr>
+          <w:rFonts w:ascii="Arial" w:hAnsi="Arial" w:cs="Arial"/>
+          <w:color w:val="252525"/>
+          <w:sz w:val="21"/>
+          <w:szCs w:val="21"/>
+          <w:lang w:val="ru-RU"/>
+        </w:rPr>
+        <w:t xml:space="preserve">). Удаление файла из головной и последующих ревизий. При этом файл остаётся в предыдущих ревизиях. </w:t>
+      </w:r>
+      <w:r>
+        <w:rPr>
+          <w:rFonts w:ascii="Arial" w:hAnsi="Arial" w:cs="Arial"/>
+          <w:color w:val="252525"/>
+          <w:sz w:val="21"/>
+          <w:szCs w:val="21"/>
+          <w:lang w:val="ru-RU"/>
+        </w:rPr>
+        <w:t>Пример на рисунке:</w:t>
+      </w:r>
+    </w:p>
+    <w:p>
+      <w:pPr>
+        <w:shd w:val="clear" w:color="auto" w:fill="FFFFFF"/>
+        <w:spacing w:before="100" w:beforeAutospacing="1" w:after="24" w:line="360" w:lineRule="atLeast"/>
+        <w:ind w:firstLine="720"/>
+        <w:rPr>
+          <w:rFonts w:ascii="Arial" w:hAnsi="Arial" w:cs="Arial"/>
+          <w:color w:val="252525"/>
+          <w:sz w:val="21"/>
+          <w:szCs w:val="21"/>
+          <w:lang w:val="ru-RU"/>
+        </w:rPr>
+      </w:pPr>
+      <w:r>
+        <w:rPr>
+          <w:rFonts w:ascii="Arial" w:hAnsi="Arial" w:cs="Arial"/>
+          <w:color w:val="252525"/>
+          <w:sz w:val="21"/>
+          <w:szCs w:val="21"/>
+          <w:lang w:val="ru-RU"/>
+        </w:rPr>
+        <w:t>файл</w:t>
+      </w:r>
+      <w:r>
+        <w:rPr>
+          <w:rStyle w:val="apple-converted-space"/>
+          <w:rFonts w:ascii="Arial" w:hAnsi="Arial" w:cs="Arial"/>
+          <w:color w:val="252525"/>
+          <w:sz w:val="21"/>
+          <w:szCs w:val="21"/>
+        </w:rPr>
+        <w:t> </w:t>
+      </w:r>
+      <w:r>
+        <w:rPr>
+          <w:rStyle w:val="HTMLTypewriter"/>
+          <w:rFonts w:eastAsiaTheme="minorHAnsi"/>
+          <w:color w:val="252525"/>
+          <w:lang w:val="ru-RU"/>
+        </w:rPr>
+        <w:t>/</w:t>
+      </w:r>
+      <w:r>
+        <w:rPr>
+          <w:rStyle w:val="HTMLTypewriter"/>
+          <w:rFonts w:eastAsiaTheme="minorHAnsi"/>
+          <w:color w:val="252525"/>
+        </w:rPr>
+        <w:t>main</w:t>
+      </w:r>
+      <w:r>
+        <w:rPr>
+          <w:rStyle w:val="HTMLTypewriter"/>
+          <w:rFonts w:eastAsiaTheme="minorHAnsi"/>
+          <w:color w:val="252525"/>
+          <w:lang w:val="ru-RU"/>
+        </w:rPr>
+        <w:t>.</w:t>
+      </w:r>
+      <w:r>
+        <w:rPr>
+          <w:rStyle w:val="HTMLTypewriter"/>
+          <w:rFonts w:eastAsiaTheme="minorHAnsi"/>
+          <w:color w:val="252525"/>
+        </w:rPr>
+        <w:t>c</w:t>
+      </w:r>
+      <w:r>
+        <w:rPr>
+          <w:rStyle w:val="apple-converted-space"/>
+          <w:rFonts w:ascii="Arial" w:hAnsi="Arial" w:cs="Arial"/>
+          <w:color w:val="252525"/>
+          <w:sz w:val="21"/>
+          <w:szCs w:val="21"/>
+        </w:rPr>
+        <w:t> </w:t>
+      </w:r>
+      <w:r>
+        <w:rPr>
+          <w:rFonts w:ascii="Arial" w:hAnsi="Arial" w:cs="Arial"/>
+          <w:color w:val="252525"/>
+          <w:sz w:val="21"/>
+          <w:szCs w:val="21"/>
+          <w:lang w:val="ru-RU"/>
+        </w:rPr>
+        <w:t>был</w:t>
+      </w:r>
+      <w:r>
+        <w:rPr>
+          <w:rStyle w:val="apple-converted-space"/>
+          <w:rFonts w:ascii="Arial" w:hAnsi="Arial" w:cs="Arial"/>
+          <w:color w:val="252525"/>
+          <w:sz w:val="21"/>
+          <w:szCs w:val="21"/>
+        </w:rPr>
+        <w:t> </w:t>
+      </w:r>
+      <w:r>
+        <w:rPr>
+          <w:rFonts w:ascii="Arial" w:hAnsi="Arial" w:cs="Arial"/>
+          <w:i/>
+          <w:iCs/>
+          <w:color w:val="252525"/>
+          <w:sz w:val="21"/>
+          <w:szCs w:val="21"/>
+          <w:lang w:val="ru-RU"/>
+        </w:rPr>
+        <w:t>удалён</w:t>
+      </w:r>
+      <w:r>
+        <w:rPr>
+          <w:rStyle w:val="apple-converted-space"/>
+          <w:rFonts w:ascii="Arial" w:hAnsi="Arial" w:cs="Arial"/>
+          <w:color w:val="252525"/>
+          <w:sz w:val="21"/>
+          <w:szCs w:val="21"/>
+        </w:rPr>
+        <w:t> </w:t>
+      </w:r>
+      <w:r>
+        <w:rPr>
+          <w:rFonts w:ascii="Arial" w:hAnsi="Arial" w:cs="Arial"/>
+          <w:color w:val="252525"/>
+          <w:sz w:val="21"/>
+          <w:szCs w:val="21"/>
+          <w:lang w:val="ru-RU"/>
+        </w:rPr>
+        <w:t>в ревизии 30.</w:t>
+      </w:r>
+    </w:p>
+    <w:p>
+      <w:pPr>
+        <w:shd w:val="clear" w:color="auto" w:fill="FFFFFF"/>
+        <w:spacing w:before="100" w:beforeAutospacing="1" w:after="24" w:line="360" w:lineRule="atLeast"/>
+        <w:rPr>
+          <w:rFonts w:ascii="Arial" w:hAnsi="Arial" w:cs="Arial"/>
+          <w:color w:val="252525"/>
+          <w:sz w:val="21"/>
+          <w:szCs w:val="21"/>
+          <w:lang w:val="ru-RU"/>
+        </w:rPr>
+      </w:pPr>
+      <w:r>
+        <w:rPr>
+          <w:rFonts w:ascii="Arial" w:hAnsi="Arial" w:cs="Arial"/>
+          <w:i/>
+          <w:iCs/>
+          <w:color w:val="252525"/>
+          <w:sz w:val="21"/>
+          <w:szCs w:val="21"/>
+          <w:lang w:val="ru-RU"/>
+        </w:rPr>
+        <w:t>Добавление с историей</w:t>
+      </w:r>
+      <w:r>
+        <w:rPr>
+          <w:rStyle w:val="apple-converted-space"/>
+          <w:rFonts w:ascii="Arial" w:hAnsi="Arial" w:cs="Arial"/>
+          <w:color w:val="252525"/>
+          <w:sz w:val="21"/>
+          <w:szCs w:val="21"/>
+        </w:rPr>
+        <w:t> </w:t>
+      </w:r>
+      <w:r>
+        <w:rPr>
+          <w:rFonts w:ascii="Arial" w:hAnsi="Arial" w:cs="Arial"/>
+          <w:color w:val="252525"/>
+          <w:sz w:val="21"/>
+          <w:szCs w:val="21"/>
+          <w:lang w:val="ru-RU"/>
+        </w:rPr>
+        <w:t>(</w:t>
+      </w:r>
+      <w:r>
+        <w:rPr>
+          <w:rFonts w:ascii="Arial" w:hAnsi="Arial" w:cs="Arial"/>
+          <w:color w:val="252525"/>
+          <w:sz w:val="21"/>
+          <w:szCs w:val="21"/>
+        </w:rPr>
+        <w:t>A</w:t>
+      </w:r>
+      <w:r>
+        <w:rPr>
+          <w:rFonts w:ascii="Arial" w:hAnsi="Arial" w:cs="Arial"/>
+          <w:color w:val="252525"/>
+          <w:sz w:val="21"/>
+          <w:szCs w:val="21"/>
+          <w:lang w:val="ru-RU"/>
+        </w:rPr>
+        <w:t xml:space="preserve">+). Представляет собой копирование объекта внутри файловой системы хранилища, то есть </w:t>
+      </w:r>
+      <w:proofErr w:type="spellStart"/>
+      <w:r>
+        <w:rPr>
+          <w:rFonts w:ascii="Arial" w:hAnsi="Arial" w:cs="Arial"/>
+          <w:color w:val="252525"/>
+          <w:sz w:val="21"/>
+          <w:szCs w:val="21"/>
+          <w:lang w:val="ru-RU"/>
+        </w:rPr>
+        <w:t>объект</w:t>
+      </w:r>
+      <w:r>
+        <w:rPr>
+          <w:rStyle w:val="HTMLTypewriter"/>
+          <w:rFonts w:eastAsiaTheme="minorHAnsi"/>
+          <w:color w:val="252525"/>
+          <w:lang w:val="ru-RU"/>
+        </w:rPr>
+        <w:t>имя_источника@ревизия_источника</w:t>
+      </w:r>
+      <w:proofErr w:type="spellEnd"/>
+      <w:r>
+        <w:rPr>
+          <w:rStyle w:val="apple-converted-space"/>
+          <w:rFonts w:ascii="Arial" w:hAnsi="Arial" w:cs="Arial"/>
+          <w:color w:val="252525"/>
+          <w:sz w:val="21"/>
+          <w:szCs w:val="21"/>
+        </w:rPr>
+        <w:t> </w:t>
+      </w:r>
+      <w:r>
+        <w:rPr>
+          <w:rFonts w:ascii="Arial" w:hAnsi="Arial" w:cs="Arial"/>
+          <w:color w:val="252525"/>
+          <w:sz w:val="21"/>
+          <w:szCs w:val="21"/>
+          <w:lang w:val="ru-RU"/>
+        </w:rPr>
+        <w:t>копируется в</w:t>
+      </w:r>
+      <w:r>
+        <w:rPr>
+          <w:rStyle w:val="apple-converted-space"/>
+          <w:rFonts w:ascii="Arial" w:hAnsi="Arial" w:cs="Arial"/>
+          <w:color w:val="252525"/>
+          <w:sz w:val="21"/>
+          <w:szCs w:val="21"/>
+        </w:rPr>
+        <w:t> </w:t>
+      </w:r>
+      <w:proofErr w:type="spellStart"/>
+      <w:r>
+        <w:rPr>
+          <w:rStyle w:val="HTMLTypewriter"/>
+          <w:rFonts w:eastAsiaTheme="minorHAnsi"/>
+          <w:color w:val="252525"/>
+          <w:lang w:val="ru-RU"/>
+        </w:rPr>
+        <w:t>имя_копии</w:t>
+      </w:r>
+      <w:proofErr w:type="spellEnd"/>
+      <w:r>
+        <w:rPr>
+          <w:rStyle w:val="HTMLTypewriter"/>
+          <w:rFonts w:eastAsiaTheme="minorHAnsi"/>
+          <w:color w:val="252525"/>
+          <w:lang w:val="ru-RU"/>
+        </w:rPr>
+        <w:t>@</w:t>
+      </w:r>
+      <w:r>
+        <w:rPr>
+          <w:rStyle w:val="HTMLTypewriter"/>
+          <w:rFonts w:eastAsiaTheme="minorHAnsi"/>
+          <w:color w:val="252525"/>
+        </w:rPr>
+        <w:t>HEAD</w:t>
+      </w:r>
+      <w:r>
+        <w:rPr>
+          <w:rFonts w:ascii="Arial" w:hAnsi="Arial" w:cs="Arial"/>
+          <w:color w:val="252525"/>
+          <w:sz w:val="21"/>
+          <w:szCs w:val="21"/>
+          <w:lang w:val="ru-RU"/>
+        </w:rPr>
+        <w:t xml:space="preserve">. Скопированный объект наследует от источника историю ревизий до </w:t>
+      </w:r>
+      <w:r>
+        <w:rPr>
+          <w:rFonts w:ascii="Arial" w:hAnsi="Arial" w:cs="Arial"/>
+          <w:color w:val="252525"/>
+          <w:sz w:val="21"/>
+          <w:szCs w:val="21"/>
+          <w:lang w:val="ru-RU"/>
+        </w:rPr>
+        <w:lastRenderedPageBreak/>
+        <w:t xml:space="preserve">момента копирования (наследование истории показано на рисунке пунктирными связями). </w:t>
+      </w:r>
+      <w:r>
+        <w:rPr>
+          <w:rFonts w:ascii="Arial" w:hAnsi="Arial" w:cs="Arial"/>
+          <w:color w:val="252525"/>
+          <w:sz w:val="21"/>
+          <w:szCs w:val="21"/>
+          <w:lang w:val="ru-RU"/>
+        </w:rPr>
+        <w:t>Примеры на рисунке:</w:t>
+      </w:r>
+    </w:p>
+    <w:p>
+      <w:pPr>
+        <w:shd w:val="clear" w:color="auto" w:fill="FFFFFF"/>
+        <w:spacing w:before="100" w:beforeAutospacing="1" w:after="24" w:line="360" w:lineRule="atLeast"/>
+        <w:ind w:firstLine="720"/>
+        <w:rPr>
+          <w:rFonts w:ascii="Arial" w:hAnsi="Arial" w:cs="Arial"/>
+          <w:color w:val="252525"/>
+          <w:sz w:val="21"/>
+          <w:szCs w:val="21"/>
+          <w:lang w:val="ru-RU"/>
+        </w:rPr>
+      </w:pPr>
+      <w:r>
+        <w:rPr>
+          <w:rFonts w:ascii="Arial" w:hAnsi="Arial" w:cs="Arial"/>
+          <w:color w:val="252525"/>
+          <w:sz w:val="21"/>
+          <w:szCs w:val="21"/>
+          <w:lang w:val="ru-RU"/>
+        </w:rPr>
+        <w:t>в ревизии 29 директория</w:t>
+      </w:r>
+      <w:r>
+        <w:rPr>
+          <w:rStyle w:val="apple-converted-space"/>
+          <w:rFonts w:ascii="Arial" w:hAnsi="Arial" w:cs="Arial"/>
+          <w:color w:val="252525"/>
+          <w:sz w:val="21"/>
+          <w:szCs w:val="21"/>
+        </w:rPr>
+        <w:t> </w:t>
+      </w:r>
+      <w:r>
+        <w:rPr>
+          <w:rStyle w:val="HTMLTypewriter"/>
+          <w:rFonts w:eastAsiaTheme="minorHAnsi"/>
+          <w:color w:val="252525"/>
+          <w:lang w:val="ru-RU"/>
+        </w:rPr>
+        <w:t>/</w:t>
+      </w:r>
+      <w:r>
+        <w:rPr>
+          <w:rStyle w:val="HTMLTypewriter"/>
+          <w:rFonts w:eastAsiaTheme="minorHAnsi"/>
+          <w:color w:val="252525"/>
+        </w:rPr>
+        <w:t>tags</w:t>
+      </w:r>
+      <w:r>
+        <w:rPr>
+          <w:rStyle w:val="HTMLTypewriter"/>
+          <w:rFonts w:eastAsiaTheme="minorHAnsi"/>
+          <w:color w:val="252525"/>
+          <w:lang w:val="ru-RU"/>
+        </w:rPr>
+        <w:t>/</w:t>
+      </w:r>
+      <w:r>
+        <w:rPr>
+          <w:rStyle w:val="HTMLTypewriter"/>
+          <w:rFonts w:eastAsiaTheme="minorHAnsi"/>
+          <w:color w:val="252525"/>
+        </w:rPr>
+        <w:t>R</w:t>
+      </w:r>
+      <w:r>
+        <w:rPr>
+          <w:rStyle w:val="HTMLTypewriter"/>
+          <w:rFonts w:eastAsiaTheme="minorHAnsi"/>
+          <w:color w:val="252525"/>
+          <w:lang w:val="ru-RU"/>
+        </w:rPr>
+        <w:t>1</w:t>
+      </w:r>
+      <w:r>
+        <w:rPr>
+          <w:rStyle w:val="apple-converted-space"/>
+          <w:rFonts w:ascii="Arial" w:hAnsi="Arial" w:cs="Arial"/>
+          <w:color w:val="252525"/>
+          <w:sz w:val="21"/>
+          <w:szCs w:val="21"/>
+        </w:rPr>
+        <w:t> </w:t>
+      </w:r>
+      <w:r>
+        <w:rPr>
+          <w:rFonts w:ascii="Arial" w:hAnsi="Arial" w:cs="Arial"/>
+          <w:color w:val="252525"/>
+          <w:sz w:val="21"/>
+          <w:szCs w:val="21"/>
+          <w:lang w:val="ru-RU"/>
+        </w:rPr>
+        <w:t>была скопирована с директории</w:t>
+      </w:r>
+      <w:r>
+        <w:rPr>
+          <w:rStyle w:val="apple-converted-space"/>
+          <w:rFonts w:ascii="Arial" w:hAnsi="Arial" w:cs="Arial"/>
+          <w:color w:val="252525"/>
+          <w:sz w:val="21"/>
+          <w:szCs w:val="21"/>
+        </w:rPr>
+        <w:t> </w:t>
+      </w:r>
+      <w:r>
+        <w:rPr>
+          <w:rStyle w:val="HTMLTypewriter"/>
+          <w:rFonts w:eastAsiaTheme="minorHAnsi"/>
+          <w:color w:val="252525"/>
+          <w:lang w:val="ru-RU"/>
+        </w:rPr>
+        <w:t>/</w:t>
+      </w:r>
+      <w:r>
+        <w:rPr>
+          <w:rStyle w:val="HTMLTypewriter"/>
+          <w:rFonts w:eastAsiaTheme="minorHAnsi"/>
+          <w:color w:val="252525"/>
+        </w:rPr>
+        <w:t>trunk</w:t>
+      </w:r>
+      <w:r>
+        <w:rPr>
+          <w:rStyle w:val="HTMLTypewriter"/>
+          <w:rFonts w:eastAsiaTheme="minorHAnsi"/>
+          <w:color w:val="252525"/>
+          <w:lang w:val="ru-RU"/>
+        </w:rPr>
+        <w:t>@27</w:t>
+      </w:r>
+      <w:r>
+        <w:rPr>
+          <w:rFonts w:ascii="Arial" w:hAnsi="Arial" w:cs="Arial"/>
+          <w:color w:val="252525"/>
+          <w:sz w:val="21"/>
+          <w:szCs w:val="21"/>
+          <w:lang w:val="ru-RU"/>
+        </w:rPr>
+        <w:t>;</w:t>
+      </w:r>
+    </w:p>
+    <w:p>
+      <w:pPr>
+        <w:shd w:val="clear" w:color="auto" w:fill="FFFFFF"/>
+        <w:spacing w:before="100" w:beforeAutospacing="1" w:after="24" w:line="360" w:lineRule="atLeast"/>
+        <w:ind w:firstLine="720"/>
+        <w:rPr>
+          <w:rFonts w:ascii="Arial" w:hAnsi="Arial" w:cs="Arial"/>
+          <w:color w:val="252525"/>
+          <w:sz w:val="21"/>
+          <w:szCs w:val="21"/>
+          <w:lang w:val="ru-RU"/>
+        </w:rPr>
+      </w:pPr>
+      <w:r>
+        <w:rPr>
+          <w:rFonts w:ascii="Arial" w:hAnsi="Arial" w:cs="Arial"/>
+          <w:color w:val="252525"/>
+          <w:sz w:val="21"/>
+          <w:szCs w:val="21"/>
+          <w:lang w:val="ru-RU"/>
+        </w:rPr>
+        <w:t>в ревизии 31 файл</w:t>
+      </w:r>
+      <w:r>
+        <w:rPr>
+          <w:rStyle w:val="apple-converted-space"/>
+          <w:rFonts w:ascii="Arial" w:hAnsi="Arial" w:cs="Arial"/>
+          <w:color w:val="252525"/>
+          <w:sz w:val="21"/>
+          <w:szCs w:val="21"/>
+        </w:rPr>
+        <w:t> </w:t>
+      </w:r>
+      <w:r>
+        <w:rPr>
+          <w:rStyle w:val="HTMLTypewriter"/>
+          <w:rFonts w:eastAsiaTheme="minorHAnsi"/>
+          <w:color w:val="252525"/>
+          <w:lang w:val="ru-RU"/>
+        </w:rPr>
+        <w:t>/</w:t>
+      </w:r>
+      <w:r>
+        <w:rPr>
+          <w:rStyle w:val="HTMLTypewriter"/>
+          <w:rFonts w:eastAsiaTheme="minorHAnsi"/>
+          <w:color w:val="252525"/>
+        </w:rPr>
+        <w:t>main</w:t>
+      </w:r>
+      <w:r>
+        <w:rPr>
+          <w:rStyle w:val="HTMLTypewriter"/>
+          <w:rFonts w:eastAsiaTheme="minorHAnsi"/>
+          <w:color w:val="252525"/>
+          <w:lang w:val="ru-RU"/>
+        </w:rPr>
+        <w:t>.</w:t>
+      </w:r>
+      <w:r>
+        <w:rPr>
+          <w:rStyle w:val="HTMLTypewriter"/>
+          <w:rFonts w:eastAsiaTheme="minorHAnsi"/>
+          <w:color w:val="252525"/>
+        </w:rPr>
+        <w:t>c</w:t>
+      </w:r>
+      <w:r>
+        <w:rPr>
+          <w:rStyle w:val="apple-converted-space"/>
+          <w:rFonts w:ascii="Arial" w:hAnsi="Arial" w:cs="Arial"/>
+          <w:color w:val="252525"/>
+          <w:sz w:val="21"/>
+          <w:szCs w:val="21"/>
+        </w:rPr>
+        <w:t> </w:t>
+      </w:r>
+      <w:r>
+        <w:rPr>
+          <w:rFonts w:ascii="Arial" w:hAnsi="Arial" w:cs="Arial"/>
+          <w:color w:val="252525"/>
+          <w:sz w:val="21"/>
+          <w:szCs w:val="21"/>
+          <w:lang w:val="ru-RU"/>
+        </w:rPr>
+        <w:t>был скопирован с</w:t>
+      </w:r>
+      <w:r>
+        <w:rPr>
+          <w:rStyle w:val="apple-converted-space"/>
+          <w:rFonts w:ascii="Arial" w:hAnsi="Arial" w:cs="Arial"/>
+          <w:color w:val="252525"/>
+          <w:sz w:val="21"/>
+          <w:szCs w:val="21"/>
+        </w:rPr>
+        <w:t> </w:t>
+      </w:r>
+      <w:r>
+        <w:rPr>
+          <w:rStyle w:val="HTMLTypewriter"/>
+          <w:rFonts w:eastAsiaTheme="minorHAnsi"/>
+          <w:color w:val="252525"/>
+          <w:lang w:val="ru-RU"/>
+        </w:rPr>
+        <w:t>/</w:t>
+      </w:r>
+      <w:r>
+        <w:rPr>
+          <w:rStyle w:val="HTMLTypewriter"/>
+          <w:rFonts w:eastAsiaTheme="minorHAnsi"/>
+          <w:color w:val="252525"/>
+        </w:rPr>
+        <w:t>main</w:t>
+      </w:r>
+      <w:r>
+        <w:rPr>
+          <w:rStyle w:val="HTMLTypewriter"/>
+          <w:rFonts w:eastAsiaTheme="minorHAnsi"/>
+          <w:color w:val="252525"/>
+          <w:lang w:val="ru-RU"/>
+        </w:rPr>
+        <w:t>.</w:t>
+      </w:r>
+      <w:r>
+        <w:rPr>
+          <w:rStyle w:val="HTMLTypewriter"/>
+          <w:rFonts w:eastAsiaTheme="minorHAnsi"/>
+          <w:color w:val="252525"/>
+        </w:rPr>
+        <w:t>c</w:t>
+      </w:r>
+      <w:r>
+        <w:rPr>
+          <w:rStyle w:val="HTMLTypewriter"/>
+          <w:rFonts w:eastAsiaTheme="minorHAnsi"/>
+          <w:color w:val="252525"/>
+          <w:lang w:val="ru-RU"/>
+        </w:rPr>
+        <w:t>@29</w:t>
+      </w:r>
+      <w:r>
+        <w:rPr>
+          <w:rFonts w:ascii="Arial" w:hAnsi="Arial" w:cs="Arial"/>
+          <w:color w:val="252525"/>
+          <w:sz w:val="21"/>
+          <w:szCs w:val="21"/>
+          <w:lang w:val="ru-RU"/>
+        </w:rPr>
+        <w:t>, то есть с более ранней ревизии самого себя, таким образом, произведено восстановление ранее удалённого (в ревизии 30) файла с сохранением истории ревизий.</w:t>
+      </w:r>
+    </w:p>
+    <w:p>
+      <w:pPr>
+        <w:shd w:val="clear" w:color="auto" w:fill="FFFFFF"/>
+        <w:spacing w:before="100" w:beforeAutospacing="1" w:after="24" w:line="360" w:lineRule="atLeast"/>
+        <w:rPr>
+          <w:rFonts w:ascii="Arial" w:hAnsi="Arial" w:cs="Arial"/>
+          <w:color w:val="252525"/>
+          <w:sz w:val="21"/>
+          <w:szCs w:val="21"/>
+          <w:lang w:val="ru-RU"/>
+        </w:rPr>
+      </w:pPr>
+      <w:r>
+        <w:rPr>
+          <w:rFonts w:ascii="Arial" w:hAnsi="Arial" w:cs="Arial"/>
+          <w:i/>
+          <w:iCs/>
+          <w:color w:val="252525"/>
+          <w:sz w:val="21"/>
+          <w:szCs w:val="21"/>
+          <w:lang w:val="ru-RU"/>
+        </w:rPr>
+        <w:t>Замена</w:t>
+      </w:r>
+      <w:r>
+        <w:rPr>
+          <w:rStyle w:val="apple-converted-space"/>
+          <w:rFonts w:ascii="Arial" w:hAnsi="Arial" w:cs="Arial"/>
+          <w:color w:val="252525"/>
+          <w:sz w:val="21"/>
+          <w:szCs w:val="21"/>
+        </w:rPr>
+        <w:t> </w:t>
+      </w:r>
+      <w:r>
+        <w:rPr>
+          <w:rFonts w:ascii="Arial" w:hAnsi="Arial" w:cs="Arial"/>
+          <w:color w:val="252525"/>
+          <w:sz w:val="21"/>
+          <w:szCs w:val="21"/>
+          <w:lang w:val="ru-RU"/>
+        </w:rPr>
+        <w:t>(</w:t>
+      </w:r>
+      <w:r>
+        <w:rPr>
+          <w:rFonts w:ascii="Arial" w:hAnsi="Arial" w:cs="Arial"/>
+          <w:color w:val="252525"/>
+          <w:sz w:val="21"/>
+          <w:szCs w:val="21"/>
+        </w:rPr>
+        <w:t>R</w:t>
+      </w:r>
+      <w:r>
+        <w:rPr>
+          <w:rFonts w:ascii="Arial" w:hAnsi="Arial" w:cs="Arial"/>
+          <w:color w:val="252525"/>
+          <w:sz w:val="21"/>
+          <w:szCs w:val="21"/>
+          <w:lang w:val="ru-RU"/>
+        </w:rPr>
+        <w:t>+). Имеет место в случае, когда в одной ревизии произведено и удаление объекта (</w:t>
+      </w:r>
+      <w:r>
+        <w:rPr>
+          <w:rFonts w:ascii="Arial" w:hAnsi="Arial" w:cs="Arial"/>
+          <w:color w:val="252525"/>
+          <w:sz w:val="21"/>
+          <w:szCs w:val="21"/>
+        </w:rPr>
+        <w:t>D</w:t>
+      </w:r>
+      <w:r>
+        <w:rPr>
+          <w:rFonts w:ascii="Arial" w:hAnsi="Arial" w:cs="Arial"/>
+          <w:color w:val="252525"/>
+          <w:sz w:val="21"/>
+          <w:szCs w:val="21"/>
+          <w:lang w:val="ru-RU"/>
+        </w:rPr>
+        <w:t>), и добавление с историей (</w:t>
+      </w:r>
+      <w:r>
+        <w:rPr>
+          <w:rFonts w:ascii="Arial" w:hAnsi="Arial" w:cs="Arial"/>
+          <w:color w:val="252525"/>
+          <w:sz w:val="21"/>
+          <w:szCs w:val="21"/>
+        </w:rPr>
+        <w:t>A</w:t>
+      </w:r>
+      <w:r>
+        <w:rPr>
+          <w:rFonts w:ascii="Arial" w:hAnsi="Arial" w:cs="Arial"/>
+          <w:color w:val="252525"/>
+          <w:sz w:val="21"/>
+          <w:szCs w:val="21"/>
+          <w:lang w:val="ru-RU"/>
+        </w:rPr>
+        <w:t xml:space="preserve">+) объекта с тем же самым именем. Хотя имя при операции замены остаётся неизменным, </w:t>
+      </w:r>
+      <w:r>
+        <w:rPr>
+          <w:rFonts w:ascii="Arial" w:hAnsi="Arial" w:cs="Arial"/>
+          <w:color w:val="252525"/>
+          <w:sz w:val="21"/>
+          <w:szCs w:val="21"/>
+        </w:rPr>
+        <w:t>Subversion</w:t>
+      </w:r>
+      <w:r>
+        <w:rPr>
+          <w:rFonts w:ascii="Arial" w:hAnsi="Arial" w:cs="Arial"/>
+          <w:color w:val="252525"/>
+          <w:sz w:val="21"/>
+          <w:szCs w:val="21"/>
+          <w:lang w:val="ru-RU"/>
+        </w:rPr>
+        <w:t xml:space="preserve"> рассматривает объект</w:t>
+      </w:r>
+      <w:r>
+        <w:rPr>
+          <w:rStyle w:val="apple-converted-space"/>
+          <w:rFonts w:ascii="Arial" w:hAnsi="Arial" w:cs="Arial"/>
+          <w:color w:val="252525"/>
+          <w:sz w:val="21"/>
+          <w:szCs w:val="21"/>
+        </w:rPr>
+        <w:t> </w:t>
+      </w:r>
+      <w:r>
+        <w:rPr>
+          <w:rFonts w:ascii="Arial" w:hAnsi="Arial" w:cs="Arial"/>
+          <w:i/>
+          <w:iCs/>
+          <w:color w:val="252525"/>
+          <w:sz w:val="21"/>
+          <w:szCs w:val="21"/>
+          <w:lang w:val="ru-RU"/>
+        </w:rPr>
+        <w:t>до</w:t>
+      </w:r>
+      <w:r>
+        <w:rPr>
+          <w:rStyle w:val="apple-converted-space"/>
+          <w:rFonts w:ascii="Arial" w:hAnsi="Arial" w:cs="Arial"/>
+          <w:color w:val="252525"/>
+          <w:sz w:val="21"/>
+          <w:szCs w:val="21"/>
+        </w:rPr>
+        <w:t> </w:t>
+      </w:r>
+      <w:r>
+        <w:rPr>
+          <w:rFonts w:ascii="Arial" w:hAnsi="Arial" w:cs="Arial"/>
+          <w:color w:val="252525"/>
+          <w:sz w:val="21"/>
+          <w:szCs w:val="21"/>
+          <w:lang w:val="ru-RU"/>
+        </w:rPr>
+        <w:t>и</w:t>
+      </w:r>
+      <w:r>
+        <w:rPr>
+          <w:rStyle w:val="apple-converted-space"/>
+          <w:rFonts w:ascii="Arial" w:hAnsi="Arial" w:cs="Arial"/>
+          <w:color w:val="252525"/>
+          <w:sz w:val="21"/>
+          <w:szCs w:val="21"/>
+        </w:rPr>
+        <w:t> </w:t>
+      </w:r>
+      <w:r>
+        <w:rPr>
+          <w:rFonts w:ascii="Arial" w:hAnsi="Arial" w:cs="Arial"/>
+          <w:i/>
+          <w:iCs/>
+          <w:color w:val="252525"/>
+          <w:sz w:val="21"/>
+          <w:szCs w:val="21"/>
+          <w:lang w:val="ru-RU"/>
+        </w:rPr>
+        <w:t>после</w:t>
+      </w:r>
+      <w:r>
+        <w:rPr>
+          <w:rStyle w:val="apple-converted-space"/>
+          <w:rFonts w:ascii="Arial" w:hAnsi="Arial" w:cs="Arial"/>
+          <w:color w:val="252525"/>
+          <w:sz w:val="21"/>
+          <w:szCs w:val="21"/>
+        </w:rPr>
+        <w:t> </w:t>
+      </w:r>
+      <w:r>
+        <w:rPr>
+          <w:rFonts w:ascii="Arial" w:hAnsi="Arial" w:cs="Arial"/>
+          <w:color w:val="252525"/>
+          <w:sz w:val="21"/>
+          <w:szCs w:val="21"/>
+          <w:lang w:val="ru-RU"/>
+        </w:rPr>
+        <w:t xml:space="preserve">замены как два различных объекта с различными историями ревизий (история старого заканчивается в точке замены, история нового наследуется от источника копирования и продолжается далее). </w:t>
+      </w:r>
+      <w:r>
+        <w:rPr>
+          <w:rFonts w:ascii="Arial" w:hAnsi="Arial" w:cs="Arial"/>
+          <w:color w:val="252525"/>
+          <w:sz w:val="21"/>
+          <w:szCs w:val="21"/>
+          <w:lang w:val="ru-RU"/>
+        </w:rPr>
+        <w:t>Пример на рисунке:</w:t>
+      </w:r>
+    </w:p>
+    <w:p>
+      <w:pPr>
+        <w:shd w:val="clear" w:color="auto" w:fill="FFFFFF"/>
+        <w:spacing w:before="100" w:beforeAutospacing="1" w:after="24" w:line="360" w:lineRule="atLeast"/>
+        <w:ind w:firstLine="720"/>
+        <w:rPr>
+          <w:rFonts w:ascii="Arial" w:hAnsi="Arial" w:cs="Arial"/>
+          <w:color w:val="252525"/>
+          <w:sz w:val="21"/>
+          <w:szCs w:val="21"/>
+          <w:lang w:val="ru-RU"/>
+        </w:rPr>
+      </w:pPr>
       <w:bookmarkStart w:id="0" w:name="_GoBack"/>
       <w:bookmarkEnd w:id="0"/>
-      <w:r>
-        <w:rPr>
-          <w:rStyle w:val="apple-converted-space"/>
-          <w:rFonts w:ascii="Arial" w:hAnsi="Arial" w:cs="Arial"/>
-          <w:color w:val="252525"/>
-          <w:sz w:val="21"/>
-          <w:szCs w:val="21"/>
-        </w:rPr>
-        <w:t> </w:t>
-      </w:r>
-      <w:r>
-        <w:rPr>
-          <w:rFonts w:ascii="Arial" w:hAnsi="Arial" w:cs="Arial"/>
-          <w:color w:val="252525"/>
-          <w:sz w:val="21"/>
-          <w:szCs w:val="21"/>
-          <w:lang w:val="ru-RU"/>
-        </w:rPr>
-        <w:t>(см. рис. 1). В скобках указано краткое именование операции в обозначениях команды</w:t>
-      </w:r>
-      <w:r>
-        <w:rPr>
-          <w:rStyle w:val="apple-converted-space"/>
-          <w:rFonts w:ascii="Arial" w:hAnsi="Arial" w:cs="Arial"/>
-          <w:color w:val="252525"/>
-          <w:sz w:val="21"/>
-          <w:szCs w:val="21"/>
-        </w:rPr>
-        <w:t> </w:t>
-      </w:r>
-      <w:proofErr w:type="spellStart"/>
-      <w:r>
-        <w:rPr>
-          <w:rStyle w:val="HTMLTypewriter"/>
-          <w:color w:val="252525"/>
-        </w:rPr>
-        <w:t>svn</w:t>
-      </w:r>
-      <w:proofErr w:type="spellEnd"/>
-      <w:r>
-        <w:rPr>
-          <w:rStyle w:val="HTMLTypewriter"/>
-          <w:color w:val="252525"/>
-          <w:lang w:val="ru-RU"/>
-        </w:rPr>
-        <w:t xml:space="preserve"> </w:t>
-      </w:r>
-      <w:r>
-        <w:rPr>
-          <w:rStyle w:val="HTMLTypewriter"/>
-          <w:color w:val="252525"/>
-        </w:rPr>
-        <w:t>status</w:t>
-      </w:r>
-      <w:r>
-        <w:rPr>
-          <w:rFonts w:ascii="Arial" w:hAnsi="Arial" w:cs="Arial"/>
-          <w:color w:val="252525"/>
-          <w:sz w:val="21"/>
-          <w:szCs w:val="21"/>
-          <w:lang w:val="ru-RU"/>
-        </w:rPr>
-        <w:t>.</w:t>
-      </w:r>
-    </w:p>
-    <w:p>
-      <w:pPr>
-        <w:numPr>
-          <w:ilvl w:val="0"/>
-          <w:numId w:val="1"/>
-        </w:numPr>
-        <w:shd w:val="clear" w:color="auto" w:fill="FFFFFF"/>
-        <w:spacing w:before="100" w:beforeAutospacing="1" w:after="24" w:line="360" w:lineRule="atLeast"/>
-        <w:ind w:left="384"/>
-        <w:rPr>
-          <w:rFonts w:ascii="Arial" w:hAnsi="Arial" w:cs="Arial"/>
-          <w:color w:val="252525"/>
-          <w:sz w:val="21"/>
-          <w:szCs w:val="21"/>
-        </w:rPr>
-      </w:pPr>
-      <w:r>
-        <w:rPr>
-          <w:rFonts w:ascii="Arial" w:hAnsi="Arial" w:cs="Arial"/>
-          <w:i/>
-          <w:iCs/>
-          <w:color w:val="252525"/>
-          <w:sz w:val="21"/>
-          <w:szCs w:val="21"/>
-          <w:lang w:val="ru-RU"/>
-        </w:rPr>
-        <w:t>Добавление</w:t>
-      </w:r>
-      <w:r>
-        <w:rPr>
-          <w:rStyle w:val="apple-converted-space"/>
-          <w:rFonts w:ascii="Arial" w:hAnsi="Arial" w:cs="Arial"/>
-          <w:color w:val="252525"/>
-          <w:sz w:val="21"/>
-          <w:szCs w:val="21"/>
-        </w:rPr>
-        <w:t> </w:t>
-      </w:r>
-      <w:r>
-        <w:rPr>
-          <w:rFonts w:ascii="Arial" w:hAnsi="Arial" w:cs="Arial"/>
-          <w:color w:val="252525"/>
-          <w:sz w:val="21"/>
-          <w:szCs w:val="21"/>
-          <w:lang w:val="ru-RU"/>
-        </w:rPr>
-        <w:t>(</w:t>
-      </w:r>
-      <w:r>
-        <w:rPr>
-          <w:rFonts w:ascii="Arial" w:hAnsi="Arial" w:cs="Arial"/>
-          <w:color w:val="252525"/>
-          <w:sz w:val="21"/>
-          <w:szCs w:val="21"/>
-        </w:rPr>
-        <w:t>A</w:t>
-      </w:r>
-      <w:r>
-        <w:rPr>
-          <w:rFonts w:ascii="Arial" w:hAnsi="Arial" w:cs="Arial"/>
-          <w:color w:val="252525"/>
-          <w:sz w:val="21"/>
-          <w:szCs w:val="21"/>
-          <w:lang w:val="ru-RU"/>
-        </w:rPr>
-        <w:t xml:space="preserve">). Добавление объекта в файловую систему. Добавленный объект не имеет истории ревизий. </w:t>
-      </w:r>
-      <w:proofErr w:type="spellStart"/>
-      <w:r>
-        <w:rPr>
-          <w:rFonts w:ascii="Arial" w:hAnsi="Arial" w:cs="Arial"/>
-          <w:color w:val="252525"/>
-          <w:sz w:val="21"/>
-          <w:szCs w:val="21"/>
-        </w:rPr>
-        <w:t>Пример</w:t>
-      </w:r>
-      <w:proofErr w:type="spellEnd"/>
-      <w:r>
-        <w:rPr>
-          <w:rFonts w:ascii="Arial" w:hAnsi="Arial" w:cs="Arial"/>
-          <w:color w:val="252525"/>
-          <w:sz w:val="21"/>
-          <w:szCs w:val="21"/>
-        </w:rPr>
-        <w:t xml:space="preserve"> </w:t>
-      </w:r>
-      <w:proofErr w:type="spellStart"/>
-      <w:r>
-        <w:rPr>
-          <w:rFonts w:ascii="Arial" w:hAnsi="Arial" w:cs="Arial"/>
-          <w:color w:val="252525"/>
-          <w:sz w:val="21"/>
-          <w:szCs w:val="21"/>
-        </w:rPr>
-        <w:t>на</w:t>
-      </w:r>
-      <w:proofErr w:type="spellEnd"/>
-      <w:r>
-        <w:rPr>
-          <w:rFonts w:ascii="Arial" w:hAnsi="Arial" w:cs="Arial"/>
-          <w:color w:val="252525"/>
-          <w:sz w:val="21"/>
-          <w:szCs w:val="21"/>
-        </w:rPr>
-        <w:t xml:space="preserve"> </w:t>
-      </w:r>
-      <w:proofErr w:type="spellStart"/>
-      <w:r>
-        <w:rPr>
-          <w:rFonts w:ascii="Arial" w:hAnsi="Arial" w:cs="Arial"/>
-          <w:color w:val="252525"/>
-          <w:sz w:val="21"/>
-          <w:szCs w:val="21"/>
-        </w:rPr>
-        <w:t>рисунке</w:t>
-      </w:r>
-      <w:proofErr w:type="spellEnd"/>
-      <w:r>
-        <w:rPr>
-          <w:rFonts w:ascii="Arial" w:hAnsi="Arial" w:cs="Arial"/>
-          <w:color w:val="252525"/>
-          <w:sz w:val="21"/>
-          <w:szCs w:val="21"/>
-        </w:rPr>
-        <w:t>:</w:t>
-      </w:r>
-    </w:p>
-    <w:p>
-      <w:pPr>
-        <w:numPr>
-          <w:ilvl w:val="0"/>
-          <w:numId w:val="2"/>
-        </w:numPr>
-        <w:shd w:val="clear" w:color="auto" w:fill="FFFFFF"/>
-        <w:spacing w:before="100" w:beforeAutospacing="1" w:after="24" w:line="360" w:lineRule="atLeast"/>
-        <w:ind w:left="1104"/>
-        <w:rPr>
-          <w:rFonts w:ascii="Arial" w:hAnsi="Arial" w:cs="Arial"/>
-          <w:color w:val="252525"/>
-          <w:sz w:val="21"/>
-          <w:szCs w:val="21"/>
-          <w:lang w:val="ru-RU"/>
-        </w:rPr>
-      </w:pPr>
-      <w:r>
-        <w:rPr>
-          <w:rFonts w:ascii="Arial" w:hAnsi="Arial" w:cs="Arial"/>
-          <w:color w:val="252525"/>
-          <w:sz w:val="21"/>
-          <w:szCs w:val="21"/>
-          <w:lang w:val="ru-RU"/>
-        </w:rPr>
-        <w:t>файл</w:t>
-      </w:r>
-      <w:r>
-        <w:rPr>
-          <w:rStyle w:val="apple-converted-space"/>
-          <w:rFonts w:ascii="Arial" w:hAnsi="Arial" w:cs="Arial"/>
-          <w:color w:val="252525"/>
-          <w:sz w:val="21"/>
-          <w:szCs w:val="21"/>
-        </w:rPr>
-        <w:t> </w:t>
-      </w:r>
-      <w:r>
-        <w:rPr>
-          <w:rStyle w:val="HTMLTypewriter"/>
-          <w:rFonts w:eastAsiaTheme="minorHAnsi"/>
-          <w:color w:val="252525"/>
-          <w:lang w:val="ru-RU"/>
-        </w:rPr>
-        <w:t>/</w:t>
-      </w:r>
-      <w:r>
-        <w:rPr>
-          <w:rStyle w:val="HTMLTypewriter"/>
-          <w:rFonts w:eastAsiaTheme="minorHAnsi"/>
-          <w:color w:val="252525"/>
-        </w:rPr>
-        <w:t>main</w:t>
-      </w:r>
-      <w:r>
-        <w:rPr>
-          <w:rStyle w:val="HTMLTypewriter"/>
-          <w:rFonts w:eastAsiaTheme="minorHAnsi"/>
-          <w:color w:val="252525"/>
-          <w:lang w:val="ru-RU"/>
-        </w:rPr>
-        <w:t>.</w:t>
-      </w:r>
-      <w:r>
-        <w:rPr>
-          <w:rStyle w:val="HTMLTypewriter"/>
-          <w:rFonts w:eastAsiaTheme="minorHAnsi"/>
-          <w:color w:val="252525"/>
-        </w:rPr>
-        <w:t>c</w:t>
-      </w:r>
-      <w:r>
-        <w:rPr>
-          <w:rStyle w:val="apple-converted-space"/>
-          <w:rFonts w:ascii="Arial" w:hAnsi="Arial" w:cs="Arial"/>
-          <w:color w:val="252525"/>
-          <w:sz w:val="21"/>
-          <w:szCs w:val="21"/>
-        </w:rPr>
-        <w:t> </w:t>
-      </w:r>
-      <w:r>
-        <w:rPr>
-          <w:rFonts w:ascii="Arial" w:hAnsi="Arial" w:cs="Arial"/>
-          <w:color w:val="252525"/>
-          <w:sz w:val="21"/>
-          <w:szCs w:val="21"/>
-          <w:lang w:val="ru-RU"/>
-        </w:rPr>
-        <w:t>был</w:t>
-      </w:r>
-      <w:r>
-        <w:rPr>
-          <w:rStyle w:val="apple-converted-space"/>
-          <w:rFonts w:ascii="Arial" w:hAnsi="Arial" w:cs="Arial"/>
-          <w:color w:val="252525"/>
-          <w:sz w:val="21"/>
-          <w:szCs w:val="21"/>
-        </w:rPr>
-        <w:t> </w:t>
-      </w:r>
-      <w:r>
-        <w:rPr>
-          <w:rFonts w:ascii="Arial" w:hAnsi="Arial" w:cs="Arial"/>
-          <w:i/>
-          <w:iCs/>
-          <w:color w:val="252525"/>
-          <w:sz w:val="21"/>
-          <w:szCs w:val="21"/>
-          <w:lang w:val="ru-RU"/>
-        </w:rPr>
-        <w:t>добавлен</w:t>
-      </w:r>
-      <w:r>
-        <w:rPr>
-          <w:rStyle w:val="apple-converted-space"/>
-          <w:rFonts w:ascii="Arial" w:hAnsi="Arial" w:cs="Arial"/>
-          <w:color w:val="252525"/>
-          <w:sz w:val="21"/>
-          <w:szCs w:val="21"/>
-        </w:rPr>
-        <w:t> </w:t>
-      </w:r>
-      <w:r>
-        <w:rPr>
-          <w:rFonts w:ascii="Arial" w:hAnsi="Arial" w:cs="Arial"/>
-          <w:color w:val="252525"/>
-          <w:sz w:val="21"/>
-          <w:szCs w:val="21"/>
-          <w:lang w:val="ru-RU"/>
-        </w:rPr>
-        <w:t>в ревизии 27.</w:t>
-      </w:r>
-    </w:p>
-    <w:p>
-      <w:pPr>
-        <w:numPr>
-          <w:ilvl w:val="0"/>
-          <w:numId w:val="3"/>
-        </w:numPr>
-        <w:shd w:val="clear" w:color="auto" w:fill="FFFFFF"/>
-        <w:spacing w:before="100" w:beforeAutospacing="1" w:after="24" w:line="360" w:lineRule="atLeast"/>
-        <w:ind w:left="768"/>
-        <w:rPr>
-          <w:rFonts w:ascii="Arial" w:hAnsi="Arial" w:cs="Arial"/>
-          <w:color w:val="252525"/>
-          <w:sz w:val="21"/>
-          <w:szCs w:val="21"/>
-        </w:rPr>
-      </w:pPr>
-      <w:r>
-        <w:rPr>
-          <w:rFonts w:ascii="Arial" w:hAnsi="Arial" w:cs="Arial"/>
-          <w:i/>
-          <w:iCs/>
-          <w:color w:val="252525"/>
-          <w:sz w:val="21"/>
-          <w:szCs w:val="21"/>
-          <w:lang w:val="ru-RU"/>
-        </w:rPr>
-        <w:t>Модификация</w:t>
-      </w:r>
-      <w:r>
-        <w:rPr>
-          <w:rStyle w:val="apple-converted-space"/>
-          <w:rFonts w:ascii="Arial" w:hAnsi="Arial" w:cs="Arial"/>
-          <w:color w:val="252525"/>
-          <w:sz w:val="21"/>
-          <w:szCs w:val="21"/>
-        </w:rPr>
-        <w:t> </w:t>
-      </w:r>
-      <w:r>
-        <w:rPr>
-          <w:rFonts w:ascii="Arial" w:hAnsi="Arial" w:cs="Arial"/>
-          <w:color w:val="252525"/>
-          <w:sz w:val="21"/>
-          <w:szCs w:val="21"/>
-          <w:lang w:val="ru-RU"/>
-        </w:rPr>
-        <w:t>(</w:t>
-      </w:r>
-      <w:r>
-        <w:rPr>
-          <w:rFonts w:ascii="Arial" w:hAnsi="Arial" w:cs="Arial"/>
-          <w:color w:val="252525"/>
-          <w:sz w:val="21"/>
-          <w:szCs w:val="21"/>
-        </w:rPr>
-        <w:t>M</w:t>
-      </w:r>
-      <w:r>
-        <w:rPr>
-          <w:rFonts w:ascii="Arial" w:hAnsi="Arial" w:cs="Arial"/>
-          <w:color w:val="252525"/>
-          <w:sz w:val="21"/>
-          <w:szCs w:val="21"/>
-          <w:lang w:val="ru-RU"/>
-        </w:rPr>
-        <w:t xml:space="preserve">). Модификация объекта, например, изменение содержимого файла или изменение свойств файла или директории. </w:t>
-      </w:r>
-      <w:proofErr w:type="spellStart"/>
-      <w:r>
-        <w:rPr>
-          <w:rFonts w:ascii="Arial" w:hAnsi="Arial" w:cs="Arial"/>
-          <w:color w:val="252525"/>
-          <w:sz w:val="21"/>
-          <w:szCs w:val="21"/>
-        </w:rPr>
-        <w:t>Пример</w:t>
-      </w:r>
-      <w:proofErr w:type="spellEnd"/>
-      <w:r>
-        <w:rPr>
-          <w:rFonts w:ascii="Arial" w:hAnsi="Arial" w:cs="Arial"/>
-          <w:color w:val="252525"/>
-          <w:sz w:val="21"/>
-          <w:szCs w:val="21"/>
-        </w:rPr>
-        <w:t xml:space="preserve"> </w:t>
-      </w:r>
-      <w:proofErr w:type="spellStart"/>
-      <w:r>
-        <w:rPr>
-          <w:rFonts w:ascii="Arial" w:hAnsi="Arial" w:cs="Arial"/>
-          <w:color w:val="252525"/>
-          <w:sz w:val="21"/>
-          <w:szCs w:val="21"/>
-        </w:rPr>
-        <w:t>на</w:t>
-      </w:r>
-      <w:proofErr w:type="spellEnd"/>
-      <w:r>
-        <w:rPr>
-          <w:rFonts w:ascii="Arial" w:hAnsi="Arial" w:cs="Arial"/>
-          <w:color w:val="252525"/>
-          <w:sz w:val="21"/>
-          <w:szCs w:val="21"/>
-        </w:rPr>
-        <w:t xml:space="preserve"> </w:t>
-      </w:r>
-      <w:proofErr w:type="spellStart"/>
-      <w:r>
-        <w:rPr>
-          <w:rFonts w:ascii="Arial" w:hAnsi="Arial" w:cs="Arial"/>
-          <w:color w:val="252525"/>
-          <w:sz w:val="21"/>
-          <w:szCs w:val="21"/>
-        </w:rPr>
-        <w:t>рисунке</w:t>
-      </w:r>
-      <w:proofErr w:type="spellEnd"/>
-      <w:r>
-        <w:rPr>
-          <w:rFonts w:ascii="Arial" w:hAnsi="Arial" w:cs="Arial"/>
-          <w:color w:val="252525"/>
-          <w:sz w:val="21"/>
-          <w:szCs w:val="21"/>
-        </w:rPr>
-        <w:t>:</w:t>
-      </w:r>
-    </w:p>
-    <w:p>
-      <w:pPr>
-        <w:numPr>
-          <w:ilvl w:val="0"/>
-          <w:numId w:val="4"/>
-        </w:numPr>
-        <w:shd w:val="clear" w:color="auto" w:fill="FFFFFF"/>
-        <w:spacing w:before="100" w:beforeAutospacing="1" w:after="24" w:line="360" w:lineRule="atLeast"/>
-        <w:ind w:left="1104"/>
-        <w:rPr>
-          <w:rFonts w:ascii="Arial" w:hAnsi="Arial" w:cs="Arial"/>
-          <w:color w:val="252525"/>
-          <w:sz w:val="21"/>
-          <w:szCs w:val="21"/>
-          <w:lang w:val="ru-RU"/>
-        </w:rPr>
-      </w:pPr>
-      <w:r>
-        <w:rPr>
-          <w:rFonts w:ascii="Arial" w:hAnsi="Arial" w:cs="Arial"/>
-          <w:color w:val="252525"/>
-          <w:sz w:val="21"/>
-          <w:szCs w:val="21"/>
-          <w:lang w:val="ru-RU"/>
-        </w:rPr>
-        <w:t>файл</w:t>
-      </w:r>
-      <w:r>
-        <w:rPr>
-          <w:rStyle w:val="apple-converted-space"/>
-          <w:rFonts w:ascii="Arial" w:hAnsi="Arial" w:cs="Arial"/>
-          <w:color w:val="252525"/>
-          <w:sz w:val="21"/>
-          <w:szCs w:val="21"/>
-        </w:rPr>
-        <w:t> </w:t>
-      </w:r>
-      <w:r>
-        <w:rPr>
-          <w:rStyle w:val="HTMLTypewriter"/>
-          <w:rFonts w:eastAsiaTheme="minorHAnsi"/>
-          <w:color w:val="252525"/>
-          <w:lang w:val="ru-RU"/>
-        </w:rPr>
-        <w:t>/</w:t>
-      </w:r>
-      <w:r>
-        <w:rPr>
-          <w:rStyle w:val="HTMLTypewriter"/>
-          <w:rFonts w:eastAsiaTheme="minorHAnsi"/>
-          <w:color w:val="252525"/>
-        </w:rPr>
-        <w:t>main</w:t>
-      </w:r>
-      <w:r>
-        <w:rPr>
-          <w:rStyle w:val="HTMLTypewriter"/>
-          <w:rFonts w:eastAsiaTheme="minorHAnsi"/>
-          <w:color w:val="252525"/>
-          <w:lang w:val="ru-RU"/>
-        </w:rPr>
-        <w:t>.</w:t>
-      </w:r>
-      <w:r>
-        <w:rPr>
-          <w:rStyle w:val="HTMLTypewriter"/>
-          <w:rFonts w:eastAsiaTheme="minorHAnsi"/>
-          <w:color w:val="252525"/>
-        </w:rPr>
-        <w:t>c</w:t>
-      </w:r>
-      <w:r>
-        <w:rPr>
-          <w:rStyle w:val="apple-converted-space"/>
-          <w:rFonts w:ascii="Arial" w:hAnsi="Arial" w:cs="Arial"/>
-          <w:color w:val="252525"/>
-          <w:sz w:val="21"/>
-          <w:szCs w:val="21"/>
-        </w:rPr>
-        <w:t> </w:t>
-      </w:r>
-      <w:r>
-        <w:rPr>
-          <w:rFonts w:ascii="Arial" w:hAnsi="Arial" w:cs="Arial"/>
-          <w:color w:val="252525"/>
-          <w:sz w:val="21"/>
-          <w:szCs w:val="21"/>
-          <w:lang w:val="ru-RU"/>
-        </w:rPr>
-        <w:t>был</w:t>
-      </w:r>
-      <w:r>
-        <w:rPr>
-          <w:rStyle w:val="apple-converted-space"/>
-          <w:rFonts w:ascii="Arial" w:hAnsi="Arial" w:cs="Arial"/>
-          <w:color w:val="252525"/>
-          <w:sz w:val="21"/>
-          <w:szCs w:val="21"/>
-        </w:rPr>
-        <w:t> </w:t>
-      </w:r>
-      <w:r>
-        <w:rPr>
-          <w:rFonts w:ascii="Arial" w:hAnsi="Arial" w:cs="Arial"/>
-          <w:i/>
-          <w:iCs/>
-          <w:color w:val="252525"/>
-          <w:sz w:val="21"/>
-          <w:szCs w:val="21"/>
-          <w:lang w:val="ru-RU"/>
-        </w:rPr>
-        <w:t>модифицирован</w:t>
-      </w:r>
-      <w:r>
-        <w:rPr>
-          <w:rStyle w:val="apple-converted-space"/>
-          <w:rFonts w:ascii="Arial" w:hAnsi="Arial" w:cs="Arial"/>
-          <w:color w:val="252525"/>
-          <w:sz w:val="21"/>
-          <w:szCs w:val="21"/>
-        </w:rPr>
-        <w:t> </w:t>
-      </w:r>
-      <w:r>
-        <w:rPr>
-          <w:rFonts w:ascii="Arial" w:hAnsi="Arial" w:cs="Arial"/>
-          <w:color w:val="252525"/>
-          <w:sz w:val="21"/>
-          <w:szCs w:val="21"/>
-          <w:lang w:val="ru-RU"/>
-        </w:rPr>
-        <w:t>в ревизии 28.</w:t>
-      </w:r>
-    </w:p>
-    <w:p>
-      <w:pPr>
-        <w:numPr>
-          <w:ilvl w:val="0"/>
-          <w:numId w:val="5"/>
-        </w:numPr>
-        <w:shd w:val="clear" w:color="auto" w:fill="FFFFFF"/>
-        <w:spacing w:before="100" w:beforeAutospacing="1" w:after="24" w:line="360" w:lineRule="atLeast"/>
-        <w:ind w:left="1152"/>
-        <w:rPr>
-          <w:rFonts w:ascii="Arial" w:hAnsi="Arial" w:cs="Arial"/>
-          <w:color w:val="252525"/>
-          <w:sz w:val="21"/>
-          <w:szCs w:val="21"/>
-        </w:rPr>
-      </w:pPr>
-      <w:r>
-        <w:rPr>
-          <w:rFonts w:ascii="Arial" w:hAnsi="Arial" w:cs="Arial"/>
-          <w:i/>
-          <w:iCs/>
-          <w:color w:val="252525"/>
-          <w:sz w:val="21"/>
-          <w:szCs w:val="21"/>
-          <w:lang w:val="ru-RU"/>
-        </w:rPr>
-        <w:t>Удаление</w:t>
-      </w:r>
-      <w:r>
-        <w:rPr>
-          <w:rStyle w:val="apple-converted-space"/>
-          <w:rFonts w:ascii="Arial" w:hAnsi="Arial" w:cs="Arial"/>
-          <w:color w:val="252525"/>
-          <w:sz w:val="21"/>
-          <w:szCs w:val="21"/>
-        </w:rPr>
-        <w:t> </w:t>
-      </w:r>
-      <w:r>
-        <w:rPr>
-          <w:rFonts w:ascii="Arial" w:hAnsi="Arial" w:cs="Arial"/>
-          <w:color w:val="252525"/>
-          <w:sz w:val="21"/>
-          <w:szCs w:val="21"/>
-          <w:lang w:val="ru-RU"/>
-        </w:rPr>
-        <w:t>(</w:t>
-      </w:r>
-      <w:r>
-        <w:rPr>
-          <w:rFonts w:ascii="Arial" w:hAnsi="Arial" w:cs="Arial"/>
-          <w:color w:val="252525"/>
-          <w:sz w:val="21"/>
-          <w:szCs w:val="21"/>
-        </w:rPr>
-        <w:t>D</w:t>
-      </w:r>
-      <w:r>
-        <w:rPr>
-          <w:rFonts w:ascii="Arial" w:hAnsi="Arial" w:cs="Arial"/>
-          <w:color w:val="252525"/>
-          <w:sz w:val="21"/>
-          <w:szCs w:val="21"/>
-          <w:lang w:val="ru-RU"/>
-        </w:rPr>
-        <w:t xml:space="preserve">). Удаление файла из головной и последующих ревизий. При этом файл остаётся в предыдущих ревизиях. </w:t>
-      </w:r>
-      <w:proofErr w:type="spellStart"/>
-      <w:r>
-        <w:rPr>
-          <w:rFonts w:ascii="Arial" w:hAnsi="Arial" w:cs="Arial"/>
-          <w:color w:val="252525"/>
-          <w:sz w:val="21"/>
-          <w:szCs w:val="21"/>
-        </w:rPr>
-        <w:t>Пример</w:t>
-      </w:r>
-      <w:proofErr w:type="spellEnd"/>
-      <w:r>
-        <w:rPr>
-          <w:rFonts w:ascii="Arial" w:hAnsi="Arial" w:cs="Arial"/>
-          <w:color w:val="252525"/>
-          <w:sz w:val="21"/>
-          <w:szCs w:val="21"/>
-        </w:rPr>
-        <w:t xml:space="preserve"> </w:t>
-      </w:r>
-      <w:proofErr w:type="spellStart"/>
-      <w:r>
-        <w:rPr>
-          <w:rFonts w:ascii="Arial" w:hAnsi="Arial" w:cs="Arial"/>
-          <w:color w:val="252525"/>
-          <w:sz w:val="21"/>
-          <w:szCs w:val="21"/>
-        </w:rPr>
-        <w:t>на</w:t>
-      </w:r>
-      <w:proofErr w:type="spellEnd"/>
-      <w:r>
-        <w:rPr>
-          <w:rFonts w:ascii="Arial" w:hAnsi="Arial" w:cs="Arial"/>
-          <w:color w:val="252525"/>
-          <w:sz w:val="21"/>
-          <w:szCs w:val="21"/>
-        </w:rPr>
-        <w:t xml:space="preserve"> </w:t>
-      </w:r>
-      <w:proofErr w:type="spellStart"/>
-      <w:r>
-        <w:rPr>
-          <w:rFonts w:ascii="Arial" w:hAnsi="Arial" w:cs="Arial"/>
-          <w:color w:val="252525"/>
-          <w:sz w:val="21"/>
-          <w:szCs w:val="21"/>
-        </w:rPr>
-        <w:t>рисунке</w:t>
-      </w:r>
-      <w:proofErr w:type="spellEnd"/>
-      <w:r>
-        <w:rPr>
-          <w:rFonts w:ascii="Arial" w:hAnsi="Arial" w:cs="Arial"/>
-          <w:color w:val="252525"/>
-          <w:sz w:val="21"/>
-          <w:szCs w:val="21"/>
-        </w:rPr>
-        <w:t>:</w:t>
-      </w:r>
-    </w:p>
-    <w:p>
-      <w:pPr>
-        <w:numPr>
-          <w:ilvl w:val="0"/>
-          <w:numId w:val="6"/>
-        </w:numPr>
-        <w:shd w:val="clear" w:color="auto" w:fill="FFFFFF"/>
-        <w:spacing w:before="100" w:beforeAutospacing="1" w:after="24" w:line="360" w:lineRule="atLeast"/>
-        <w:ind w:left="1104"/>
-        <w:rPr>
-          <w:rFonts w:ascii="Arial" w:hAnsi="Arial" w:cs="Arial"/>
-          <w:color w:val="252525"/>
-          <w:sz w:val="21"/>
-          <w:szCs w:val="21"/>
-          <w:lang w:val="ru-RU"/>
-        </w:rPr>
-      </w:pPr>
-      <w:r>
-        <w:rPr>
-          <w:rFonts w:ascii="Arial" w:hAnsi="Arial" w:cs="Arial"/>
-          <w:color w:val="252525"/>
-          <w:sz w:val="21"/>
-          <w:szCs w:val="21"/>
-          <w:lang w:val="ru-RU"/>
-        </w:rPr>
-        <w:t>файл</w:t>
-      </w:r>
-      <w:r>
-        <w:rPr>
-          <w:rStyle w:val="apple-converted-space"/>
-          <w:rFonts w:ascii="Arial" w:hAnsi="Arial" w:cs="Arial"/>
-          <w:color w:val="252525"/>
-          <w:sz w:val="21"/>
-          <w:szCs w:val="21"/>
-        </w:rPr>
-        <w:t> </w:t>
-      </w:r>
-      <w:r>
-        <w:rPr>
-          <w:rStyle w:val="HTMLTypewriter"/>
-          <w:rFonts w:eastAsiaTheme="minorHAnsi"/>
-          <w:color w:val="252525"/>
-          <w:lang w:val="ru-RU"/>
-        </w:rPr>
-        <w:t>/</w:t>
-      </w:r>
-      <w:r>
-        <w:rPr>
-          <w:rStyle w:val="HTMLTypewriter"/>
-          <w:rFonts w:eastAsiaTheme="minorHAnsi"/>
-          <w:color w:val="252525"/>
-        </w:rPr>
-        <w:t>main</w:t>
-      </w:r>
-      <w:r>
-        <w:rPr>
-          <w:rStyle w:val="HTMLTypewriter"/>
-          <w:rFonts w:eastAsiaTheme="minorHAnsi"/>
-          <w:color w:val="252525"/>
-          <w:lang w:val="ru-RU"/>
-        </w:rPr>
-        <w:t>.</w:t>
-      </w:r>
-      <w:r>
-        <w:rPr>
-          <w:rStyle w:val="HTMLTypewriter"/>
-          <w:rFonts w:eastAsiaTheme="minorHAnsi"/>
-          <w:color w:val="252525"/>
-        </w:rPr>
-        <w:t>c</w:t>
-      </w:r>
-      <w:r>
-        <w:rPr>
-          <w:rStyle w:val="apple-converted-space"/>
-          <w:rFonts w:ascii="Arial" w:hAnsi="Arial" w:cs="Arial"/>
-          <w:color w:val="252525"/>
-          <w:sz w:val="21"/>
-          <w:szCs w:val="21"/>
-        </w:rPr>
-        <w:t> </w:t>
-      </w:r>
-      <w:r>
-        <w:rPr>
-          <w:rFonts w:ascii="Arial" w:hAnsi="Arial" w:cs="Arial"/>
-          <w:color w:val="252525"/>
-          <w:sz w:val="21"/>
-          <w:szCs w:val="21"/>
-          <w:lang w:val="ru-RU"/>
-        </w:rPr>
-        <w:t>был</w:t>
-      </w:r>
-      <w:r>
-        <w:rPr>
-          <w:rStyle w:val="apple-converted-space"/>
-          <w:rFonts w:ascii="Arial" w:hAnsi="Arial" w:cs="Arial"/>
-          <w:color w:val="252525"/>
-          <w:sz w:val="21"/>
-          <w:szCs w:val="21"/>
-        </w:rPr>
-        <w:t> </w:t>
-      </w:r>
-      <w:r>
-        <w:rPr>
-          <w:rFonts w:ascii="Arial" w:hAnsi="Arial" w:cs="Arial"/>
-          <w:i/>
-          <w:iCs/>
-          <w:color w:val="252525"/>
-          <w:sz w:val="21"/>
-          <w:szCs w:val="21"/>
-          <w:lang w:val="ru-RU"/>
-        </w:rPr>
-        <w:t>удалён</w:t>
-      </w:r>
-      <w:r>
-        <w:rPr>
-          <w:rStyle w:val="apple-converted-space"/>
-          <w:rFonts w:ascii="Arial" w:hAnsi="Arial" w:cs="Arial"/>
-          <w:color w:val="252525"/>
-          <w:sz w:val="21"/>
-          <w:szCs w:val="21"/>
-        </w:rPr>
-        <w:t> </w:t>
-      </w:r>
-      <w:r>
-        <w:rPr>
-          <w:rFonts w:ascii="Arial" w:hAnsi="Arial" w:cs="Arial"/>
-          <w:color w:val="252525"/>
-          <w:sz w:val="21"/>
-          <w:szCs w:val="21"/>
-          <w:lang w:val="ru-RU"/>
-        </w:rPr>
-        <w:t>в ревизии 30.</w:t>
-      </w:r>
-    </w:p>
-    <w:p>
-      <w:pPr>
-        <w:numPr>
-          <w:ilvl w:val="0"/>
-          <w:numId w:val="7"/>
-        </w:numPr>
-        <w:shd w:val="clear" w:color="auto" w:fill="FFFFFF"/>
-        <w:spacing w:before="100" w:beforeAutospacing="1" w:after="24" w:line="360" w:lineRule="atLeast"/>
-        <w:ind w:left="1536"/>
-        <w:rPr>
-          <w:rFonts w:ascii="Arial" w:hAnsi="Arial" w:cs="Arial"/>
-          <w:color w:val="252525"/>
-          <w:sz w:val="21"/>
-          <w:szCs w:val="21"/>
-        </w:rPr>
-      </w:pPr>
-      <w:r>
-        <w:rPr>
-          <w:rFonts w:ascii="Arial" w:hAnsi="Arial" w:cs="Arial"/>
-          <w:i/>
-          <w:iCs/>
-          <w:color w:val="252525"/>
-          <w:sz w:val="21"/>
-          <w:szCs w:val="21"/>
-          <w:lang w:val="ru-RU"/>
-        </w:rPr>
-        <w:t>Добавление с историей</w:t>
-      </w:r>
-      <w:r>
-        <w:rPr>
-          <w:rStyle w:val="apple-converted-space"/>
-          <w:rFonts w:ascii="Arial" w:hAnsi="Arial" w:cs="Arial"/>
-          <w:color w:val="252525"/>
-          <w:sz w:val="21"/>
-          <w:szCs w:val="21"/>
-        </w:rPr>
-        <w:t> </w:t>
-      </w:r>
-      <w:r>
-        <w:rPr>
-          <w:rFonts w:ascii="Arial" w:hAnsi="Arial" w:cs="Arial"/>
-          <w:color w:val="252525"/>
-          <w:sz w:val="21"/>
-          <w:szCs w:val="21"/>
-          <w:lang w:val="ru-RU"/>
-        </w:rPr>
-        <w:t>(</w:t>
-      </w:r>
-      <w:r>
-        <w:rPr>
-          <w:rFonts w:ascii="Arial" w:hAnsi="Arial" w:cs="Arial"/>
-          <w:color w:val="252525"/>
-          <w:sz w:val="21"/>
-          <w:szCs w:val="21"/>
-        </w:rPr>
-        <w:t>A</w:t>
-      </w:r>
-      <w:r>
-        <w:rPr>
-          <w:rFonts w:ascii="Arial" w:hAnsi="Arial" w:cs="Arial"/>
-          <w:color w:val="252525"/>
-          <w:sz w:val="21"/>
-          <w:szCs w:val="21"/>
-          <w:lang w:val="ru-RU"/>
-        </w:rPr>
-        <w:t xml:space="preserve">+). Представляет собой копирование объекта внутри файловой системы хранилища, то есть </w:t>
-      </w:r>
-      <w:proofErr w:type="spellStart"/>
-      <w:r>
-        <w:rPr>
-          <w:rFonts w:ascii="Arial" w:hAnsi="Arial" w:cs="Arial"/>
-          <w:color w:val="252525"/>
-          <w:sz w:val="21"/>
-          <w:szCs w:val="21"/>
-          <w:lang w:val="ru-RU"/>
-        </w:rPr>
-        <w:t>объект</w:t>
-      </w:r>
-      <w:r>
-        <w:rPr>
-          <w:rStyle w:val="HTMLTypewriter"/>
-          <w:rFonts w:eastAsiaTheme="minorHAnsi"/>
-          <w:color w:val="252525"/>
-          <w:lang w:val="ru-RU"/>
-        </w:rPr>
-        <w:t>имя_источника@ревизия_источника</w:t>
-      </w:r>
-      <w:proofErr w:type="spellEnd"/>
-      <w:r>
-        <w:rPr>
-          <w:rStyle w:val="apple-converted-space"/>
-          <w:rFonts w:ascii="Arial" w:hAnsi="Arial" w:cs="Arial"/>
-          <w:color w:val="252525"/>
-          <w:sz w:val="21"/>
-          <w:szCs w:val="21"/>
-        </w:rPr>
-        <w:t> </w:t>
-      </w:r>
-      <w:r>
-        <w:rPr>
-          <w:rFonts w:ascii="Arial" w:hAnsi="Arial" w:cs="Arial"/>
-          <w:color w:val="252525"/>
-          <w:sz w:val="21"/>
-          <w:szCs w:val="21"/>
-          <w:lang w:val="ru-RU"/>
-        </w:rPr>
-        <w:t xml:space="preserve">копируется </w:t>
-      </w:r>
-      <w:r>
-        <w:rPr>
-          <w:rFonts w:ascii="Arial" w:hAnsi="Arial" w:cs="Arial"/>
-          <w:color w:val="252525"/>
-          <w:sz w:val="21"/>
-          <w:szCs w:val="21"/>
-          <w:lang w:val="ru-RU"/>
-        </w:rPr>
-        <w:lastRenderedPageBreak/>
-        <w:t>в</w:t>
-      </w:r>
-      <w:r>
-        <w:rPr>
-          <w:rStyle w:val="apple-converted-space"/>
-          <w:rFonts w:ascii="Arial" w:hAnsi="Arial" w:cs="Arial"/>
-          <w:color w:val="252525"/>
-          <w:sz w:val="21"/>
-          <w:szCs w:val="21"/>
-        </w:rPr>
-        <w:t> </w:t>
-      </w:r>
-      <w:proofErr w:type="spellStart"/>
-      <w:r>
-        <w:rPr>
-          <w:rStyle w:val="HTMLTypewriter"/>
-          <w:rFonts w:eastAsiaTheme="minorHAnsi"/>
-          <w:color w:val="252525"/>
-          <w:lang w:val="ru-RU"/>
-        </w:rPr>
-        <w:t>имя_копии</w:t>
-      </w:r>
-      <w:proofErr w:type="spellEnd"/>
-      <w:r>
-        <w:rPr>
-          <w:rStyle w:val="HTMLTypewriter"/>
-          <w:rFonts w:eastAsiaTheme="minorHAnsi"/>
-          <w:color w:val="252525"/>
-          <w:lang w:val="ru-RU"/>
-        </w:rPr>
-        <w:t>@</w:t>
-      </w:r>
-      <w:r>
-        <w:rPr>
-          <w:rStyle w:val="HTMLTypewriter"/>
-          <w:rFonts w:eastAsiaTheme="minorHAnsi"/>
-          <w:color w:val="252525"/>
-        </w:rPr>
-        <w:t>HEAD</w:t>
-      </w:r>
-      <w:r>
-        <w:rPr>
-          <w:rFonts w:ascii="Arial" w:hAnsi="Arial" w:cs="Arial"/>
-          <w:color w:val="252525"/>
-          <w:sz w:val="21"/>
-          <w:szCs w:val="21"/>
-          <w:lang w:val="ru-RU"/>
-        </w:rPr>
-        <w:t xml:space="preserve">. Скопированный объект наследует от источника историю ревизий до момента копирования (наследование истории показано на рисунке пунктирными связями). </w:t>
-      </w:r>
-      <w:proofErr w:type="spellStart"/>
-      <w:r>
-        <w:rPr>
-          <w:rFonts w:ascii="Arial" w:hAnsi="Arial" w:cs="Arial"/>
-          <w:color w:val="252525"/>
-          <w:sz w:val="21"/>
-          <w:szCs w:val="21"/>
-        </w:rPr>
-        <w:t>Примеры</w:t>
-      </w:r>
-      <w:proofErr w:type="spellEnd"/>
-      <w:r>
-        <w:rPr>
-          <w:rFonts w:ascii="Arial" w:hAnsi="Arial" w:cs="Arial"/>
-          <w:color w:val="252525"/>
-          <w:sz w:val="21"/>
-          <w:szCs w:val="21"/>
-        </w:rPr>
-        <w:t xml:space="preserve"> </w:t>
-      </w:r>
-      <w:proofErr w:type="spellStart"/>
-      <w:r>
-        <w:rPr>
-          <w:rFonts w:ascii="Arial" w:hAnsi="Arial" w:cs="Arial"/>
-          <w:color w:val="252525"/>
-          <w:sz w:val="21"/>
-          <w:szCs w:val="21"/>
-        </w:rPr>
-        <w:t>на</w:t>
-      </w:r>
-      <w:proofErr w:type="spellEnd"/>
-      <w:r>
-        <w:rPr>
-          <w:rFonts w:ascii="Arial" w:hAnsi="Arial" w:cs="Arial"/>
-          <w:color w:val="252525"/>
-          <w:sz w:val="21"/>
-          <w:szCs w:val="21"/>
-        </w:rPr>
-        <w:t xml:space="preserve"> </w:t>
-      </w:r>
-      <w:proofErr w:type="spellStart"/>
-      <w:r>
-        <w:rPr>
-          <w:rFonts w:ascii="Arial" w:hAnsi="Arial" w:cs="Arial"/>
-          <w:color w:val="252525"/>
-          <w:sz w:val="21"/>
-          <w:szCs w:val="21"/>
-        </w:rPr>
-        <w:t>рисунке</w:t>
-      </w:r>
-      <w:proofErr w:type="spellEnd"/>
-      <w:r>
-        <w:rPr>
-          <w:rFonts w:ascii="Arial" w:hAnsi="Arial" w:cs="Arial"/>
-          <w:color w:val="252525"/>
-          <w:sz w:val="21"/>
-          <w:szCs w:val="21"/>
-        </w:rPr>
-        <w:t>:</w:t>
-      </w:r>
-    </w:p>
-    <w:p>
-      <w:pPr>
-        <w:numPr>
-          <w:ilvl w:val="0"/>
-          <w:numId w:val="8"/>
-        </w:numPr>
-        <w:shd w:val="clear" w:color="auto" w:fill="FFFFFF"/>
-        <w:spacing w:before="100" w:beforeAutospacing="1" w:after="24" w:line="360" w:lineRule="atLeast"/>
-        <w:ind w:left="1104"/>
-        <w:rPr>
-          <w:rFonts w:ascii="Arial" w:hAnsi="Arial" w:cs="Arial"/>
-          <w:color w:val="252525"/>
-          <w:sz w:val="21"/>
-          <w:szCs w:val="21"/>
-          <w:lang w:val="ru-RU"/>
-        </w:rPr>
-      </w:pPr>
-      <w:r>
-        <w:rPr>
-          <w:rFonts w:ascii="Arial" w:hAnsi="Arial" w:cs="Arial"/>
-          <w:color w:val="252525"/>
-          <w:sz w:val="21"/>
-          <w:szCs w:val="21"/>
-          <w:lang w:val="ru-RU"/>
-        </w:rPr>
-        <w:t>в ревизии 29 директория</w:t>
-      </w:r>
-      <w:r>
-        <w:rPr>
-          <w:rStyle w:val="apple-converted-space"/>
-          <w:rFonts w:ascii="Arial" w:hAnsi="Arial" w:cs="Arial"/>
-          <w:color w:val="252525"/>
-          <w:sz w:val="21"/>
-          <w:szCs w:val="21"/>
-        </w:rPr>
-        <w:t> </w:t>
-      </w:r>
-      <w:r>
-        <w:rPr>
-          <w:rStyle w:val="HTMLTypewriter"/>
-          <w:rFonts w:eastAsiaTheme="minorHAnsi"/>
-          <w:color w:val="252525"/>
-          <w:lang w:val="ru-RU"/>
-        </w:rPr>
-        <w:t>/</w:t>
-      </w:r>
-      <w:r>
-        <w:rPr>
-          <w:rStyle w:val="HTMLTypewriter"/>
-          <w:rFonts w:eastAsiaTheme="minorHAnsi"/>
-          <w:color w:val="252525"/>
-        </w:rPr>
-        <w:t>tags</w:t>
-      </w:r>
-      <w:r>
-        <w:rPr>
-          <w:rStyle w:val="HTMLTypewriter"/>
-          <w:rFonts w:eastAsiaTheme="minorHAnsi"/>
-          <w:color w:val="252525"/>
-          <w:lang w:val="ru-RU"/>
-        </w:rPr>
-        <w:t>/</w:t>
-      </w:r>
-      <w:r>
-        <w:rPr>
-          <w:rStyle w:val="HTMLTypewriter"/>
-          <w:rFonts w:eastAsiaTheme="minorHAnsi"/>
-          <w:color w:val="252525"/>
-        </w:rPr>
-        <w:t>R</w:t>
-      </w:r>
-      <w:r>
-        <w:rPr>
-          <w:rStyle w:val="HTMLTypewriter"/>
-          <w:rFonts w:eastAsiaTheme="minorHAnsi"/>
-          <w:color w:val="252525"/>
-          <w:lang w:val="ru-RU"/>
-        </w:rPr>
-        <w:t>1</w:t>
-      </w:r>
-      <w:r>
-        <w:rPr>
-          <w:rStyle w:val="apple-converted-space"/>
-          <w:rFonts w:ascii="Arial" w:hAnsi="Arial" w:cs="Arial"/>
-          <w:color w:val="252525"/>
-          <w:sz w:val="21"/>
-          <w:szCs w:val="21"/>
-        </w:rPr>
-        <w:t> </w:t>
-      </w:r>
-      <w:r>
-        <w:rPr>
-          <w:rFonts w:ascii="Arial" w:hAnsi="Arial" w:cs="Arial"/>
-          <w:color w:val="252525"/>
-          <w:sz w:val="21"/>
-          <w:szCs w:val="21"/>
-          <w:lang w:val="ru-RU"/>
-        </w:rPr>
-        <w:t>была скопирована с директории</w:t>
-      </w:r>
-      <w:r>
-        <w:rPr>
-          <w:rStyle w:val="apple-converted-space"/>
-          <w:rFonts w:ascii="Arial" w:hAnsi="Arial" w:cs="Arial"/>
-          <w:color w:val="252525"/>
-          <w:sz w:val="21"/>
-          <w:szCs w:val="21"/>
-        </w:rPr>
-        <w:t> </w:t>
-      </w:r>
-      <w:r>
-        <w:rPr>
-          <w:rStyle w:val="HTMLTypewriter"/>
-          <w:rFonts w:eastAsiaTheme="minorHAnsi"/>
-          <w:color w:val="252525"/>
-          <w:lang w:val="ru-RU"/>
-        </w:rPr>
-        <w:t>/</w:t>
-      </w:r>
-      <w:r>
-        <w:rPr>
-          <w:rStyle w:val="HTMLTypewriter"/>
-          <w:rFonts w:eastAsiaTheme="minorHAnsi"/>
-          <w:color w:val="252525"/>
-        </w:rPr>
-        <w:t>trunk</w:t>
-      </w:r>
-      <w:r>
-        <w:rPr>
-          <w:rStyle w:val="HTMLTypewriter"/>
-          <w:rFonts w:eastAsiaTheme="minorHAnsi"/>
-          <w:color w:val="252525"/>
-          <w:lang w:val="ru-RU"/>
-        </w:rPr>
-        <w:t>@27</w:t>
-      </w:r>
-      <w:r>
-        <w:rPr>
-          <w:rFonts w:ascii="Arial" w:hAnsi="Arial" w:cs="Arial"/>
-          <w:color w:val="252525"/>
-          <w:sz w:val="21"/>
-          <w:szCs w:val="21"/>
-          <w:lang w:val="ru-RU"/>
-        </w:rPr>
-        <w:t>;</w:t>
-      </w:r>
-    </w:p>
-    <w:p>
-      <w:pPr>
-        <w:numPr>
-          <w:ilvl w:val="0"/>
-          <w:numId w:val="8"/>
-        </w:numPr>
-        <w:shd w:val="clear" w:color="auto" w:fill="FFFFFF"/>
-        <w:spacing w:before="100" w:beforeAutospacing="1" w:after="24" w:line="360" w:lineRule="atLeast"/>
-        <w:ind w:left="1104"/>
-        <w:rPr>
-          <w:rFonts w:ascii="Arial" w:hAnsi="Arial" w:cs="Arial"/>
-          <w:color w:val="252525"/>
-          <w:sz w:val="21"/>
-          <w:szCs w:val="21"/>
-          <w:lang w:val="ru-RU"/>
-        </w:rPr>
-      </w:pPr>
-      <w:r>
-        <w:rPr>
-          <w:rFonts w:ascii="Arial" w:hAnsi="Arial" w:cs="Arial"/>
-          <w:color w:val="252525"/>
-          <w:sz w:val="21"/>
-          <w:szCs w:val="21"/>
-          <w:lang w:val="ru-RU"/>
-        </w:rPr>
-        <w:t>в ревизии 31 файл</w:t>
-      </w:r>
-      <w:r>
-        <w:rPr>
-          <w:rStyle w:val="apple-converted-space"/>
-          <w:rFonts w:ascii="Arial" w:hAnsi="Arial" w:cs="Arial"/>
-          <w:color w:val="252525"/>
-          <w:sz w:val="21"/>
-          <w:szCs w:val="21"/>
-        </w:rPr>
-        <w:t> </w:t>
-      </w:r>
-      <w:r>
-        <w:rPr>
-          <w:rStyle w:val="HTMLTypewriter"/>
-          <w:rFonts w:eastAsiaTheme="minorHAnsi"/>
-          <w:color w:val="252525"/>
-          <w:lang w:val="ru-RU"/>
-        </w:rPr>
-        <w:t>/</w:t>
-      </w:r>
-      <w:r>
-        <w:rPr>
-          <w:rStyle w:val="HTMLTypewriter"/>
-          <w:rFonts w:eastAsiaTheme="minorHAnsi"/>
-          <w:color w:val="252525"/>
-        </w:rPr>
-        <w:t>main</w:t>
-      </w:r>
-      <w:r>
-        <w:rPr>
-          <w:rStyle w:val="HTMLTypewriter"/>
-          <w:rFonts w:eastAsiaTheme="minorHAnsi"/>
-          <w:color w:val="252525"/>
-          <w:lang w:val="ru-RU"/>
-        </w:rPr>
-        <w:t>.</w:t>
-      </w:r>
-      <w:r>
-        <w:rPr>
-          <w:rStyle w:val="HTMLTypewriter"/>
-          <w:rFonts w:eastAsiaTheme="minorHAnsi"/>
-          <w:color w:val="252525"/>
-        </w:rPr>
-        <w:t>c</w:t>
-      </w:r>
-      <w:r>
-        <w:rPr>
-          <w:rStyle w:val="apple-converted-space"/>
-          <w:rFonts w:ascii="Arial" w:hAnsi="Arial" w:cs="Arial"/>
-          <w:color w:val="252525"/>
-          <w:sz w:val="21"/>
-          <w:szCs w:val="21"/>
-        </w:rPr>
-        <w:t> </w:t>
-      </w:r>
-      <w:r>
-        <w:rPr>
-          <w:rFonts w:ascii="Arial" w:hAnsi="Arial" w:cs="Arial"/>
-          <w:color w:val="252525"/>
-          <w:sz w:val="21"/>
-          <w:szCs w:val="21"/>
-          <w:lang w:val="ru-RU"/>
-        </w:rPr>
-        <w:t>был скопирован с</w:t>
-      </w:r>
-      <w:r>
-        <w:rPr>
-          <w:rStyle w:val="apple-converted-space"/>
-          <w:rFonts w:ascii="Arial" w:hAnsi="Arial" w:cs="Arial"/>
-          <w:color w:val="252525"/>
-          <w:sz w:val="21"/>
-          <w:szCs w:val="21"/>
-        </w:rPr>
-        <w:t> </w:t>
-      </w:r>
-      <w:r>
-        <w:rPr>
-          <w:rStyle w:val="HTMLTypewriter"/>
-          <w:rFonts w:eastAsiaTheme="minorHAnsi"/>
-          <w:color w:val="252525"/>
-          <w:lang w:val="ru-RU"/>
-        </w:rPr>
-        <w:t>/</w:t>
-      </w:r>
-      <w:r>
-        <w:rPr>
-          <w:rStyle w:val="HTMLTypewriter"/>
-          <w:rFonts w:eastAsiaTheme="minorHAnsi"/>
-          <w:color w:val="252525"/>
-        </w:rPr>
-        <w:t>main</w:t>
-      </w:r>
-      <w:r>
-        <w:rPr>
-          <w:rStyle w:val="HTMLTypewriter"/>
-          <w:rFonts w:eastAsiaTheme="minorHAnsi"/>
-          <w:color w:val="252525"/>
-          <w:lang w:val="ru-RU"/>
-        </w:rPr>
-        <w:t>.</w:t>
-      </w:r>
-      <w:r>
-        <w:rPr>
-          <w:rStyle w:val="HTMLTypewriter"/>
-          <w:rFonts w:eastAsiaTheme="minorHAnsi"/>
-          <w:color w:val="252525"/>
-        </w:rPr>
-        <w:t>c</w:t>
-      </w:r>
-      <w:r>
-        <w:rPr>
-          <w:rStyle w:val="HTMLTypewriter"/>
-          <w:rFonts w:eastAsiaTheme="minorHAnsi"/>
-          <w:color w:val="252525"/>
-          <w:lang w:val="ru-RU"/>
-        </w:rPr>
-        <w:t>@29</w:t>
-      </w:r>
-      <w:r>
-        <w:rPr>
-          <w:rFonts w:ascii="Arial" w:hAnsi="Arial" w:cs="Arial"/>
-          <w:color w:val="252525"/>
-          <w:sz w:val="21"/>
-          <w:szCs w:val="21"/>
-          <w:lang w:val="ru-RU"/>
-        </w:rPr>
-        <w:t>, то есть с более ранней ревизии самого себя, таким образом, произведено восстановление ранее удалённого (в ревизии 30) файла с сохранением истории ревизий.</w:t>
-      </w:r>
-    </w:p>
-    <w:p>
-      <w:pPr>
-        <w:numPr>
-          <w:ilvl w:val="0"/>
-          <w:numId w:val="9"/>
-        </w:numPr>
-        <w:shd w:val="clear" w:color="auto" w:fill="FFFFFF"/>
-        <w:spacing w:before="100" w:beforeAutospacing="1" w:after="24" w:line="360" w:lineRule="atLeast"/>
-        <w:ind w:left="1920"/>
-        <w:rPr>
-          <w:rFonts w:ascii="Arial" w:hAnsi="Arial" w:cs="Arial"/>
-          <w:color w:val="252525"/>
-          <w:sz w:val="21"/>
-          <w:szCs w:val="21"/>
-        </w:rPr>
-      </w:pPr>
-      <w:r>
-        <w:rPr>
-          <w:rFonts w:ascii="Arial" w:hAnsi="Arial" w:cs="Arial"/>
-          <w:i/>
-          <w:iCs/>
-          <w:color w:val="252525"/>
-          <w:sz w:val="21"/>
-          <w:szCs w:val="21"/>
-          <w:lang w:val="ru-RU"/>
-        </w:rPr>
-        <w:t>Замена</w:t>
-      </w:r>
-      <w:r>
-        <w:rPr>
-          <w:rStyle w:val="apple-converted-space"/>
-          <w:rFonts w:ascii="Arial" w:hAnsi="Arial" w:cs="Arial"/>
-          <w:color w:val="252525"/>
-          <w:sz w:val="21"/>
-          <w:szCs w:val="21"/>
-        </w:rPr>
-        <w:t> </w:t>
-      </w:r>
-      <w:r>
-        <w:rPr>
-          <w:rFonts w:ascii="Arial" w:hAnsi="Arial" w:cs="Arial"/>
-          <w:color w:val="252525"/>
-          <w:sz w:val="21"/>
-          <w:szCs w:val="21"/>
-          <w:lang w:val="ru-RU"/>
-        </w:rPr>
-        <w:t>(</w:t>
-      </w:r>
-      <w:r>
-        <w:rPr>
-          <w:rFonts w:ascii="Arial" w:hAnsi="Arial" w:cs="Arial"/>
-          <w:color w:val="252525"/>
-          <w:sz w:val="21"/>
-          <w:szCs w:val="21"/>
-        </w:rPr>
-        <w:t>R</w:t>
-      </w:r>
-      <w:r>
-        <w:rPr>
-          <w:rFonts w:ascii="Arial" w:hAnsi="Arial" w:cs="Arial"/>
-          <w:color w:val="252525"/>
-          <w:sz w:val="21"/>
-          <w:szCs w:val="21"/>
-          <w:lang w:val="ru-RU"/>
-        </w:rPr>
-        <w:t>+). Имеет место в случае, когда в одной ревизии произведено и удаление объекта (</w:t>
-      </w:r>
-      <w:r>
-        <w:rPr>
-          <w:rFonts w:ascii="Arial" w:hAnsi="Arial" w:cs="Arial"/>
-          <w:color w:val="252525"/>
-          <w:sz w:val="21"/>
-          <w:szCs w:val="21"/>
-        </w:rPr>
-        <w:t>D</w:t>
-      </w:r>
-      <w:r>
-        <w:rPr>
-          <w:rFonts w:ascii="Arial" w:hAnsi="Arial" w:cs="Arial"/>
-          <w:color w:val="252525"/>
-          <w:sz w:val="21"/>
-          <w:szCs w:val="21"/>
-          <w:lang w:val="ru-RU"/>
-        </w:rPr>
-        <w:t>), и добавление с историей (</w:t>
-      </w:r>
-      <w:r>
-        <w:rPr>
-          <w:rFonts w:ascii="Arial" w:hAnsi="Arial" w:cs="Arial"/>
-          <w:color w:val="252525"/>
-          <w:sz w:val="21"/>
-          <w:szCs w:val="21"/>
-        </w:rPr>
-        <w:t>A</w:t>
-      </w:r>
-      <w:r>
-        <w:rPr>
-          <w:rFonts w:ascii="Arial" w:hAnsi="Arial" w:cs="Arial"/>
-          <w:color w:val="252525"/>
-          <w:sz w:val="21"/>
-          <w:szCs w:val="21"/>
-          <w:lang w:val="ru-RU"/>
-        </w:rPr>
-        <w:t xml:space="preserve">+) объекта с тем же самым именем. Хотя имя при операции замены остаётся неизменным, </w:t>
-      </w:r>
-      <w:r>
-        <w:rPr>
-          <w:rFonts w:ascii="Arial" w:hAnsi="Arial" w:cs="Arial"/>
-          <w:color w:val="252525"/>
-          <w:sz w:val="21"/>
-          <w:szCs w:val="21"/>
-        </w:rPr>
-        <w:t>Subversion</w:t>
-      </w:r>
-      <w:r>
-        <w:rPr>
-          <w:rFonts w:ascii="Arial" w:hAnsi="Arial" w:cs="Arial"/>
-          <w:color w:val="252525"/>
-          <w:sz w:val="21"/>
-          <w:szCs w:val="21"/>
-          <w:lang w:val="ru-RU"/>
-        </w:rPr>
-        <w:t xml:space="preserve"> рассматривает объект</w:t>
-      </w:r>
-      <w:r>
-        <w:rPr>
-          <w:rStyle w:val="apple-converted-space"/>
-          <w:rFonts w:ascii="Arial" w:hAnsi="Arial" w:cs="Arial"/>
-          <w:color w:val="252525"/>
-          <w:sz w:val="21"/>
-          <w:szCs w:val="21"/>
-        </w:rPr>
-        <w:t> </w:t>
-      </w:r>
-      <w:r>
-        <w:rPr>
-          <w:rFonts w:ascii="Arial" w:hAnsi="Arial" w:cs="Arial"/>
-          <w:i/>
-          <w:iCs/>
-          <w:color w:val="252525"/>
-          <w:sz w:val="21"/>
-          <w:szCs w:val="21"/>
-          <w:lang w:val="ru-RU"/>
-        </w:rPr>
-        <w:t>до</w:t>
-      </w:r>
-      <w:r>
-        <w:rPr>
-          <w:rStyle w:val="apple-converted-space"/>
-          <w:rFonts w:ascii="Arial" w:hAnsi="Arial" w:cs="Arial"/>
-          <w:color w:val="252525"/>
-          <w:sz w:val="21"/>
-          <w:szCs w:val="21"/>
-        </w:rPr>
-        <w:t> </w:t>
-      </w:r>
-      <w:r>
-        <w:rPr>
-          <w:rFonts w:ascii="Arial" w:hAnsi="Arial" w:cs="Arial"/>
-          <w:color w:val="252525"/>
-          <w:sz w:val="21"/>
-          <w:szCs w:val="21"/>
-          <w:lang w:val="ru-RU"/>
-        </w:rPr>
-        <w:t>и</w:t>
-      </w:r>
-      <w:r>
-        <w:rPr>
-          <w:rStyle w:val="apple-converted-space"/>
-          <w:rFonts w:ascii="Arial" w:hAnsi="Arial" w:cs="Arial"/>
-          <w:color w:val="252525"/>
-          <w:sz w:val="21"/>
-          <w:szCs w:val="21"/>
-        </w:rPr>
-        <w:t> </w:t>
-      </w:r>
-      <w:r>
-        <w:rPr>
-          <w:rFonts w:ascii="Arial" w:hAnsi="Arial" w:cs="Arial"/>
-          <w:i/>
-          <w:iCs/>
-          <w:color w:val="252525"/>
-          <w:sz w:val="21"/>
-          <w:szCs w:val="21"/>
-          <w:lang w:val="ru-RU"/>
-        </w:rPr>
-        <w:t>после</w:t>
-      </w:r>
-      <w:r>
-        <w:rPr>
-          <w:rStyle w:val="apple-converted-space"/>
-          <w:rFonts w:ascii="Arial" w:hAnsi="Arial" w:cs="Arial"/>
-          <w:color w:val="252525"/>
-          <w:sz w:val="21"/>
-          <w:szCs w:val="21"/>
-        </w:rPr>
-        <w:t> </w:t>
-      </w:r>
-      <w:r>
-        <w:rPr>
-          <w:rFonts w:ascii="Arial" w:hAnsi="Arial" w:cs="Arial"/>
-          <w:color w:val="252525"/>
-          <w:sz w:val="21"/>
-          <w:szCs w:val="21"/>
-          <w:lang w:val="ru-RU"/>
-        </w:rPr>
-        <w:t xml:space="preserve">замены как два различных объекта с различными историями ревизий (история старого заканчивается в точке замены, история нового наследуется от источника копирования и продолжается далее). </w:t>
-      </w:r>
-      <w:proofErr w:type="spellStart"/>
-      <w:r>
-        <w:rPr>
-          <w:rFonts w:ascii="Arial" w:hAnsi="Arial" w:cs="Arial"/>
-          <w:color w:val="252525"/>
-          <w:sz w:val="21"/>
-          <w:szCs w:val="21"/>
-        </w:rPr>
-        <w:t>Пример</w:t>
-      </w:r>
-      <w:proofErr w:type="spellEnd"/>
-      <w:r>
-        <w:rPr>
-          <w:rFonts w:ascii="Arial" w:hAnsi="Arial" w:cs="Arial"/>
-          <w:color w:val="252525"/>
-          <w:sz w:val="21"/>
-          <w:szCs w:val="21"/>
-        </w:rPr>
-        <w:t xml:space="preserve"> </w:t>
-      </w:r>
-      <w:proofErr w:type="spellStart"/>
-      <w:r>
-        <w:rPr>
-          <w:rFonts w:ascii="Arial" w:hAnsi="Arial" w:cs="Arial"/>
-          <w:color w:val="252525"/>
-          <w:sz w:val="21"/>
-          <w:szCs w:val="21"/>
-        </w:rPr>
-        <w:t>на</w:t>
-      </w:r>
-      <w:proofErr w:type="spellEnd"/>
-      <w:r>
-        <w:rPr>
-          <w:rFonts w:ascii="Arial" w:hAnsi="Arial" w:cs="Arial"/>
-          <w:color w:val="252525"/>
-          <w:sz w:val="21"/>
-          <w:szCs w:val="21"/>
-        </w:rPr>
-        <w:t xml:space="preserve"> </w:t>
-      </w:r>
-      <w:proofErr w:type="spellStart"/>
-      <w:r>
-        <w:rPr>
-          <w:rFonts w:ascii="Arial" w:hAnsi="Arial" w:cs="Arial"/>
-          <w:color w:val="252525"/>
-          <w:sz w:val="21"/>
-          <w:szCs w:val="21"/>
-        </w:rPr>
-        <w:t>рисунке</w:t>
-      </w:r>
-      <w:proofErr w:type="spellEnd"/>
-      <w:r>
-        <w:rPr>
-          <w:rFonts w:ascii="Arial" w:hAnsi="Arial" w:cs="Arial"/>
-          <w:color w:val="252525"/>
-          <w:sz w:val="21"/>
-          <w:szCs w:val="21"/>
-        </w:rPr>
-        <w:t>:</w:t>
-      </w:r>
-    </w:p>
-    <w:p>
-      <w:pPr>
-        <w:numPr>
-          <w:ilvl w:val="0"/>
-          <w:numId w:val="10"/>
-        </w:numPr>
-        <w:shd w:val="clear" w:color="auto" w:fill="FFFFFF"/>
-        <w:spacing w:before="100" w:beforeAutospacing="1" w:after="24" w:line="360" w:lineRule="atLeast"/>
-        <w:ind w:left="1104"/>
-        <w:rPr>
-          <w:rFonts w:ascii="Arial" w:hAnsi="Arial" w:cs="Arial"/>
-          <w:color w:val="252525"/>
-          <w:sz w:val="21"/>
-          <w:szCs w:val="21"/>
-          <w:lang w:val="ru-RU"/>
-        </w:rPr>
-      </w:pPr>
       <w:r>
         <w:rPr>
           <w:rFonts w:ascii="Arial" w:hAnsi="Arial" w:cs="Arial"/>
@@ -3047,9 +2837,9 @@
       <w:lvlJc w:val="left"/>
       <w:pPr>
         <w:tabs>
-          <w:tab w:val="num" w:pos="720"/>
-        </w:tabs>
-        <w:ind w:left="720" w:hanging="360"/>
+          <w:tab w:val="num" w:pos="312"/>
+        </w:tabs>
+        <w:ind w:left="312" w:hanging="360"/>
       </w:pPr>
       <w:rPr>
         <w:rFonts w:ascii="Symbol" w:hAnsi="Symbol" w:hint="default"/>
@@ -3063,9 +2853,9 @@
       <w:lvlJc w:val="left"/>
       <w:pPr>
         <w:tabs>
-          <w:tab w:val="num" w:pos="1440"/>
-        </w:tabs>
-        <w:ind w:left="1440" w:hanging="360"/>
+          <w:tab w:val="num" w:pos="1032"/>
+        </w:tabs>
+        <w:ind w:left="1032" w:hanging="360"/>
       </w:pPr>
       <w:rPr>
         <w:rFonts w:ascii="Symbol" w:hAnsi="Symbol" w:hint="default"/>
@@ -3079,9 +2869,9 @@
       <w:lvlJc w:val="left"/>
       <w:pPr>
         <w:tabs>
-          <w:tab w:val="num" w:pos="2160"/>
-        </w:tabs>
-        <w:ind w:left="2160" w:hanging="360"/>
+          <w:tab w:val="num" w:pos="1752"/>
+        </w:tabs>
+        <w:ind w:left="1752" w:hanging="360"/>
       </w:pPr>
       <w:rPr>
         <w:rFonts w:ascii="Symbol" w:hAnsi="Symbol" w:hint="default"/>
@@ -3095,9 +2885,9 @@
       <w:lvlJc w:val="left"/>
       <w:pPr>
         <w:tabs>
-          <w:tab w:val="num" w:pos="2880"/>
-        </w:tabs>
-        <w:ind w:left="2880" w:hanging="360"/>
+          <w:tab w:val="num" w:pos="2472"/>
+        </w:tabs>
+        <w:ind w:left="2472" w:hanging="360"/>
       </w:pPr>
       <w:rPr>
         <w:rFonts w:ascii="Symbol" w:hAnsi="Symbol" w:hint="default"/>
@@ -3111,9 +2901,9 @@
       <w:lvlJc w:val="left"/>
       <w:pPr>
         <w:tabs>
-          <w:tab w:val="num" w:pos="3600"/>
-        </w:tabs>
-        <w:ind w:left="3600" w:hanging="360"/>
+          <w:tab w:val="num" w:pos="3192"/>
+        </w:tabs>
+        <w:ind w:left="3192" w:hanging="360"/>
       </w:pPr>
       <w:rPr>
         <w:rFonts w:ascii="Symbol" w:hAnsi="Symbol" w:hint="default"/>
@@ -3127,9 +2917,9 @@
       <w:lvlJc w:val="left"/>
       <w:pPr>
         <w:tabs>
-          <w:tab w:val="num" w:pos="4320"/>
-        </w:tabs>
-        <w:ind w:left="4320" w:hanging="360"/>
+          <w:tab w:val="num" w:pos="3912"/>
+        </w:tabs>
+        <w:ind w:left="3912" w:hanging="360"/>
       </w:pPr>
       <w:rPr>
         <w:rFonts w:ascii="Symbol" w:hAnsi="Symbol" w:hint="default"/>
@@ -3143,9 +2933,9 @@
       <w:lvlJc w:val="left"/>
       <w:pPr>
         <w:tabs>
-          <w:tab w:val="num" w:pos="5040"/>
-        </w:tabs>
-        <w:ind w:left="5040" w:hanging="360"/>
+          <w:tab w:val="num" w:pos="4632"/>
+        </w:tabs>
+        <w:ind w:left="4632" w:hanging="360"/>
       </w:pPr>
       <w:rPr>
         <w:rFonts w:ascii="Symbol" w:hAnsi="Symbol" w:hint="default"/>
@@ -3159,9 +2949,9 @@
       <w:lvlJc w:val="left"/>
       <w:pPr>
         <w:tabs>
-          <w:tab w:val="num" w:pos="5760"/>
-        </w:tabs>
-        <w:ind w:left="5760" w:hanging="360"/>
+          <w:tab w:val="num" w:pos="5352"/>
+        </w:tabs>
+        <w:ind w:left="5352" w:hanging="360"/>
       </w:pPr>
       <w:rPr>
         <w:rFonts w:ascii="Symbol" w:hAnsi="Symbol" w:hint="default"/>
@@ -3175,9 +2965,9 @@
       <w:lvlJc w:val="left"/>
       <w:pPr>
         <w:tabs>
-          <w:tab w:val="num" w:pos="6480"/>
-        </w:tabs>
-        <w:ind w:left="6480" w:hanging="360"/>
+          <w:tab w:val="num" w:pos="6072"/>
+        </w:tabs>
+        <w:ind w:left="6072" w:hanging="360"/>
       </w:pPr>
       <w:rPr>
         <w:rFonts w:ascii="Symbol" w:hAnsi="Symbol" w:hint="default"/>
@@ -4676,6 +4466,28 @@
       <w:szCs w:val="32"/>
     </w:rPr>
   </w:style>
+  <w:style w:type="paragraph" w:styleId="Heading2">
+    <w:name w:val="heading 2"/>
+    <w:basedOn w:val="Normal"/>
+    <w:next w:val="Normal"/>
+    <w:link w:val="Heading2Char"/>
+    <w:uiPriority w:val="9"/>
+    <w:unhideWhenUsed/>
+    <w:qFormat/>
+    <w:rsid w:val="001F7B53"/>
+    <w:pPr>
+      <w:keepNext/>
+      <w:keepLines/>
+      <w:spacing w:before="40" w:after="0"/>
+      <w:outlineLvl w:val="1"/>
+    </w:pPr>
+    <w:rPr>
+      <w:rFonts w:asciiTheme="majorHAnsi" w:eastAsiaTheme="majorEastAsia" w:hAnsiTheme="majorHAnsi" w:cstheme="majorBidi"/>
+      <w:color w:val="2E74B5" w:themeColor="accent1" w:themeShade="BF"/>
+      <w:sz w:val="26"/>
+      <w:szCs w:val="26"/>
+    </w:rPr>
+  </w:style>
   <w:style w:type="paragraph" w:styleId="Heading4">
     <w:name w:val="heading 4"/>
     <w:basedOn w:val="Normal"/>
@@ -4852,6 +4664,19 @@
       <w:rFonts w:ascii="Courier New" w:eastAsia="Times New Roman" w:hAnsi="Courier New" w:cs="Courier New"/>
       <w:sz w:val="20"/>
       <w:szCs w:val="20"/>
+    </w:rPr>
+  </w:style>
+  <w:style w:type="character" w:customStyle="1" w:styleId="Heading2Char">
+    <w:name w:val="Heading 2 Char"/>
+    <w:basedOn w:val="DefaultParagraphFont"/>
+    <w:link w:val="Heading2"/>
+    <w:uiPriority w:val="9"/>
+    <w:rsid w:val="001F7B53"/>
+    <w:rPr>
+      <w:rFonts w:asciiTheme="majorHAnsi" w:eastAsiaTheme="majorEastAsia" w:hAnsiTheme="majorHAnsi" w:cstheme="majorBidi"/>
+      <w:color w:val="2E74B5" w:themeColor="accent1" w:themeShade="BF"/>
+      <w:sz w:val="26"/>
+      <w:szCs w:val="26"/>
     </w:rPr>
   </w:style>
 </w:styles>

</xml_diff>

<commit_message>
Added task prototypes for all labs
</commit_message>
<xml_diff>
--- a/Labs/Vcs_lab_problem1.docx
+++ b/Labs/Vcs_lab_problem1.docx
@@ -452,18 +452,7 @@
           <w:szCs w:val="21"/>
           <w:lang w:val="ru-RU"/>
         </w:rPr>
-        <w:t xml:space="preserve">. Кроме того, для файлов, не допускающих слияние (различные бинарные форматы файлов), можно использовать </w:t>
-      </w:r>
-      <w:proofErr w:type="spellStart"/>
-      <w:r>
-        <w:rPr>
-          <w:rFonts w:ascii="Arial" w:hAnsi="Arial" w:cs="Arial"/>
-          <w:color w:val="252525"/>
-          <w:sz w:val="21"/>
-          <w:szCs w:val="21"/>
-          <w:lang w:val="ru-RU"/>
-        </w:rPr>
-        <w:t>модель</w:t>
+        <w:t>. Кроме того, для файлов, не допускающих слияние (различные бинарные форматы файлов), можно использовать модель</w:t>
       </w:r>
       <w:r>
         <w:rPr>
@@ -477,7 +466,6 @@
         </w:rPr>
         <w:t>блокирование</w:t>
       </w:r>
-      <w:proofErr w:type="spellEnd"/>
       <w:r>
         <w:rPr>
           <w:rFonts w:ascii="Arial" w:hAnsi="Arial" w:cs="Arial"/>
@@ -744,12 +732,13 @@
       <w:pPr>
         <w:rPr>
           <w:rStyle w:val="Heading2Char"/>
-          <w:lang w:eastAsia="en-GB"/>
+          <w:lang w:val="ru-RU" w:eastAsia="en-GB"/>
         </w:rPr>
       </w:pPr>
       <w:r>
         <w:rPr>
           <w:rStyle w:val="Heading2Char"/>
+          <w:lang w:val="ru-RU"/>
         </w:rPr>
         <w:br w:type="page"/>
       </w:r>
@@ -772,14 +761,12 @@
         <w:lastRenderedPageBreak/>
         <w:t xml:space="preserve">Основные операции над </w:t>
       </w:r>
-      <w:proofErr w:type="spellStart"/>
       <w:r>
         <w:rPr>
           <w:rStyle w:val="Heading2Char"/>
         </w:rPr>
         <w:t>репозиторием</w:t>
       </w:r>
-      <w:proofErr w:type="spellEnd"/>
       <w:r>
         <w:rPr>
           <w:rStyle w:val="Heading2Char"/>
@@ -940,7 +927,6 @@
         </w:rPr>
         <w:t> </w:t>
       </w:r>
-      <w:proofErr w:type="spellStart"/>
       <w:r>
         <w:rPr>
           <w:rStyle w:val="HTMLTypewriter"/>
@@ -948,7 +934,6 @@
         </w:rPr>
         <w:t>svn</w:t>
       </w:r>
-      <w:proofErr w:type="spellEnd"/>
       <w:r>
         <w:rPr>
           <w:rStyle w:val="HTMLTypewriter"/>
@@ -1648,18 +1633,7 @@
           <w:szCs w:val="21"/>
           <w:lang w:val="ru-RU"/>
         </w:rPr>
-        <w:t xml:space="preserve">+). Представляет собой копирование объекта внутри файловой системы хранилища, то есть </w:t>
-      </w:r>
-      <w:proofErr w:type="spellStart"/>
-      <w:r>
-        <w:rPr>
-          <w:rFonts w:ascii="Arial" w:hAnsi="Arial" w:cs="Arial"/>
-          <w:color w:val="252525"/>
-          <w:sz w:val="21"/>
-          <w:szCs w:val="21"/>
-          <w:lang w:val="ru-RU"/>
-        </w:rPr>
-        <w:t>объект</w:t>
+        <w:t>+). Представляет собой копирование объекта внутри файловой системы хранилища, то есть объект</w:t>
       </w:r>
       <w:r>
         <w:rPr>
@@ -1670,7 +1644,6 @@
         </w:rPr>
         <w:t>имя_источника@ревизия_источника</w:t>
       </w:r>
-      <w:proofErr w:type="spellEnd"/>
       <w:r>
         <w:rPr>
           <w:rStyle w:val="apple-converted-space"/>
@@ -1701,7 +1674,6 @@
         </w:rPr>
         <w:t> </w:t>
       </w:r>
-      <w:proofErr w:type="spellStart"/>
       <w:r>
         <w:rPr>
           <w:rStyle w:val="HTMLTypewriter"/>
@@ -1709,17 +1681,7 @@
           <w:color w:val="252525"/>
           <w:lang w:val="ru-RU"/>
         </w:rPr>
-        <w:t>имя_копии</w:t>
-      </w:r>
-      <w:proofErr w:type="spellEnd"/>
-      <w:r>
-        <w:rPr>
-          <w:rStyle w:val="HTMLTypewriter"/>
-          <w:rFonts w:eastAsiaTheme="minorHAnsi"/>
-          <w:color w:val="252525"/>
-          <w:lang w:val="ru-RU"/>
-        </w:rPr>
-        <w:t>@</w:t>
+        <w:t>имя_копии@</w:t>
       </w:r>
       <w:r>
         <w:rPr>
@@ -2283,238 +2245,256 @@
           <w:lang w:val="ru-RU"/>
         </w:rPr>
       </w:pPr>
+      <w:r>
+        <w:rPr>
+          <w:rFonts w:ascii="Arial" w:hAnsi="Arial" w:cs="Arial"/>
+          <w:color w:val="252525"/>
+          <w:sz w:val="21"/>
+          <w:szCs w:val="21"/>
+          <w:lang w:val="ru-RU"/>
+        </w:rPr>
+        <w:t>в ревизии 30 файл</w:t>
+      </w:r>
+      <w:r>
+        <w:rPr>
+          <w:rStyle w:val="apple-converted-space"/>
+          <w:rFonts w:ascii="Arial" w:hAnsi="Arial" w:cs="Arial"/>
+          <w:color w:val="252525"/>
+          <w:sz w:val="21"/>
+          <w:szCs w:val="21"/>
+        </w:rPr>
+        <w:t> </w:t>
+      </w:r>
+      <w:r>
+        <w:rPr>
+          <w:rStyle w:val="HTMLTypewriter"/>
+          <w:rFonts w:eastAsiaTheme="minorHAnsi"/>
+          <w:color w:val="252525"/>
+          <w:lang w:val="ru-RU"/>
+        </w:rPr>
+        <w:t>/</w:t>
+      </w:r>
+      <w:r>
+        <w:rPr>
+          <w:rStyle w:val="HTMLTypewriter"/>
+          <w:rFonts w:eastAsiaTheme="minorHAnsi"/>
+          <w:color w:val="252525"/>
+        </w:rPr>
+        <w:t>file</w:t>
+      </w:r>
+      <w:r>
+        <w:rPr>
+          <w:rStyle w:val="HTMLTypewriter"/>
+          <w:rFonts w:eastAsiaTheme="minorHAnsi"/>
+          <w:color w:val="252525"/>
+          <w:lang w:val="ru-RU"/>
+        </w:rPr>
+        <w:t>.</w:t>
+      </w:r>
+      <w:r>
+        <w:rPr>
+          <w:rStyle w:val="HTMLTypewriter"/>
+          <w:rFonts w:eastAsiaTheme="minorHAnsi"/>
+          <w:color w:val="252525"/>
+        </w:rPr>
+        <w:t>txt</w:t>
+      </w:r>
+      <w:r>
+        <w:rPr>
+          <w:rStyle w:val="apple-converted-space"/>
+          <w:rFonts w:ascii="Arial" w:hAnsi="Arial" w:cs="Arial"/>
+          <w:color w:val="252525"/>
+          <w:sz w:val="21"/>
+          <w:szCs w:val="21"/>
+        </w:rPr>
+        <w:t> </w:t>
+      </w:r>
+      <w:r>
+        <w:rPr>
+          <w:rFonts w:ascii="Arial" w:hAnsi="Arial" w:cs="Arial"/>
+          <w:color w:val="252525"/>
+          <w:sz w:val="21"/>
+          <w:szCs w:val="21"/>
+          <w:lang w:val="ru-RU"/>
+        </w:rPr>
+        <w:t>был</w:t>
+      </w:r>
+      <w:r>
+        <w:rPr>
+          <w:rStyle w:val="apple-converted-space"/>
+          <w:rFonts w:ascii="Arial" w:hAnsi="Arial" w:cs="Arial"/>
+          <w:color w:val="252525"/>
+          <w:sz w:val="21"/>
+          <w:szCs w:val="21"/>
+        </w:rPr>
+        <w:t> </w:t>
+      </w:r>
+      <w:r>
+        <w:rPr>
+          <w:rFonts w:ascii="Arial" w:hAnsi="Arial" w:cs="Arial"/>
+          <w:i/>
+          <w:iCs/>
+          <w:color w:val="252525"/>
+          <w:sz w:val="21"/>
+          <w:szCs w:val="21"/>
+          <w:lang w:val="ru-RU"/>
+        </w:rPr>
+        <w:t>заменён</w:t>
+      </w:r>
+      <w:r>
+        <w:rPr>
+          <w:rFonts w:ascii="Arial" w:hAnsi="Arial" w:cs="Arial"/>
+          <w:color w:val="252525"/>
+          <w:sz w:val="21"/>
+          <w:szCs w:val="21"/>
+          <w:lang w:val="ru-RU"/>
+        </w:rPr>
+        <w:t>: старый файл</w:t>
+      </w:r>
+      <w:r>
+        <w:rPr>
+          <w:rStyle w:val="apple-converted-space"/>
+          <w:rFonts w:ascii="Arial" w:hAnsi="Arial" w:cs="Arial"/>
+          <w:color w:val="252525"/>
+          <w:sz w:val="21"/>
+          <w:szCs w:val="21"/>
+        </w:rPr>
+        <w:t> </w:t>
+      </w:r>
+      <w:r>
+        <w:rPr>
+          <w:rStyle w:val="HTMLTypewriter"/>
+          <w:rFonts w:eastAsiaTheme="minorHAnsi"/>
+          <w:color w:val="252525"/>
+          <w:lang w:val="ru-RU"/>
+        </w:rPr>
+        <w:t>/</w:t>
+      </w:r>
+      <w:r>
+        <w:rPr>
+          <w:rStyle w:val="HTMLTypewriter"/>
+          <w:rFonts w:eastAsiaTheme="minorHAnsi"/>
+          <w:color w:val="252525"/>
+        </w:rPr>
+        <w:t>file</w:t>
+      </w:r>
+      <w:r>
+        <w:rPr>
+          <w:rStyle w:val="HTMLTypewriter"/>
+          <w:rFonts w:eastAsiaTheme="minorHAnsi"/>
+          <w:color w:val="252525"/>
+          <w:lang w:val="ru-RU"/>
+        </w:rPr>
+        <w:t>.</w:t>
+      </w:r>
+      <w:r>
+        <w:rPr>
+          <w:rStyle w:val="HTMLTypewriter"/>
+          <w:rFonts w:eastAsiaTheme="minorHAnsi"/>
+          <w:color w:val="252525"/>
+        </w:rPr>
+        <w:t>txt</w:t>
+      </w:r>
+      <w:r>
+        <w:rPr>
+          <w:rStyle w:val="apple-converted-space"/>
+          <w:rFonts w:ascii="Arial" w:hAnsi="Arial" w:cs="Arial"/>
+          <w:color w:val="252525"/>
+          <w:sz w:val="21"/>
+          <w:szCs w:val="21"/>
+        </w:rPr>
+        <w:t> </w:t>
+      </w:r>
+      <w:r>
+        <w:rPr>
+          <w:rFonts w:ascii="Arial" w:hAnsi="Arial" w:cs="Arial"/>
+          <w:color w:val="252525"/>
+          <w:sz w:val="21"/>
+          <w:szCs w:val="21"/>
+          <w:lang w:val="ru-RU"/>
+        </w:rPr>
+        <w:t>удалён, а новый файл с тем же именем скопирован с файла</w:t>
+      </w:r>
+      <w:r>
+        <w:rPr>
+          <w:rStyle w:val="apple-converted-space"/>
+          <w:rFonts w:ascii="Arial" w:hAnsi="Arial" w:cs="Arial"/>
+          <w:color w:val="252525"/>
+          <w:sz w:val="21"/>
+          <w:szCs w:val="21"/>
+        </w:rPr>
+        <w:t> </w:t>
+      </w:r>
+      <w:r>
+        <w:rPr>
+          <w:rStyle w:val="HTMLTypewriter"/>
+          <w:rFonts w:eastAsiaTheme="minorHAnsi"/>
+          <w:color w:val="252525"/>
+          <w:lang w:val="ru-RU"/>
+        </w:rPr>
+        <w:t>/</w:t>
+      </w:r>
+      <w:r>
+        <w:rPr>
+          <w:rStyle w:val="HTMLTypewriter"/>
+          <w:rFonts w:eastAsiaTheme="minorHAnsi"/>
+          <w:color w:val="252525"/>
+        </w:rPr>
+        <w:t>bar</w:t>
+      </w:r>
+      <w:r>
+        <w:rPr>
+          <w:rStyle w:val="HTMLTypewriter"/>
+          <w:rFonts w:eastAsiaTheme="minorHAnsi"/>
+          <w:color w:val="252525"/>
+          <w:lang w:val="ru-RU"/>
+        </w:rPr>
+        <w:t>.</w:t>
+      </w:r>
+      <w:r>
+        <w:rPr>
+          <w:rStyle w:val="HTMLTypewriter"/>
+          <w:rFonts w:eastAsiaTheme="minorHAnsi"/>
+          <w:color w:val="252525"/>
+        </w:rPr>
+        <w:t>txt</w:t>
+      </w:r>
+      <w:r>
+        <w:rPr>
+          <w:rStyle w:val="HTMLTypewriter"/>
+          <w:rFonts w:eastAsiaTheme="minorHAnsi"/>
+          <w:color w:val="252525"/>
+          <w:lang w:val="ru-RU"/>
+        </w:rPr>
+        <w:t>@29</w:t>
+      </w:r>
+    </w:p>
+    <w:p>
+      <w:pPr>
+        <w:rPr>
+          <w:lang w:val="ru-RU"/>
+        </w:rPr>
+      </w:pPr>
+      <w:r>
+        <w:rPr>
+          <w:lang w:val="ru-RU"/>
+        </w:rPr>
+        <w:br w:type="page"/>
+      </w:r>
+    </w:p>
+    <w:p>
+      <w:r>
+        <w:rPr>
+          <w:lang w:val="ru-RU"/>
+        </w:rPr>
+        <w:lastRenderedPageBreak/>
+        <w:t xml:space="preserve">Задание: имплементация функциональности на языке </w:t>
+      </w:r>
+      <w:r>
+        <w:t>C.</w:t>
+      </w:r>
       <w:bookmarkStart w:id="0" w:name="_GoBack"/>
       <w:bookmarkEnd w:id="0"/>
-      <w:r>
-        <w:rPr>
-          <w:rFonts w:ascii="Arial" w:hAnsi="Arial" w:cs="Arial"/>
-          <w:color w:val="252525"/>
-          <w:sz w:val="21"/>
-          <w:szCs w:val="21"/>
-          <w:lang w:val="ru-RU"/>
-        </w:rPr>
-        <w:t>в ревизии 30 файл</w:t>
-      </w:r>
-      <w:r>
-        <w:rPr>
-          <w:rStyle w:val="apple-converted-space"/>
-          <w:rFonts w:ascii="Arial" w:hAnsi="Arial" w:cs="Arial"/>
-          <w:color w:val="252525"/>
-          <w:sz w:val="21"/>
-          <w:szCs w:val="21"/>
-        </w:rPr>
-        <w:t> </w:t>
-      </w:r>
-      <w:r>
-        <w:rPr>
-          <w:rStyle w:val="HTMLTypewriter"/>
-          <w:rFonts w:eastAsiaTheme="minorHAnsi"/>
-          <w:color w:val="252525"/>
-          <w:lang w:val="ru-RU"/>
-        </w:rPr>
-        <w:t>/</w:t>
-      </w:r>
-      <w:r>
-        <w:rPr>
-          <w:rStyle w:val="HTMLTypewriter"/>
-          <w:rFonts w:eastAsiaTheme="minorHAnsi"/>
-          <w:color w:val="252525"/>
-        </w:rPr>
-        <w:t>file</w:t>
-      </w:r>
-      <w:r>
-        <w:rPr>
-          <w:rStyle w:val="HTMLTypewriter"/>
-          <w:rFonts w:eastAsiaTheme="minorHAnsi"/>
-          <w:color w:val="252525"/>
-          <w:lang w:val="ru-RU"/>
-        </w:rPr>
-        <w:t>.</w:t>
-      </w:r>
-      <w:r>
-        <w:rPr>
-          <w:rStyle w:val="HTMLTypewriter"/>
-          <w:rFonts w:eastAsiaTheme="minorHAnsi"/>
-          <w:color w:val="252525"/>
-        </w:rPr>
-        <w:t>txt</w:t>
-      </w:r>
-      <w:r>
-        <w:rPr>
-          <w:rStyle w:val="apple-converted-space"/>
-          <w:rFonts w:ascii="Arial" w:hAnsi="Arial" w:cs="Arial"/>
-          <w:color w:val="252525"/>
-          <w:sz w:val="21"/>
-          <w:szCs w:val="21"/>
-        </w:rPr>
-        <w:t> </w:t>
-      </w:r>
-      <w:r>
-        <w:rPr>
-          <w:rFonts w:ascii="Arial" w:hAnsi="Arial" w:cs="Arial"/>
-          <w:color w:val="252525"/>
-          <w:sz w:val="21"/>
-          <w:szCs w:val="21"/>
-          <w:lang w:val="ru-RU"/>
-        </w:rPr>
-        <w:t>был</w:t>
-      </w:r>
-      <w:r>
-        <w:rPr>
-          <w:rStyle w:val="apple-converted-space"/>
-          <w:rFonts w:ascii="Arial" w:hAnsi="Arial" w:cs="Arial"/>
-          <w:color w:val="252525"/>
-          <w:sz w:val="21"/>
-          <w:szCs w:val="21"/>
-        </w:rPr>
-        <w:t> </w:t>
-      </w:r>
-      <w:r>
-        <w:rPr>
-          <w:rFonts w:ascii="Arial" w:hAnsi="Arial" w:cs="Arial"/>
-          <w:i/>
-          <w:iCs/>
-          <w:color w:val="252525"/>
-          <w:sz w:val="21"/>
-          <w:szCs w:val="21"/>
-          <w:lang w:val="ru-RU"/>
-        </w:rPr>
-        <w:t>заменён</w:t>
-      </w:r>
-      <w:r>
-        <w:rPr>
-          <w:rFonts w:ascii="Arial" w:hAnsi="Arial" w:cs="Arial"/>
-          <w:color w:val="252525"/>
-          <w:sz w:val="21"/>
-          <w:szCs w:val="21"/>
-          <w:lang w:val="ru-RU"/>
-        </w:rPr>
-        <w:t>: старый файл</w:t>
-      </w:r>
-      <w:r>
-        <w:rPr>
-          <w:rStyle w:val="apple-converted-space"/>
-          <w:rFonts w:ascii="Arial" w:hAnsi="Arial" w:cs="Arial"/>
-          <w:color w:val="252525"/>
-          <w:sz w:val="21"/>
-          <w:szCs w:val="21"/>
-        </w:rPr>
-        <w:t> </w:t>
-      </w:r>
-      <w:r>
-        <w:rPr>
-          <w:rStyle w:val="HTMLTypewriter"/>
-          <w:rFonts w:eastAsiaTheme="minorHAnsi"/>
-          <w:color w:val="252525"/>
-          <w:lang w:val="ru-RU"/>
-        </w:rPr>
-        <w:t>/</w:t>
-      </w:r>
-      <w:r>
-        <w:rPr>
-          <w:rStyle w:val="HTMLTypewriter"/>
-          <w:rFonts w:eastAsiaTheme="minorHAnsi"/>
-          <w:color w:val="252525"/>
-        </w:rPr>
-        <w:t>file</w:t>
-      </w:r>
-      <w:r>
-        <w:rPr>
-          <w:rStyle w:val="HTMLTypewriter"/>
-          <w:rFonts w:eastAsiaTheme="minorHAnsi"/>
-          <w:color w:val="252525"/>
-          <w:lang w:val="ru-RU"/>
-        </w:rPr>
-        <w:t>.</w:t>
-      </w:r>
-      <w:r>
-        <w:rPr>
-          <w:rStyle w:val="HTMLTypewriter"/>
-          <w:rFonts w:eastAsiaTheme="minorHAnsi"/>
-          <w:color w:val="252525"/>
-        </w:rPr>
-        <w:t>txt</w:t>
-      </w:r>
-      <w:r>
-        <w:rPr>
-          <w:rStyle w:val="apple-converted-space"/>
-          <w:rFonts w:ascii="Arial" w:hAnsi="Arial" w:cs="Arial"/>
-          <w:color w:val="252525"/>
-          <w:sz w:val="21"/>
-          <w:szCs w:val="21"/>
-        </w:rPr>
-        <w:t> </w:t>
-      </w:r>
-      <w:r>
-        <w:rPr>
-          <w:rFonts w:ascii="Arial" w:hAnsi="Arial" w:cs="Arial"/>
-          <w:color w:val="252525"/>
-          <w:sz w:val="21"/>
-          <w:szCs w:val="21"/>
-          <w:lang w:val="ru-RU"/>
-        </w:rPr>
-        <w:t>удалён, а новый файл с тем же именем скопирован с файла</w:t>
-      </w:r>
-      <w:r>
-        <w:rPr>
-          <w:rStyle w:val="apple-converted-space"/>
-          <w:rFonts w:ascii="Arial" w:hAnsi="Arial" w:cs="Arial"/>
-          <w:color w:val="252525"/>
-          <w:sz w:val="21"/>
-          <w:szCs w:val="21"/>
-        </w:rPr>
-        <w:t> </w:t>
-      </w:r>
-      <w:r>
-        <w:rPr>
-          <w:rStyle w:val="HTMLTypewriter"/>
-          <w:rFonts w:eastAsiaTheme="minorHAnsi"/>
-          <w:color w:val="252525"/>
-          <w:lang w:val="ru-RU"/>
-        </w:rPr>
-        <w:t>/</w:t>
-      </w:r>
-      <w:r>
-        <w:rPr>
-          <w:rStyle w:val="HTMLTypewriter"/>
-          <w:rFonts w:eastAsiaTheme="minorHAnsi"/>
-          <w:color w:val="252525"/>
-        </w:rPr>
-        <w:t>bar</w:t>
-      </w:r>
-      <w:r>
-        <w:rPr>
-          <w:rStyle w:val="HTMLTypewriter"/>
-          <w:rFonts w:eastAsiaTheme="minorHAnsi"/>
-          <w:color w:val="252525"/>
-          <w:lang w:val="ru-RU"/>
-        </w:rPr>
-        <w:t>.</w:t>
-      </w:r>
-      <w:r>
-        <w:rPr>
-          <w:rStyle w:val="HTMLTypewriter"/>
-          <w:rFonts w:eastAsiaTheme="minorHAnsi"/>
-          <w:color w:val="252525"/>
-        </w:rPr>
-        <w:t>txt</w:t>
-      </w:r>
-      <w:r>
-        <w:rPr>
-          <w:rStyle w:val="HTMLTypewriter"/>
-          <w:rFonts w:eastAsiaTheme="minorHAnsi"/>
-          <w:color w:val="252525"/>
-          <w:lang w:val="ru-RU"/>
-        </w:rPr>
-        <w:t>@29</w:t>
-      </w:r>
-    </w:p>
-    <w:p>
-      <w:pPr>
-        <w:rPr>
-          <w:lang w:val="ru-RU"/>
-        </w:rPr>
-      </w:pPr>
     </w:p>
     <w:sectPr>
       <w:pgSz w:w="11906" w:h="16838"/>

</xml_diff>

<commit_message>
First lab introduction done (without commands and tasks)
</commit_message>
<xml_diff>
--- a/Labs/Vcs_lab_problem1.docx
+++ b/Labs/Vcs_lab_problem1.docx
@@ -315,7 +315,37 @@
           <w:szCs w:val="21"/>
           <w:lang w:val="ru-RU"/>
         </w:rPr>
-        <w:t xml:space="preserve"> мало отличается от работы в других централизованных системах управления версиями. Клиенты копируют</w:t>
+        <w:t xml:space="preserve"> построена следующим образом:</w:t>
+      </w:r>
+      <w:r>
+        <w:rPr>
+          <w:rFonts w:ascii="Arial" w:hAnsi="Arial" w:cs="Arial"/>
+          <w:color w:val="252525"/>
+          <w:sz w:val="21"/>
+          <w:szCs w:val="21"/>
+          <w:lang w:val="ru-RU"/>
+        </w:rPr>
+        <w:t xml:space="preserve"> </w:t>
+      </w:r>
+      <w:r>
+        <w:rPr>
+          <w:rFonts w:ascii="Arial" w:hAnsi="Arial" w:cs="Arial"/>
+          <w:color w:val="252525"/>
+          <w:sz w:val="21"/>
+          <w:szCs w:val="21"/>
+          <w:lang w:val="ru-RU"/>
+        </w:rPr>
+        <w:t>к</w:t>
+      </w:r>
+      <w:r>
+        <w:rPr>
+          <w:rFonts w:ascii="Arial" w:hAnsi="Arial" w:cs="Arial"/>
+          <w:color w:val="252525"/>
+          <w:sz w:val="21"/>
+          <w:szCs w:val="21"/>
+          <w:lang w:val="ru-RU"/>
+        </w:rPr>
+        <w:t>лиенты копируют</w:t>
       </w:r>
       <w:r>
         <w:rPr>
@@ -453,6 +483,16 @@
           <w:lang w:val="ru-RU"/>
         </w:rPr>
         <w:t>. Кроме того, для файлов, не допускающих слияние (различные бинарные форматы файлов), можно использовать модель</w:t>
+      </w:r>
+      <w:r>
+        <w:rPr>
+          <w:rFonts w:ascii="Arial" w:hAnsi="Arial" w:cs="Arial"/>
+          <w:color w:val="252525"/>
+          <w:sz w:val="21"/>
+          <w:szCs w:val="21"/>
+          <w:lang w:val="ru-RU"/>
+        </w:rPr>
+        <w:t xml:space="preserve"> </w:t>
       </w:r>
       <w:r>
         <w:rPr>
@@ -657,6 +697,272 @@
         </w:rPr>
         <w:t xml:space="preserve"> открывает для записи и затем сохраняет файл, хранящийся на сетевом ресурсе, то автоматически создаётся новая версия.</w:t>
       </w:r>
+      <w:r>
+        <w:rPr>
+          <w:rFonts w:ascii="Arial" w:hAnsi="Arial" w:cs="Arial"/>
+          <w:color w:val="252525"/>
+          <w:sz w:val="21"/>
+          <w:szCs w:val="21"/>
+          <w:lang w:val="ru-RU"/>
+        </w:rPr>
+        <w:t xml:space="preserve"> </w:t>
+      </w:r>
+      <w:r>
+        <w:rPr>
+          <w:rFonts w:ascii="Arial" w:hAnsi="Arial" w:cs="Arial"/>
+          <w:b/>
+          <w:bCs/>
+          <w:color w:val="252525"/>
+          <w:sz w:val="21"/>
+          <w:szCs w:val="21"/>
+          <w:shd w:val="clear" w:color="auto" w:fill="FFFFFF"/>
+        </w:rPr>
+        <w:t>WebDAV</w:t>
+      </w:r>
+      <w:r>
+        <w:rPr>
+          <w:rStyle w:val="apple-converted-space"/>
+          <w:rFonts w:ascii="Arial" w:eastAsiaTheme="majorEastAsia" w:hAnsi="Arial" w:cs="Arial"/>
+          <w:color w:val="252525"/>
+          <w:sz w:val="21"/>
+          <w:szCs w:val="21"/>
+          <w:shd w:val="clear" w:color="auto" w:fill="FFFFFF"/>
+        </w:rPr>
+        <w:t> </w:t>
+      </w:r>
+      <w:r>
+        <w:rPr>
+          <w:rFonts w:ascii="Arial" w:hAnsi="Arial" w:cs="Arial"/>
+          <w:color w:val="252525"/>
+          <w:sz w:val="21"/>
+          <w:szCs w:val="21"/>
+          <w:shd w:val="clear" w:color="auto" w:fill="FFFFFF"/>
+          <w:lang w:val="ru-RU"/>
+        </w:rPr>
+        <w:t>(</w:t>
+      </w:r>
+      <w:r>
+        <w:rPr>
+          <w:rFonts w:ascii="Arial" w:hAnsi="Arial" w:cs="Arial"/>
+          <w:b/>
+          <w:bCs/>
+          <w:color w:val="252525"/>
+          <w:sz w:val="21"/>
+          <w:szCs w:val="21"/>
+          <w:shd w:val="clear" w:color="auto" w:fill="FFFFFF"/>
+        </w:rPr>
+        <w:t>Web</w:t>
+      </w:r>
+      <w:r>
+        <w:rPr>
+          <w:rFonts w:ascii="Arial" w:hAnsi="Arial" w:cs="Arial"/>
+          <w:b/>
+          <w:bCs/>
+          <w:color w:val="252525"/>
+          <w:sz w:val="21"/>
+          <w:szCs w:val="21"/>
+          <w:shd w:val="clear" w:color="auto" w:fill="FFFFFF"/>
+          <w:lang w:val="ru-RU"/>
+        </w:rPr>
+        <w:t xml:space="preserve"> </w:t>
+      </w:r>
+      <w:r>
+        <w:rPr>
+          <w:rFonts w:ascii="Arial" w:hAnsi="Arial" w:cs="Arial"/>
+          <w:b/>
+          <w:bCs/>
+          <w:color w:val="252525"/>
+          <w:sz w:val="21"/>
+          <w:szCs w:val="21"/>
+          <w:shd w:val="clear" w:color="auto" w:fill="FFFFFF"/>
+        </w:rPr>
+        <w:t>Distributed</w:t>
+      </w:r>
+      <w:r>
+        <w:rPr>
+          <w:rFonts w:ascii="Arial" w:hAnsi="Arial" w:cs="Arial"/>
+          <w:b/>
+          <w:bCs/>
+          <w:color w:val="252525"/>
+          <w:sz w:val="21"/>
+          <w:szCs w:val="21"/>
+          <w:shd w:val="clear" w:color="auto" w:fill="FFFFFF"/>
+          <w:lang w:val="ru-RU"/>
+        </w:rPr>
+        <w:t xml:space="preserve"> </w:t>
+      </w:r>
+      <w:r>
+        <w:rPr>
+          <w:rFonts w:ascii="Arial" w:hAnsi="Arial" w:cs="Arial"/>
+          <w:b/>
+          <w:bCs/>
+          <w:color w:val="252525"/>
+          <w:sz w:val="21"/>
+          <w:szCs w:val="21"/>
+          <w:shd w:val="clear" w:color="auto" w:fill="FFFFFF"/>
+        </w:rPr>
+        <w:t>Authoring</w:t>
+      </w:r>
+      <w:r>
+        <w:rPr>
+          <w:rFonts w:ascii="Arial" w:hAnsi="Arial" w:cs="Arial"/>
+          <w:b/>
+          <w:bCs/>
+          <w:color w:val="252525"/>
+          <w:sz w:val="21"/>
+          <w:szCs w:val="21"/>
+          <w:shd w:val="clear" w:color="auto" w:fill="FFFFFF"/>
+          <w:lang w:val="ru-RU"/>
+        </w:rPr>
+        <w:t xml:space="preserve"> </w:t>
+      </w:r>
+      <w:r>
+        <w:rPr>
+          <w:rFonts w:ascii="Arial" w:hAnsi="Arial" w:cs="Arial"/>
+          <w:b/>
+          <w:bCs/>
+          <w:color w:val="252525"/>
+          <w:sz w:val="21"/>
+          <w:szCs w:val="21"/>
+          <w:shd w:val="clear" w:color="auto" w:fill="FFFFFF"/>
+        </w:rPr>
+        <w:t>and</w:t>
+      </w:r>
+      <w:r>
+        <w:rPr>
+          <w:rFonts w:ascii="Arial" w:hAnsi="Arial" w:cs="Arial"/>
+          <w:b/>
+          <w:bCs/>
+          <w:color w:val="252525"/>
+          <w:sz w:val="21"/>
+          <w:szCs w:val="21"/>
+          <w:shd w:val="clear" w:color="auto" w:fill="FFFFFF"/>
+          <w:lang w:val="ru-RU"/>
+        </w:rPr>
+        <w:t xml:space="preserve"> </w:t>
+      </w:r>
+      <w:r>
+        <w:rPr>
+          <w:rFonts w:ascii="Arial" w:hAnsi="Arial" w:cs="Arial"/>
+          <w:b/>
+          <w:bCs/>
+          <w:color w:val="252525"/>
+          <w:sz w:val="21"/>
+          <w:szCs w:val="21"/>
+          <w:shd w:val="clear" w:color="auto" w:fill="FFFFFF"/>
+        </w:rPr>
+        <w:t>Versioning</w:t>
+      </w:r>
+      <w:r>
+        <w:rPr>
+          <w:rFonts w:ascii="Arial" w:hAnsi="Arial" w:cs="Arial"/>
+          <w:color w:val="252525"/>
+          <w:sz w:val="21"/>
+          <w:szCs w:val="21"/>
+          <w:shd w:val="clear" w:color="auto" w:fill="FFFFFF"/>
+          <w:lang w:val="ru-RU"/>
+        </w:rPr>
+        <w:t>)</w:t>
+      </w:r>
+      <w:r>
+        <w:rPr>
+          <w:rStyle w:val="apple-converted-space"/>
+          <w:rFonts w:ascii="Arial" w:eastAsiaTheme="majorEastAsia" w:hAnsi="Arial" w:cs="Arial"/>
+          <w:color w:val="252525"/>
+          <w:sz w:val="21"/>
+          <w:szCs w:val="21"/>
+          <w:shd w:val="clear" w:color="auto" w:fill="FFFFFF"/>
+        </w:rPr>
+        <w:t> </w:t>
+      </w:r>
+      <w:r>
+        <w:rPr>
+          <w:rFonts w:ascii="Arial" w:hAnsi="Arial" w:cs="Arial"/>
+          <w:b/>
+          <w:bCs/>
+          <w:color w:val="252525"/>
+          <w:sz w:val="21"/>
+          <w:szCs w:val="21"/>
+          <w:shd w:val="clear" w:color="auto" w:fill="FFFFFF"/>
+          <w:lang w:val="ru-RU"/>
+        </w:rPr>
+        <w:t xml:space="preserve">или просто </w:t>
+      </w:r>
+      <w:r>
+        <w:rPr>
+          <w:rFonts w:ascii="Arial" w:hAnsi="Arial" w:cs="Arial"/>
+          <w:b/>
+          <w:bCs/>
+          <w:color w:val="252525"/>
+          <w:sz w:val="21"/>
+          <w:szCs w:val="21"/>
+          <w:shd w:val="clear" w:color="auto" w:fill="FFFFFF"/>
+        </w:rPr>
+        <w:t>DAV</w:t>
+      </w:r>
+      <w:r>
+        <w:rPr>
+          <w:rFonts w:ascii="Arial" w:hAnsi="Arial" w:cs="Arial"/>
+          <w:color w:val="252525"/>
+          <w:sz w:val="21"/>
+          <w:szCs w:val="21"/>
+          <w:shd w:val="clear" w:color="auto" w:fill="FFFFFF"/>
+        </w:rPr>
+        <w:t> </w:t>
+      </w:r>
+      <w:r>
+        <w:rPr>
+          <w:rFonts w:ascii="Arial" w:hAnsi="Arial" w:cs="Arial"/>
+          <w:color w:val="252525"/>
+          <w:sz w:val="21"/>
+          <w:szCs w:val="21"/>
+          <w:shd w:val="clear" w:color="auto" w:fill="FFFFFF"/>
+          <w:lang w:val="ru-RU"/>
+        </w:rPr>
+        <w:t>— набор расширений и дополнений к протоколу</w:t>
+      </w:r>
+      <w:r>
+        <w:rPr>
+          <w:rStyle w:val="apple-converted-space"/>
+          <w:rFonts w:ascii="Arial" w:eastAsiaTheme="majorEastAsia" w:hAnsi="Arial" w:cs="Arial"/>
+          <w:color w:val="252525"/>
+          <w:sz w:val="21"/>
+          <w:szCs w:val="21"/>
+          <w:shd w:val="clear" w:color="auto" w:fill="FFFFFF"/>
+        </w:rPr>
+        <w:t> </w:t>
+      </w:r>
+      <w:r>
+        <w:rPr>
+          <w:rFonts w:ascii="Arial" w:hAnsi="Arial" w:cs="Arial"/>
+          <w:sz w:val="21"/>
+          <w:szCs w:val="21"/>
+          <w:shd w:val="clear" w:color="auto" w:fill="FFFFFF"/>
+        </w:rPr>
+        <w:t>HTTP</w:t>
+      </w:r>
+      <w:r>
+        <w:rPr>
+          <w:rFonts w:ascii="Arial" w:hAnsi="Arial" w:cs="Arial"/>
+          <w:color w:val="252525"/>
+          <w:sz w:val="21"/>
+          <w:szCs w:val="21"/>
+          <w:shd w:val="clear" w:color="auto" w:fill="FFFFFF"/>
+          <w:lang w:val="ru-RU"/>
+        </w:rPr>
+        <w:t>, поддерживающих совместную работу пользователей над редактированием файлов и управление фай</w:t>
+      </w:r>
+      <w:r>
+        <w:rPr>
+          <w:rFonts w:ascii="Arial" w:hAnsi="Arial" w:cs="Arial"/>
+          <w:color w:val="252525"/>
+          <w:sz w:val="21"/>
+          <w:szCs w:val="21"/>
+          <w:shd w:val="clear" w:color="auto" w:fill="FFFFFF"/>
+          <w:lang w:val="ru-RU"/>
+        </w:rPr>
+        <w:t>лами на удаленных веб-серверах.</w:t>
+      </w:r>
     </w:p>
     <w:p>
       <w:pPr>
@@ -764,8 +1070,22 @@
       <w:r>
         <w:rPr>
           <w:rStyle w:val="Heading2Char"/>
+          <w:lang w:val="ru-RU"/>
         </w:rPr>
         <w:t>репозиторием</w:t>
+      </w:r>
+      <w:r>
+        <w:rPr>
+          <w:rStyle w:val="Heading2Char"/>
+          <w:lang w:val="ru-RU"/>
+        </w:rPr>
+        <w:t xml:space="preserve"> в </w:t>
+      </w:r>
+      <w:r>
+        <w:rPr>
+          <w:rStyle w:val="Heading2Char"/>
+        </w:rPr>
+        <w:t>SVN</w:t>
       </w:r>
       <w:r>
         <w:rPr>
@@ -895,7 +1215,37 @@
           <w:szCs w:val="21"/>
           <w:lang w:val="ru-RU"/>
         </w:rPr>
-        <w:t xml:space="preserve"> могут быть произведены перечисленные ниже операции</w:t>
+        <w:t xml:space="preserve"> </w:t>
+      </w:r>
+      <w:r>
+        <w:rPr>
+          <w:rFonts w:ascii="Arial" w:hAnsi="Arial" w:cs="Arial"/>
+          <w:color w:val="252525"/>
+          <w:sz w:val="21"/>
+          <w:szCs w:val="21"/>
+          <w:lang w:val="ru-RU"/>
+        </w:rPr>
+        <w:t xml:space="preserve">(см. рис. 1) </w:t>
+      </w:r>
+      <w:r>
+        <w:rPr>
+          <w:rFonts w:ascii="Arial" w:hAnsi="Arial" w:cs="Arial"/>
+          <w:color w:val="252525"/>
+          <w:sz w:val="21"/>
+          <w:szCs w:val="21"/>
+          <w:lang w:val="ru-RU"/>
+        </w:rPr>
+        <w:t>могут быть произведены перечисленные ниже операции</w:t>
+      </w:r>
+      <w:r>
+        <w:rPr>
+          <w:rFonts w:ascii="Arial" w:hAnsi="Arial" w:cs="Arial"/>
+          <w:color w:val="252525"/>
+          <w:sz w:val="21"/>
+          <w:szCs w:val="21"/>
+          <w:lang w:val="ru-RU"/>
+        </w:rPr>
+        <w:t>.</w:t>
       </w:r>
       <w:r>
         <w:rPr>
@@ -915,7 +1265,7 @@
           <w:szCs w:val="21"/>
           <w:lang w:val="ru-RU"/>
         </w:rPr>
-        <w:t>(см. рис. 1). В скобках указано краткое именование операции в обозначениях команды</w:t>
+        <w:t>В скобках указано краткое именование операции в обозначениях команды</w:t>
       </w:r>
       <w:r>
         <w:rPr>
@@ -2238,64 +2588,63 @@
         <w:spacing w:before="100" w:beforeAutospacing="1" w:after="24" w:line="360" w:lineRule="atLeast"/>
         <w:ind w:firstLine="720"/>
         <w:rPr>
-          <w:rFonts w:ascii="Arial" w:hAnsi="Arial" w:cs="Arial"/>
-          <w:color w:val="252525"/>
-          <w:sz w:val="21"/>
-          <w:szCs w:val="21"/>
-          <w:lang w:val="ru-RU"/>
-        </w:rPr>
-      </w:pPr>
-      <w:r>
-        <w:rPr>
-          <w:rFonts w:ascii="Arial" w:hAnsi="Arial" w:cs="Arial"/>
-          <w:color w:val="252525"/>
-          <w:sz w:val="21"/>
-          <w:szCs w:val="21"/>
-          <w:lang w:val="ru-RU"/>
-        </w:rPr>
-        <w:t>в ревизии 30 файл</w:t>
-      </w:r>
-      <w:r>
-        <w:rPr>
-          <w:rStyle w:val="apple-converted-space"/>
-          <w:rFonts w:ascii="Arial" w:hAnsi="Arial" w:cs="Arial"/>
-          <w:color w:val="252525"/>
-          <w:sz w:val="21"/>
-          <w:szCs w:val="21"/>
-        </w:rPr>
-        <w:t> </w:t>
-      </w:r>
-      <w:r>
-        <w:rPr>
           <w:rStyle w:val="HTMLTypewriter"/>
           <w:rFonts w:eastAsiaTheme="minorHAnsi"/>
           <w:color w:val="252525"/>
           <w:lang w:val="ru-RU"/>
         </w:rPr>
-        <w:t>/</w:t>
+      </w:pPr>
+      <w:r>
+        <w:rPr>
+          <w:rFonts w:ascii="Arial" w:hAnsi="Arial" w:cs="Arial"/>
+          <w:color w:val="252525"/>
+          <w:sz w:val="21"/>
+          <w:szCs w:val="21"/>
+          <w:lang w:val="ru-RU"/>
+        </w:rPr>
+        <w:t>в ревизии 30 файл</w:t>
+      </w:r>
+      <w:r>
+        <w:rPr>
+          <w:rStyle w:val="apple-converted-space"/>
+          <w:rFonts w:ascii="Arial" w:hAnsi="Arial" w:cs="Arial"/>
+          <w:color w:val="252525"/>
+          <w:sz w:val="21"/>
+          <w:szCs w:val="21"/>
+        </w:rPr>
+        <w:t> </w:t>
       </w:r>
       <w:r>
         <w:rPr>
           <w:rStyle w:val="HTMLTypewriter"/>
           <w:rFonts w:eastAsiaTheme="minorHAnsi"/>
           <w:color w:val="252525"/>
-        </w:rPr>
-        <w:t>file</w:t>
+          <w:lang w:val="ru-RU"/>
+        </w:rPr>
+        <w:t>/</w:t>
       </w:r>
       <w:r>
         <w:rPr>
           <w:rStyle w:val="HTMLTypewriter"/>
           <w:rFonts w:eastAsiaTheme="minorHAnsi"/>
           <w:color w:val="252525"/>
-          <w:lang w:val="ru-RU"/>
-        </w:rPr>
-        <w:t>.</w:t>
+        </w:rPr>
+        <w:t>file</w:t>
       </w:r>
       <w:r>
         <w:rPr>
           <w:rStyle w:val="HTMLTypewriter"/>
           <w:rFonts w:eastAsiaTheme="minorHAnsi"/>
           <w:color w:val="252525"/>
+          <w:lang w:val="ru-RU"/>
+        </w:rPr>
+        <w:t>.</w:t>
+      </w:r>
+      <w:r>
+        <w:rPr>
+          <w:rStyle w:val="HTMLTypewriter"/>
+          <w:rFonts w:eastAsiaTheme="minorHAnsi"/>
+          <w:color w:val="252525"/>
         </w:rPr>
         <w:t>txt</w:t>
       </w:r>
@@ -2425,64 +2774,112 @@
         </w:rPr>
         <w:t> </w:t>
       </w:r>
-      <w:r>
+      <w:hyperlink r:id="rId6" w:history="1">
+        <w:r>
+          <w:rPr>
+            <w:rStyle w:val="Hyperlink"/>
+            <w:rFonts w:ascii="Courier New" w:hAnsi="Courier New" w:cs="Courier New"/>
+            <w:sz w:val="20"/>
+            <w:szCs w:val="20"/>
+            <w:lang w:val="ru-RU"/>
+          </w:rPr>
+          <w:t>/</w:t>
+        </w:r>
+        <w:r>
+          <w:rPr>
+            <w:rStyle w:val="Hyperlink"/>
+            <w:rFonts w:ascii="Courier New" w:hAnsi="Courier New" w:cs="Courier New"/>
+            <w:sz w:val="20"/>
+            <w:szCs w:val="20"/>
+          </w:rPr>
+          <w:t>bar</w:t>
+        </w:r>
+        <w:r>
+          <w:rPr>
+            <w:rStyle w:val="Hyperlink"/>
+            <w:rFonts w:ascii="Courier New" w:hAnsi="Courier New" w:cs="Courier New"/>
+            <w:sz w:val="20"/>
+            <w:szCs w:val="20"/>
+            <w:lang w:val="ru-RU"/>
+          </w:rPr>
+          <w:t>.</w:t>
+        </w:r>
+        <w:r>
+          <w:rPr>
+            <w:rStyle w:val="Hyperlink"/>
+            <w:rFonts w:ascii="Courier New" w:hAnsi="Courier New" w:cs="Courier New"/>
+            <w:sz w:val="20"/>
+            <w:szCs w:val="20"/>
+          </w:rPr>
+          <w:t>txt</w:t>
+        </w:r>
+        <w:r>
+          <w:rPr>
+            <w:rStyle w:val="Hyperlink"/>
+            <w:rFonts w:ascii="Courier New" w:hAnsi="Courier New" w:cs="Courier New"/>
+            <w:sz w:val="20"/>
+            <w:szCs w:val="20"/>
+            <w:lang w:val="ru-RU"/>
+          </w:rPr>
+          <w:t>@29</w:t>
+        </w:r>
+      </w:hyperlink>
+    </w:p>
+    <w:p>
+      <w:pPr>
         <w:rPr>
           <w:rStyle w:val="HTMLTypewriter"/>
           <w:rFonts w:eastAsiaTheme="minorHAnsi"/>
           <w:color w:val="252525"/>
           <w:lang w:val="ru-RU"/>
         </w:rPr>
-        <w:t>/</w:t>
-      </w:r>
+      </w:pPr>
       <w:r>
         <w:rPr>
           <w:rStyle w:val="HTMLTypewriter"/>
           <w:rFonts w:eastAsiaTheme="minorHAnsi"/>
           <w:color w:val="252525"/>
-        </w:rPr>
-        <w:t>bar</w:t>
-      </w:r>
-      <w:r>
-        <w:rPr>
-          <w:rStyle w:val="HTMLTypewriter"/>
-          <w:rFonts w:eastAsiaTheme="minorHAnsi"/>
-          <w:color w:val="252525"/>
-          <w:lang w:val="ru-RU"/>
-        </w:rPr>
-        <w:t>.</w:t>
-      </w:r>
-      <w:r>
-        <w:rPr>
-          <w:rStyle w:val="HTMLTypewriter"/>
-          <w:rFonts w:eastAsiaTheme="minorHAnsi"/>
-          <w:color w:val="252525"/>
-        </w:rPr>
-        <w:t>txt</w:t>
-      </w:r>
-      <w:r>
-        <w:rPr>
-          <w:rStyle w:val="HTMLTypewriter"/>
-          <w:rFonts w:eastAsiaTheme="minorHAnsi"/>
-          <w:color w:val="252525"/>
-          <w:lang w:val="ru-RU"/>
-        </w:rPr>
-        <w:t>@29</w:t>
+          <w:lang w:val="ru-RU"/>
+        </w:rPr>
+        <w:br w:type="page"/>
       </w:r>
     </w:p>
     <w:p>
       <w:pPr>
-        <w:rPr>
-          <w:lang w:val="ru-RU"/>
-        </w:rPr>
-      </w:pPr>
-      <w:r>
-        <w:rPr>
-          <w:lang w:val="ru-RU"/>
-        </w:rPr>
-        <w:br w:type="page"/>
-      </w:r>
+        <w:pStyle w:val="Heading2"/>
+      </w:pPr>
+      <w:r>
+        <w:rPr>
+          <w:lang w:val="ru-RU"/>
+        </w:rPr>
+        <w:lastRenderedPageBreak/>
+        <w:t xml:space="preserve">Команды </w:t>
+      </w:r>
+      <w:r>
+        <w:t>Subversion:</w:t>
+      </w:r>
+      <w:bookmarkStart w:id="0" w:name="_GoBack"/>
+      <w:bookmarkEnd w:id="0"/>
     </w:p>
     <w:p>
+      <w:pPr>
+        <w:rPr>
+          <w:lang w:val="ru-RU"/>
+        </w:rPr>
+      </w:pPr>
+      <w:r>
+        <w:rPr>
+          <w:lang w:val="ru-RU"/>
+        </w:rPr>
+        <w:br w:type="page"/>
+      </w:r>
+    </w:p>
+    <w:p>
+      <w:pPr>
+        <w:rPr>
+          <w:lang w:val="ru-RU"/>
+        </w:rPr>
+      </w:pPr>
       <w:r>
         <w:rPr>
           <w:lang w:val="ru-RU"/>
@@ -2491,10 +2888,14 @@
         <w:t xml:space="preserve">Задание: имплементация функциональности на языке </w:t>
       </w:r>
       <w:r>
-        <w:t>C.</w:t>
-      </w:r>
-      <w:bookmarkStart w:id="0" w:name="_GoBack"/>
-      <w:bookmarkEnd w:id="0"/>
+        <w:t>C</w:t>
+      </w:r>
+      <w:r>
+        <w:rPr>
+          <w:lang w:val="ru-RU"/>
+        </w:rPr>
+        <w:t>.</w:t>
+      </w:r>
     </w:p>
     <w:sectPr>
       <w:pgSz w:w="11906" w:h="16838"/>
@@ -4591,7 +4992,6 @@
     <w:name w:val="Hyperlink"/>
     <w:basedOn w:val="DefaultParagraphFont"/>
     <w:uiPriority w:val="99"/>
-    <w:semiHidden/>
     <w:unhideWhenUsed/>
     <w:rsid w:val="001464E1"/>
     <w:rPr>

</xml_diff>

<commit_message>
Added some info to the first problem
</commit_message>
<xml_diff>
--- a/Labs/Vcs_lab_problem1.docx
+++ b/Labs/Vcs_lab_problem1.docx
@@ -1067,6 +1067,7 @@
         <w:lastRenderedPageBreak/>
         <w:t xml:space="preserve">Основные операции над </w:t>
       </w:r>
+      <w:proofErr w:type="spellStart"/>
       <w:r>
         <w:rPr>
           <w:rStyle w:val="Heading2Char"/>
@@ -1074,6 +1075,7 @@
         </w:rPr>
         <w:t>репозиторием</w:t>
       </w:r>
+      <w:proofErr w:type="spellEnd"/>
       <w:r>
         <w:rPr>
           <w:rStyle w:val="Heading2Char"/>
@@ -1277,6 +1279,7 @@
         </w:rPr>
         <w:t> </w:t>
       </w:r>
+      <w:proofErr w:type="spellStart"/>
       <w:r>
         <w:rPr>
           <w:rStyle w:val="HTMLTypewriter"/>
@@ -1284,6 +1287,7 @@
         </w:rPr>
         <w:t>svn</w:t>
       </w:r>
+      <w:proofErr w:type="spellEnd"/>
       <w:r>
         <w:rPr>
           <w:rStyle w:val="HTMLTypewriter"/>
@@ -1983,7 +1987,18 @@
           <w:szCs w:val="21"/>
           <w:lang w:val="ru-RU"/>
         </w:rPr>
-        <w:t>+). Представляет собой копирование объекта внутри файловой системы хранилища, то есть объект</w:t>
+        <w:t xml:space="preserve">+). Представляет собой копирование объекта внутри файловой системы хранилища, то есть </w:t>
+      </w:r>
+      <w:proofErr w:type="spellStart"/>
+      <w:r>
+        <w:rPr>
+          <w:rFonts w:ascii="Arial" w:hAnsi="Arial" w:cs="Arial"/>
+          <w:color w:val="252525"/>
+          <w:sz w:val="21"/>
+          <w:szCs w:val="21"/>
+          <w:lang w:val="ru-RU"/>
+        </w:rPr>
+        <w:t>объект</w:t>
       </w:r>
       <w:r>
         <w:rPr>
@@ -1994,6 +2009,7 @@
         </w:rPr>
         <w:t>имя_источника@ревизия_источника</w:t>
       </w:r>
+      <w:proofErr w:type="spellEnd"/>
       <w:r>
         <w:rPr>
           <w:rStyle w:val="apple-converted-space"/>
@@ -2024,6 +2040,7 @@
         </w:rPr>
         <w:t> </w:t>
       </w:r>
+      <w:proofErr w:type="spellStart"/>
       <w:r>
         <w:rPr>
           <w:rStyle w:val="HTMLTypewriter"/>
@@ -2031,7 +2048,17 @@
           <w:color w:val="252525"/>
           <w:lang w:val="ru-RU"/>
         </w:rPr>
-        <w:t>имя_копии@</w:t>
+        <w:t>имя_копии</w:t>
+      </w:r>
+      <w:proofErr w:type="spellEnd"/>
+      <w:r>
+        <w:rPr>
+          <w:rStyle w:val="HTMLTypewriter"/>
+          <w:rFonts w:eastAsiaTheme="minorHAnsi"/>
+          <w:color w:val="252525"/>
+          <w:lang w:val="ru-RU"/>
+        </w:rPr>
+        <w:t>@</w:t>
       </w:r>
       <w:r>
         <w:rPr>
@@ -2885,11 +2912,60 @@
         <w:lastRenderedPageBreak/>
         <w:t xml:space="preserve">Задание: </w:t>
       </w:r>
-      <w:r>
-        <w:rPr>
-          <w:lang w:val="ru-RU"/>
-        </w:rPr>
-        <w:t>https://indico.cern.ch/event/110092/contribution/1/material/slides/0.pdf</w:t>
+      <w:hyperlink r:id="rId7" w:history="1">
+        <w:r>
+          <w:rPr>
+            <w:rStyle w:val="Hyperlink"/>
+            <w:lang w:val="ru-RU"/>
+          </w:rPr>
+          <w:t>https://indico.cern.ch/event/110092/contribution/1/material/slides/0.pdf</w:t>
+        </w:r>
+      </w:hyperlink>
+    </w:p>
+    <w:p>
+      <w:proofErr w:type="spellStart"/>
+      <w:proofErr w:type="gramStart"/>
+      <w:r>
+        <w:rPr>
+          <w:rFonts w:ascii="Tahoma" w:hAnsi="Tahoma" w:cs="Tahoma"/>
+          <w:color w:val="000000"/>
+          <w:sz w:val="20"/>
+          <w:szCs w:val="20"/>
+          <w:shd w:val="clear" w:color="auto" w:fill="EBECE4"/>
+        </w:rPr>
+        <w:t>sudo</w:t>
+      </w:r>
+      <w:proofErr w:type="spellEnd"/>
+      <w:proofErr w:type="gramEnd"/>
+      <w:r>
+        <w:rPr>
+          <w:rFonts w:ascii="Tahoma" w:hAnsi="Tahoma" w:cs="Tahoma"/>
+          <w:color w:val="000000"/>
+          <w:sz w:val="20"/>
+          <w:szCs w:val="20"/>
+          <w:shd w:val="clear" w:color="auto" w:fill="EBECE4"/>
+        </w:rPr>
+        <w:t xml:space="preserve"> apt-get install tk8.5</w:t>
+      </w:r>
+    </w:p>
+    <w:p>
+      <w:hyperlink r:id="rId8" w:history="1">
+        <w:r>
+          <w:rPr>
+            <w:rStyle w:val="Hyperlink"/>
+          </w:rPr>
+          <w:t>http://www.tcl.tk/man/tcl8.5/tutorial/Tcl0a.html</w:t>
+        </w:r>
+      </w:hyperlink>
+    </w:p>
+    <w:p>
+      <w:proofErr w:type="spellStart"/>
+      <w:r>
+        <w:t>tlcsh</w:t>
+      </w:r>
+      <w:proofErr w:type="spellEnd"/>
+      <w:r>
+        <w:t xml:space="preserve"> – command </w:t>
       </w:r>
       <w:bookmarkStart w:id="0" w:name="_GoBack"/>
       <w:bookmarkEnd w:id="0"/>

</xml_diff>

<commit_message>
Redo of problem 1
</commit_message>
<xml_diff>
--- a/Labs/Vcs_lab_problem1.docx
+++ b/Labs/Vcs_lab_problem1.docx
@@ -46,6 +46,7 @@
         <w:rPr>
           <w:b/>
           <w:sz w:val="24"/>
+          <w:lang w:val="ru-RU"/>
         </w:rPr>
       </w:pPr>
     </w:p>
@@ -774,13 +775,16 @@
       </w:pPr>
       <w:r>
         <w:rPr>
+          <w:rFonts w:eastAsia="TimesNewRoman"/>
           <w:noProof/>
+          <w:sz w:val="26"/>
+          <w:szCs w:val="26"/>
         </w:rPr>
         <w:drawing>
-          <wp:inline distT="0" distB="0" distL="0" distR="0">
-            <wp:extent cx="5731510" cy="3523996"/>
-            <wp:effectExtent l="0" t="0" r="0" b="0"/>
-            <wp:docPr id="1" name="Picture 1" descr="https://upload.wikimedia.org/wikipedia/commons/thumb/4/4d/Subversion_2D_filesystem_RU.svg/714px-Subversion_2D_filesystem_RU.svg.png"/>
+          <wp:inline distT="0" distB="0" distL="0" distR="0" wp14:anchorId="2DFDC702" wp14:editId="7BC85A8F">
+            <wp:extent cx="5731510" cy="2974142"/>
+            <wp:effectExtent l="0" t="0" r="2540" b="0"/>
+            <wp:docPr id="10" name="Picture 10"/>
             <wp:cNvGraphicFramePr>
               <a:graphicFrameLocks xmlns:a="http://schemas.openxmlformats.org/drawingml/2006/main" noChangeAspect="1"/>
             </wp:cNvGraphicFramePr>
@@ -788,7 +792,7 @@
               <a:graphicData uri="http://schemas.openxmlformats.org/drawingml/2006/picture">
                 <pic:pic xmlns:pic="http://schemas.openxmlformats.org/drawingml/2006/picture">
                   <pic:nvPicPr>
-                    <pic:cNvPr id="0" name="Picture 1" descr="https://upload.wikimedia.org/wikipedia/commons/thumb/4/4d/Subversion_2D_filesystem_RU.svg/714px-Subversion_2D_filesystem_RU.svg.png"/>
+                    <pic:cNvPr id="0" name="Picture 2"/>
                     <pic:cNvPicPr>
                       <a:picLocks noChangeAspect="1" noChangeArrowheads="1"/>
                     </pic:cNvPicPr>
@@ -809,7 +813,7 @@
                   <pic:spPr bwMode="auto">
                     <a:xfrm>
                       <a:off x="0" y="0"/>
-                      <a:ext cx="5731510" cy="3523996"/>
+                      <a:ext cx="5731510" cy="2974142"/>
                     </a:xfrm>
                     <a:prstGeom prst="rect">
                       <a:avLst/>
@@ -2167,7 +2171,32 @@
           <w:bdr w:val="single" w:sz="6" w:space="1" w:color="DDDDDD" w:frame="1"/>
           <w:shd w:val="clear" w:color="auto" w:fill="F9F9F9"/>
         </w:rPr>
-        <w:t>svn checkout</w:t>
+        <w:t>svn</w:t>
+      </w:r>
+      <w:r>
+        <w:rPr>
+          <w:rStyle w:val="HTMLCode"/>
+          <w:rFonts w:asciiTheme="minorHAnsi" w:eastAsiaTheme="majorEastAsia" w:hAnsiTheme="minorHAnsi"/>
+          <w:color w:val="000000"/>
+          <w:sz w:val="24"/>
+          <w:szCs w:val="21"/>
+          <w:bdr w:val="single" w:sz="6" w:space="1" w:color="DDDDDD" w:frame="1"/>
+          <w:shd w:val="clear" w:color="auto" w:fill="F9F9F9"/>
+          <w:lang w:val="ru-RU"/>
+        </w:rPr>
+        <w:t xml:space="preserve"> </w:t>
+      </w:r>
+      <w:r>
+        <w:rPr>
+          <w:rStyle w:val="HTMLCode"/>
+          <w:rFonts w:asciiTheme="minorHAnsi" w:eastAsiaTheme="majorEastAsia" w:hAnsiTheme="minorHAnsi"/>
+          <w:color w:val="000000"/>
+          <w:sz w:val="24"/>
+          <w:szCs w:val="21"/>
+          <w:bdr w:val="single" w:sz="6" w:space="1" w:color="DDDDDD" w:frame="1"/>
+          <w:shd w:val="clear" w:color="auto" w:fill="F9F9F9"/>
+        </w:rPr>
+        <w:t>checkout</w:t>
       </w:r>
       <w:r>
         <w:rPr>
@@ -2383,7 +2412,23 @@
           <w:szCs w:val="24"/>
           <w:lang w:val="ru-RU"/>
         </w:rPr>
-        <w:t>Скорее всего, первый раз вам будет ввести имя пользоватля и пароль, которые в дальнейшем можно сохранить у себя на компьютере, чтобы не вводить их при каждом запросе к репозиторию. После этого папка с директорией появится у вас на рабочей машине.</w:t>
+        <w:t xml:space="preserve">Скорее всего, первый раз вам будет ввести имя </w:t>
+      </w:r>
+      <w:r>
+        <w:rPr>
+          <w:sz w:val="24"/>
+          <w:szCs w:val="24"/>
+          <w:lang w:val="ru-RU"/>
+        </w:rPr>
+        <w:t>пользователя</w:t>
+      </w:r>
+      <w:r>
+        <w:rPr>
+          <w:sz w:val="24"/>
+          <w:szCs w:val="24"/>
+          <w:lang w:val="ru-RU"/>
+        </w:rPr>
+        <w:t xml:space="preserve"> и пароль, которые в дальнейшем можно сохранить у себя на компьютере, чтобы не вводить их при каждом запросе к репозиторию. После этого папка с директорией появится у вас на рабочей машине.</w:t>
       </w:r>
     </w:p>
     <w:p>
@@ -2474,7 +2519,45 @@
           <w:bdr w:val="single" w:sz="6" w:space="1" w:color="DDDDDD" w:frame="1"/>
           <w:shd w:val="clear" w:color="auto" w:fill="F9F9F9"/>
         </w:rPr>
-        <w:t xml:space="preserve">svn add . </w:t>
+        <w:t>svn</w:t>
+      </w:r>
+      <w:r>
+        <w:rPr>
+          <w:rStyle w:val="HTMLCode"/>
+          <w:rFonts w:asciiTheme="minorHAnsi" w:eastAsiaTheme="majorEastAsia" w:hAnsiTheme="minorHAnsi"/>
+          <w:color w:val="000000"/>
+          <w:sz w:val="24"/>
+          <w:szCs w:val="24"/>
+          <w:bdr w:val="single" w:sz="6" w:space="1" w:color="DDDDDD" w:frame="1"/>
+          <w:shd w:val="clear" w:color="auto" w:fill="F9F9F9"/>
+          <w:lang w:val="ru-RU"/>
+        </w:rPr>
+        <w:t xml:space="preserve"> </w:t>
+      </w:r>
+      <w:r>
+        <w:rPr>
+          <w:rStyle w:val="HTMLCode"/>
+          <w:rFonts w:asciiTheme="minorHAnsi" w:eastAsiaTheme="majorEastAsia" w:hAnsiTheme="minorHAnsi"/>
+          <w:color w:val="000000"/>
+          <w:sz w:val="24"/>
+          <w:szCs w:val="24"/>
+          <w:bdr w:val="single" w:sz="6" w:space="1" w:color="DDDDDD" w:frame="1"/>
+          <w:shd w:val="clear" w:color="auto" w:fill="F9F9F9"/>
+        </w:rPr>
+        <w:t>add</w:t>
+      </w:r>
+      <w:r>
+        <w:rPr>
+          <w:rStyle w:val="HTMLCode"/>
+          <w:rFonts w:asciiTheme="minorHAnsi" w:eastAsiaTheme="majorEastAsia" w:hAnsiTheme="minorHAnsi"/>
+          <w:color w:val="000000"/>
+          <w:sz w:val="24"/>
+          <w:szCs w:val="24"/>
+          <w:bdr w:val="single" w:sz="6" w:space="1" w:color="DDDDDD" w:frame="1"/>
+          <w:shd w:val="clear" w:color="auto" w:fill="F9F9F9"/>
+          <w:lang w:val="ru-RU"/>
+        </w:rPr>
+        <w:t xml:space="preserve"> . </w:t>
       </w:r>
       <w:r>
         <w:rPr>
@@ -2494,7 +2577,57 @@
           <w:bdr w:val="single" w:sz="6" w:space="1" w:color="DDDDDD" w:frame="1"/>
           <w:shd w:val="clear" w:color="auto" w:fill="F9F9F9"/>
         </w:rPr>
-        <w:t>svn add . --force</w:t>
+        <w:t>svn</w:t>
+      </w:r>
+      <w:r>
+        <w:rPr>
+          <w:rStyle w:val="HTMLCode"/>
+          <w:rFonts w:asciiTheme="minorHAnsi" w:eastAsiaTheme="majorEastAsia" w:hAnsiTheme="minorHAnsi"/>
+          <w:color w:val="000000"/>
+          <w:sz w:val="24"/>
+          <w:szCs w:val="24"/>
+          <w:bdr w:val="single" w:sz="6" w:space="1" w:color="DDDDDD" w:frame="1"/>
+          <w:shd w:val="clear" w:color="auto" w:fill="F9F9F9"/>
+          <w:lang w:val="ru-RU"/>
+        </w:rPr>
+        <w:t xml:space="preserve"> </w:t>
+      </w:r>
+      <w:r>
+        <w:rPr>
+          <w:rStyle w:val="HTMLCode"/>
+          <w:rFonts w:asciiTheme="minorHAnsi" w:eastAsiaTheme="majorEastAsia" w:hAnsiTheme="minorHAnsi"/>
+          <w:color w:val="000000"/>
+          <w:sz w:val="24"/>
+          <w:szCs w:val="24"/>
+          <w:bdr w:val="single" w:sz="6" w:space="1" w:color="DDDDDD" w:frame="1"/>
+          <w:shd w:val="clear" w:color="auto" w:fill="F9F9F9"/>
+        </w:rPr>
+        <w:t>add</w:t>
+      </w:r>
+      <w:r>
+        <w:rPr>
+          <w:rStyle w:val="HTMLCode"/>
+          <w:rFonts w:asciiTheme="minorHAnsi" w:eastAsiaTheme="majorEastAsia" w:hAnsiTheme="minorHAnsi"/>
+          <w:color w:val="000000"/>
+          <w:sz w:val="24"/>
+          <w:szCs w:val="24"/>
+          <w:bdr w:val="single" w:sz="6" w:space="1" w:color="DDDDDD" w:frame="1"/>
+          <w:shd w:val="clear" w:color="auto" w:fill="F9F9F9"/>
+          <w:lang w:val="ru-RU"/>
+        </w:rPr>
+        <w:t xml:space="preserve"> . --</w:t>
+      </w:r>
+      <w:r>
+        <w:rPr>
+          <w:rStyle w:val="HTMLCode"/>
+          <w:rFonts w:asciiTheme="minorHAnsi" w:eastAsiaTheme="majorEastAsia" w:hAnsiTheme="minorHAnsi"/>
+          <w:color w:val="000000"/>
+          <w:sz w:val="24"/>
+          <w:szCs w:val="24"/>
+          <w:bdr w:val="single" w:sz="6" w:space="1" w:color="DDDDDD" w:frame="1"/>
+          <w:shd w:val="clear" w:color="auto" w:fill="F9F9F9"/>
+        </w:rPr>
+        <w:t>force</w:t>
       </w:r>
       <w:r>
         <w:rPr>
@@ -2526,6 +2659,7 @@
         <w:rPr>
           <w:sz w:val="24"/>
           <w:szCs w:val="24"/>
+          <w:lang w:val="ru-RU"/>
         </w:rPr>
         <w:t>получить</w:t>
       </w:r>
@@ -3023,7 +3157,13 @@
         <w:t xml:space="preserve"> команд</w:t>
       </w:r>
       <w:r>
-        <w:t xml:space="preserve"> Subversion</w:t>
+        <w:rPr>
+          <w:lang w:val="ru-RU"/>
+        </w:rPr>
+        <w:t xml:space="preserve"> </w:t>
+      </w:r>
+      <w:r>
+        <w:t>Subversion</w:t>
       </w:r>
       <w:r>
         <w:rPr>
@@ -8413,19 +8553,120 @@
           <w:szCs w:val="24"/>
           <w:bdr w:val="single" w:sz="6" w:space="1" w:color="DDDDDD" w:frame="1"/>
           <w:shd w:val="clear" w:color="auto" w:fill="F9F9F9"/>
-        </w:rPr>
-      </w:pPr>
-      <w:r>
-        <w:rPr>
-          <w:rStyle w:val="HTMLCode"/>
-          <w:rFonts w:asciiTheme="minorHAnsi" w:eastAsiaTheme="majorEastAsia" w:hAnsiTheme="minorHAnsi"/>
-          <w:color w:val="000000"/>
-          <w:sz w:val="24"/>
-          <w:szCs w:val="24"/>
-          <w:bdr w:val="single" w:sz="6" w:space="1" w:color="DDDDDD" w:frame="1"/>
-          <w:shd w:val="clear" w:color="auto" w:fill="F9F9F9"/>
-        </w:rPr>
-        <w:t>You must specify a dialog type. See 'zenity --help' for details</w:t>
+          <w:lang w:val="ru-RU"/>
+        </w:rPr>
+      </w:pPr>
+      <w:r>
+        <w:rPr>
+          <w:rStyle w:val="HTMLCode"/>
+          <w:rFonts w:asciiTheme="minorHAnsi" w:eastAsiaTheme="majorEastAsia" w:hAnsiTheme="minorHAnsi"/>
+          <w:color w:val="000000"/>
+          <w:sz w:val="24"/>
+          <w:szCs w:val="24"/>
+          <w:bdr w:val="single" w:sz="6" w:space="1" w:color="DDDDDD" w:frame="1"/>
+          <w:shd w:val="clear" w:color="auto" w:fill="F9F9F9"/>
+        </w:rPr>
+        <w:t>You must specify a dialog type. See</w:t>
+      </w:r>
+      <w:r>
+        <w:rPr>
+          <w:rStyle w:val="HTMLCode"/>
+          <w:rFonts w:asciiTheme="minorHAnsi" w:eastAsiaTheme="majorEastAsia" w:hAnsiTheme="minorHAnsi"/>
+          <w:color w:val="000000"/>
+          <w:sz w:val="24"/>
+          <w:szCs w:val="24"/>
+          <w:bdr w:val="single" w:sz="6" w:space="1" w:color="DDDDDD" w:frame="1"/>
+          <w:shd w:val="clear" w:color="auto" w:fill="F9F9F9"/>
+          <w:lang w:val="ru-RU"/>
+        </w:rPr>
+        <w:t xml:space="preserve"> '</w:t>
+      </w:r>
+      <w:r>
+        <w:rPr>
+          <w:rStyle w:val="HTMLCode"/>
+          <w:rFonts w:asciiTheme="minorHAnsi" w:eastAsiaTheme="majorEastAsia" w:hAnsiTheme="minorHAnsi"/>
+          <w:color w:val="000000"/>
+          <w:sz w:val="24"/>
+          <w:szCs w:val="24"/>
+          <w:bdr w:val="single" w:sz="6" w:space="1" w:color="DDDDDD" w:frame="1"/>
+          <w:shd w:val="clear" w:color="auto" w:fill="F9F9F9"/>
+        </w:rPr>
+        <w:t>zenity</w:t>
+      </w:r>
+      <w:r>
+        <w:rPr>
+          <w:rStyle w:val="HTMLCode"/>
+          <w:rFonts w:asciiTheme="minorHAnsi" w:eastAsiaTheme="majorEastAsia" w:hAnsiTheme="minorHAnsi"/>
+          <w:color w:val="000000"/>
+          <w:sz w:val="24"/>
+          <w:szCs w:val="24"/>
+          <w:bdr w:val="single" w:sz="6" w:space="1" w:color="DDDDDD" w:frame="1"/>
+          <w:shd w:val="clear" w:color="auto" w:fill="F9F9F9"/>
+          <w:lang w:val="ru-RU"/>
+        </w:rPr>
+        <w:t xml:space="preserve"> --</w:t>
+      </w:r>
+      <w:r>
+        <w:rPr>
+          <w:rStyle w:val="HTMLCode"/>
+          <w:rFonts w:asciiTheme="minorHAnsi" w:eastAsiaTheme="majorEastAsia" w:hAnsiTheme="minorHAnsi"/>
+          <w:color w:val="000000"/>
+          <w:sz w:val="24"/>
+          <w:szCs w:val="24"/>
+          <w:bdr w:val="single" w:sz="6" w:space="1" w:color="DDDDDD" w:frame="1"/>
+          <w:shd w:val="clear" w:color="auto" w:fill="F9F9F9"/>
+        </w:rPr>
+        <w:t>help</w:t>
+      </w:r>
+      <w:r>
+        <w:rPr>
+          <w:rStyle w:val="HTMLCode"/>
+          <w:rFonts w:asciiTheme="minorHAnsi" w:eastAsiaTheme="majorEastAsia" w:hAnsiTheme="minorHAnsi"/>
+          <w:color w:val="000000"/>
+          <w:sz w:val="24"/>
+          <w:szCs w:val="24"/>
+          <w:bdr w:val="single" w:sz="6" w:space="1" w:color="DDDDDD" w:frame="1"/>
+          <w:shd w:val="clear" w:color="auto" w:fill="F9F9F9"/>
+          <w:lang w:val="ru-RU"/>
+        </w:rPr>
+        <w:t xml:space="preserve">' </w:t>
+      </w:r>
+      <w:r>
+        <w:rPr>
+          <w:rStyle w:val="HTMLCode"/>
+          <w:rFonts w:asciiTheme="minorHAnsi" w:eastAsiaTheme="majorEastAsia" w:hAnsiTheme="minorHAnsi"/>
+          <w:color w:val="000000"/>
+          <w:sz w:val="24"/>
+          <w:szCs w:val="24"/>
+          <w:bdr w:val="single" w:sz="6" w:space="1" w:color="DDDDDD" w:frame="1"/>
+          <w:shd w:val="clear" w:color="auto" w:fill="F9F9F9"/>
+        </w:rPr>
+        <w:t>for</w:t>
+      </w:r>
+      <w:r>
+        <w:rPr>
+          <w:rStyle w:val="HTMLCode"/>
+          <w:rFonts w:asciiTheme="minorHAnsi" w:eastAsiaTheme="majorEastAsia" w:hAnsiTheme="minorHAnsi"/>
+          <w:color w:val="000000"/>
+          <w:sz w:val="24"/>
+          <w:szCs w:val="24"/>
+          <w:bdr w:val="single" w:sz="6" w:space="1" w:color="DDDDDD" w:frame="1"/>
+          <w:shd w:val="clear" w:color="auto" w:fill="F9F9F9"/>
+          <w:lang w:val="ru-RU"/>
+        </w:rPr>
+        <w:t xml:space="preserve"> </w:t>
+      </w:r>
+      <w:r>
+        <w:rPr>
+          <w:rStyle w:val="HTMLCode"/>
+          <w:rFonts w:asciiTheme="minorHAnsi" w:eastAsiaTheme="majorEastAsia" w:hAnsiTheme="minorHAnsi"/>
+          <w:color w:val="000000"/>
+          <w:sz w:val="24"/>
+          <w:szCs w:val="24"/>
+          <w:bdr w:val="single" w:sz="6" w:space="1" w:color="DDDDDD" w:frame="1"/>
+          <w:shd w:val="clear" w:color="auto" w:fill="F9F9F9"/>
+        </w:rPr>
+        <w:t>details</w:t>
       </w:r>
     </w:p>
     <w:p>
@@ -9044,7 +9285,7 @@
       <w:pPr>
         <w:rPr>
           <w:noProof/>
-          <w:lang w:eastAsia="en-GB"/>
+          <w:lang w:val="ru-RU" w:eastAsia="en-GB"/>
         </w:rPr>
       </w:pPr>
     </w:p>
@@ -9195,7 +9436,7 @@
       <w:pPr>
         <w:rPr>
           <w:noProof/>
-          <w:lang w:eastAsia="en-GB"/>
+          <w:lang w:val="ru-RU" w:eastAsia="en-GB"/>
         </w:rPr>
       </w:pPr>
       <w:r>
@@ -9219,7 +9460,7 @@
       <w:pPr>
         <w:rPr>
           <w:noProof/>
-          <w:lang w:eastAsia="en-GB"/>
+          <w:lang w:val="ru-RU" w:eastAsia="en-GB"/>
         </w:rPr>
       </w:pPr>
     </w:p>
@@ -9580,19 +9821,17 @@
           <w:szCs w:val="24"/>
           <w:bdr w:val="single" w:sz="6" w:space="1" w:color="DDDDDD" w:frame="1"/>
           <w:shd w:val="clear" w:color="auto" w:fill="F9F9F9"/>
-          <w:lang w:val="ru-RU"/>
-        </w:rPr>
-      </w:pPr>
-      <w:r>
-        <w:rPr>
-          <w:rStyle w:val="HTMLCode"/>
-          <w:rFonts w:asciiTheme="minorHAnsi" w:eastAsiaTheme="majorEastAsia" w:hAnsiTheme="minorHAnsi"/>
-          <w:color w:val="000000"/>
-          <w:sz w:val="24"/>
-          <w:szCs w:val="24"/>
-          <w:bdr w:val="single" w:sz="6" w:space="1" w:color="DDDDDD" w:frame="1"/>
-          <w:shd w:val="clear" w:color="auto" w:fill="F9F9F9"/>
-          <w:lang w:val="ru-RU"/>
+        </w:rPr>
+      </w:pPr>
+      <w:r>
+        <w:rPr>
+          <w:rStyle w:val="HTMLCode"/>
+          <w:rFonts w:asciiTheme="minorHAnsi" w:eastAsiaTheme="majorEastAsia" w:hAnsiTheme="minorHAnsi"/>
+          <w:color w:val="000000"/>
+          <w:sz w:val="24"/>
+          <w:szCs w:val="24"/>
+          <w:bdr w:val="single" w:sz="6" w:space="1" w:color="DDDDDD" w:frame="1"/>
+          <w:shd w:val="clear" w:color="auto" w:fill="F9F9F9"/>
         </w:rPr>
         <w:t>…</w:t>
       </w:r>
@@ -9608,19 +9847,17 @@
           <w:szCs w:val="24"/>
           <w:bdr w:val="single" w:sz="6" w:space="1" w:color="DDDDDD" w:frame="1"/>
           <w:shd w:val="clear" w:color="auto" w:fill="F9F9F9"/>
-          <w:lang w:val="ru-RU"/>
-        </w:rPr>
-      </w:pPr>
-      <w:r>
-        <w:rPr>
-          <w:rStyle w:val="HTMLCode"/>
-          <w:rFonts w:asciiTheme="minorHAnsi" w:eastAsiaTheme="majorEastAsia" w:hAnsiTheme="minorHAnsi"/>
-          <w:color w:val="000000"/>
-          <w:sz w:val="24"/>
-          <w:szCs w:val="24"/>
-          <w:bdr w:val="single" w:sz="6" w:space="1" w:color="DDDDDD" w:frame="1"/>
-          <w:shd w:val="clear" w:color="auto" w:fill="F9F9F9"/>
-          <w:lang w:val="ru-RU"/>
+        </w:rPr>
+      </w:pPr>
+      <w:r>
+        <w:rPr>
+          <w:rStyle w:val="HTMLCode"/>
+          <w:rFonts w:asciiTheme="minorHAnsi" w:eastAsiaTheme="majorEastAsia" w:hAnsiTheme="minorHAnsi"/>
+          <w:color w:val="000000"/>
+          <w:sz w:val="24"/>
+          <w:szCs w:val="24"/>
+          <w:bdr w:val="single" w:sz="6" w:space="1" w:color="DDDDDD" w:frame="1"/>
+          <w:shd w:val="clear" w:color="auto" w:fill="F9F9F9"/>
         </w:rPr>
         <w:t>…</w:t>
       </w:r>
@@ -9790,19 +10027,17 @@
           <w:szCs w:val="24"/>
           <w:bdr w:val="single" w:sz="6" w:space="1" w:color="DDDDDD" w:frame="1"/>
           <w:shd w:val="clear" w:color="auto" w:fill="F9F9F9"/>
-          <w:lang w:val="ru-RU"/>
-        </w:rPr>
-      </w:pPr>
-      <w:r>
-        <w:rPr>
-          <w:rStyle w:val="HTMLCode"/>
-          <w:rFonts w:asciiTheme="minorHAnsi" w:eastAsiaTheme="majorEastAsia" w:hAnsiTheme="minorHAnsi"/>
-          <w:color w:val="000000"/>
-          <w:sz w:val="24"/>
-          <w:szCs w:val="24"/>
-          <w:bdr w:val="single" w:sz="6" w:space="1" w:color="DDDDDD" w:frame="1"/>
-          <w:shd w:val="clear" w:color="auto" w:fill="F9F9F9"/>
-          <w:lang w:val="ru-RU"/>
+        </w:rPr>
+      </w:pPr>
+      <w:r>
+        <w:rPr>
+          <w:rStyle w:val="HTMLCode"/>
+          <w:rFonts w:asciiTheme="minorHAnsi" w:eastAsiaTheme="majorEastAsia" w:hAnsiTheme="minorHAnsi"/>
+          <w:color w:val="000000"/>
+          <w:sz w:val="24"/>
+          <w:szCs w:val="24"/>
+          <w:bdr w:val="single" w:sz="6" w:space="1" w:color="DDDDDD" w:frame="1"/>
+          <w:shd w:val="clear" w:color="auto" w:fill="F9F9F9"/>
         </w:rPr>
         <w:t>...</w:t>
       </w:r>
@@ -9818,19 +10053,17 @@
           <w:szCs w:val="24"/>
           <w:bdr w:val="single" w:sz="6" w:space="1" w:color="DDDDDD" w:frame="1"/>
           <w:shd w:val="clear" w:color="auto" w:fill="F9F9F9"/>
-          <w:lang w:val="ru-RU"/>
-        </w:rPr>
-      </w:pPr>
-      <w:r>
-        <w:rPr>
-          <w:rStyle w:val="HTMLCode"/>
-          <w:rFonts w:asciiTheme="minorHAnsi" w:eastAsiaTheme="majorEastAsia" w:hAnsiTheme="minorHAnsi"/>
-          <w:color w:val="000000"/>
-          <w:sz w:val="24"/>
-          <w:szCs w:val="24"/>
-          <w:bdr w:val="single" w:sz="6" w:space="1" w:color="DDDDDD" w:frame="1"/>
-          <w:shd w:val="clear" w:color="auto" w:fill="F9F9F9"/>
-          <w:lang w:val="ru-RU"/>
+        </w:rPr>
+      </w:pPr>
+      <w:r>
+        <w:rPr>
+          <w:rStyle w:val="HTMLCode"/>
+          <w:rFonts w:asciiTheme="minorHAnsi" w:eastAsiaTheme="majorEastAsia" w:hAnsiTheme="minorHAnsi"/>
+          <w:color w:val="000000"/>
+          <w:sz w:val="24"/>
+          <w:szCs w:val="24"/>
+          <w:bdr w:val="single" w:sz="6" w:space="1" w:color="DDDDDD" w:frame="1"/>
+          <w:shd w:val="clear" w:color="auto" w:fill="F9F9F9"/>
         </w:rPr>
         <w:t>…</w:t>
       </w:r>
@@ -9846,19 +10079,17 @@
           <w:szCs w:val="24"/>
           <w:bdr w:val="single" w:sz="6" w:space="1" w:color="DDDDDD" w:frame="1"/>
           <w:shd w:val="clear" w:color="auto" w:fill="F9F9F9"/>
-          <w:lang w:val="ru-RU"/>
-        </w:rPr>
-      </w:pPr>
-      <w:r>
-        <w:rPr>
-          <w:rStyle w:val="HTMLCode"/>
-          <w:rFonts w:asciiTheme="minorHAnsi" w:eastAsiaTheme="majorEastAsia" w:hAnsiTheme="minorHAnsi"/>
-          <w:color w:val="000000"/>
-          <w:sz w:val="24"/>
-          <w:szCs w:val="24"/>
-          <w:bdr w:val="single" w:sz="6" w:space="1" w:color="DDDDDD" w:frame="1"/>
-          <w:shd w:val="clear" w:color="auto" w:fill="F9F9F9"/>
-          <w:lang w:val="ru-RU"/>
+        </w:rPr>
+      </w:pPr>
+      <w:r>
+        <w:rPr>
+          <w:rStyle w:val="HTMLCode"/>
+          <w:rFonts w:asciiTheme="minorHAnsi" w:eastAsiaTheme="majorEastAsia" w:hAnsiTheme="minorHAnsi"/>
+          <w:color w:val="000000"/>
+          <w:sz w:val="24"/>
+          <w:szCs w:val="24"/>
+          <w:bdr w:val="single" w:sz="6" w:space="1" w:color="DDDDDD" w:frame="1"/>
+          <w:shd w:val="clear" w:color="auto" w:fill="F9F9F9"/>
         </w:rPr>
         <w:t>…</w:t>
       </w:r>
@@ -9874,19 +10105,17 @@
           <w:szCs w:val="24"/>
           <w:bdr w:val="single" w:sz="6" w:space="1" w:color="DDDDDD" w:frame="1"/>
           <w:shd w:val="clear" w:color="auto" w:fill="F9F9F9"/>
-          <w:lang w:val="ru-RU"/>
-        </w:rPr>
-      </w:pPr>
-      <w:r>
-        <w:rPr>
-          <w:rStyle w:val="HTMLCode"/>
-          <w:rFonts w:asciiTheme="minorHAnsi" w:eastAsiaTheme="majorEastAsia" w:hAnsiTheme="minorHAnsi"/>
-          <w:color w:val="000000"/>
-          <w:sz w:val="24"/>
-          <w:szCs w:val="24"/>
-          <w:bdr w:val="single" w:sz="6" w:space="1" w:color="DDDDDD" w:frame="1"/>
-          <w:shd w:val="clear" w:color="auto" w:fill="F9F9F9"/>
-          <w:lang w:val="ru-RU"/>
+        </w:rPr>
+      </w:pPr>
+      <w:r>
+        <w:rPr>
+          <w:rStyle w:val="HTMLCode"/>
+          <w:rFonts w:asciiTheme="minorHAnsi" w:eastAsiaTheme="majorEastAsia" w:hAnsiTheme="minorHAnsi"/>
+          <w:color w:val="000000"/>
+          <w:sz w:val="24"/>
+          <w:szCs w:val="24"/>
+          <w:bdr w:val="single" w:sz="6" w:space="1" w:color="DDDDDD" w:frame="1"/>
+          <w:shd w:val="clear" w:color="auto" w:fill="F9F9F9"/>
         </w:rPr>
         <w:t>)'.sh'</w:t>
       </w:r>
@@ -9902,7 +10131,6 @@
           <w:szCs w:val="24"/>
           <w:bdr w:val="single" w:sz="6" w:space="1" w:color="DDDDDD" w:frame="1"/>
           <w:shd w:val="clear" w:color="auto" w:fill="F9F9F9"/>
-          <w:lang w:val="ru-RU"/>
         </w:rPr>
       </w:pPr>
     </w:p>
@@ -9959,7 +10187,7 @@
           <w:szCs w:val="24"/>
           <w:lang w:val="ru-RU"/>
         </w:rPr>
-        <w:t>нием названия и</w:t>
+        <w:t>нием названия</w:t>
       </w:r>
       <w:r>
         <w:rPr>
@@ -9968,7 +10196,103 @@
           <w:szCs w:val="24"/>
           <w:lang w:val="ru-RU"/>
         </w:rPr>
-        <w:t xml:space="preserve"> ширины-высоты</w:t>
+        <w:t xml:space="preserve"> </w:t>
+      </w:r>
+      <w:r>
+        <w:rPr>
+          <w:iCs/>
+          <w:sz w:val="24"/>
+          <w:szCs w:val="24"/>
+          <w:lang w:val="ru-RU"/>
+        </w:rPr>
+        <w:t>окна (на примере –</w:t>
+      </w:r>
+      <w:r>
+        <w:rPr>
+          <w:iCs/>
+          <w:sz w:val="24"/>
+          <w:szCs w:val="24"/>
+          <w:lang w:val="ru-RU"/>
+        </w:rPr>
+        <w:t xml:space="preserve"> </w:t>
+      </w:r>
+      <w:r>
+        <w:rPr>
+          <w:iCs/>
+          <w:sz w:val="24"/>
+          <w:szCs w:val="24"/>
+        </w:rPr>
+        <w:t>choose</w:t>
+      </w:r>
+      <w:r>
+        <w:rPr>
+          <w:iCs/>
+          <w:sz w:val="24"/>
+          <w:szCs w:val="24"/>
+          <w:lang w:val="ru-RU"/>
+        </w:rPr>
+        <w:t xml:space="preserve"> </w:t>
+      </w:r>
+      <w:r>
+        <w:rPr>
+          <w:iCs/>
+          <w:sz w:val="24"/>
+          <w:szCs w:val="24"/>
+        </w:rPr>
+        <w:t>your</w:t>
+      </w:r>
+      <w:r>
+        <w:rPr>
+          <w:iCs/>
+          <w:sz w:val="24"/>
+          <w:szCs w:val="24"/>
+          <w:lang w:val="ru-RU"/>
+        </w:rPr>
+        <w:t xml:space="preserve"> </w:t>
+      </w:r>
+      <w:r>
+        <w:rPr>
+          <w:iCs/>
+          <w:sz w:val="24"/>
+          <w:szCs w:val="24"/>
+        </w:rPr>
+        <w:t>operation</w:t>
+      </w:r>
+      <w:r>
+        <w:rPr>
+          <w:iCs/>
+          <w:sz w:val="24"/>
+          <w:szCs w:val="24"/>
+          <w:lang w:val="ru-RU"/>
+        </w:rPr>
+        <w:t>)</w:t>
+      </w:r>
+      <w:r>
+        <w:rPr>
+          <w:iCs/>
+          <w:sz w:val="24"/>
+          <w:szCs w:val="24"/>
+          <w:lang w:val="ru-RU"/>
+        </w:rPr>
+        <w:t xml:space="preserve"> и</w:t>
+      </w:r>
+      <w:r>
+        <w:rPr>
+          <w:iCs/>
+          <w:sz w:val="24"/>
+          <w:szCs w:val="24"/>
+          <w:lang w:val="ru-RU"/>
+        </w:rPr>
+        <w:t xml:space="preserve"> </w:t>
+      </w:r>
+      <w:r>
+        <w:rPr>
+          <w:iCs/>
+          <w:sz w:val="24"/>
+          <w:szCs w:val="24"/>
+          <w:lang w:val="ru-RU"/>
+        </w:rPr>
+        <w:t>размеры (ширина и высота)</w:t>
       </w:r>
       <w:r>
         <w:rPr>
@@ -9996,10 +10320,17 @@
           <w:szCs w:val="24"/>
           <w:lang w:val="ru-RU"/>
         </w:rPr>
-        <w:t xml:space="preserve">*: </w:t>
-      </w:r>
-      <w:bookmarkStart w:id="0" w:name="_GoBack"/>
-      <w:bookmarkEnd w:id="0"/>
+        <w:t>Примечание 1</w:t>
+      </w:r>
+      <w:r>
+        <w:rPr>
+          <w:iCs/>
+          <w:sz w:val="24"/>
+          <w:szCs w:val="24"/>
+          <w:lang w:val="ru-RU"/>
+        </w:rPr>
+        <w:t xml:space="preserve">: </w:t>
+      </w:r>
       <w:r>
         <w:rPr>
           <w:iCs/>
@@ -10154,7 +10485,16 @@
           <w:lang w:val="ru-RU"/>
         </w:rPr>
         <w:lastRenderedPageBreak/>
-        <w:t xml:space="preserve">*: </w:t>
+        <w:t>Примечание 2</w:t>
+      </w:r>
+      <w:r>
+        <w:rPr>
+          <w:iCs/>
+          <w:sz w:val="24"/>
+          <w:szCs w:val="24"/>
+          <w:lang w:val="ru-RU"/>
+        </w:rPr>
+        <w:t xml:space="preserve">: </w:t>
       </w:r>
       <w:r>
         <w:rPr>
@@ -10229,19 +10569,33 @@
           <w:szCs w:val="24"/>
           <w:bdr w:val="single" w:sz="6" w:space="1" w:color="DDDDDD" w:frame="1"/>
           <w:shd w:val="clear" w:color="auto" w:fill="F9F9F9"/>
-        </w:rPr>
-      </w:pPr>
-      <w:r>
-        <w:rPr>
-          <w:rStyle w:val="HTMLCode"/>
-          <w:rFonts w:asciiTheme="minorHAnsi" w:eastAsiaTheme="majorEastAsia" w:hAnsiTheme="minorHAnsi"/>
-          <w:color w:val="000000"/>
-          <w:sz w:val="24"/>
-          <w:szCs w:val="24"/>
-          <w:bdr w:val="single" w:sz="6" w:space="1" w:color="DDDDDD" w:frame="1"/>
-          <w:shd w:val="clear" w:color="auto" w:fill="F9F9F9"/>
-        </w:rPr>
-        <w:t xml:space="preserve">do </w:t>
+          <w:lang w:val="ru-RU"/>
+        </w:rPr>
+      </w:pPr>
+      <w:r>
+        <w:rPr>
+          <w:rStyle w:val="HTMLCode"/>
+          <w:rFonts w:asciiTheme="minorHAnsi" w:eastAsiaTheme="majorEastAsia" w:hAnsiTheme="minorHAnsi"/>
+          <w:color w:val="000000"/>
+          <w:sz w:val="24"/>
+          <w:szCs w:val="24"/>
+          <w:bdr w:val="single" w:sz="6" w:space="1" w:color="DDDDDD" w:frame="1"/>
+          <w:shd w:val="clear" w:color="auto" w:fill="F9F9F9"/>
+        </w:rPr>
+        <w:t>do</w:t>
+      </w:r>
+      <w:r>
+        <w:rPr>
+          <w:rStyle w:val="HTMLCode"/>
+          <w:rFonts w:asciiTheme="minorHAnsi" w:eastAsiaTheme="majorEastAsia" w:hAnsiTheme="minorHAnsi"/>
+          <w:color w:val="000000"/>
+          <w:sz w:val="24"/>
+          <w:szCs w:val="24"/>
+          <w:bdr w:val="single" w:sz="6" w:space="1" w:color="DDDDDD" w:frame="1"/>
+          <w:shd w:val="clear" w:color="auto" w:fill="F9F9F9"/>
+          <w:lang w:val="ru-RU"/>
+        </w:rPr>
+        <w:t xml:space="preserve"> </w:t>
       </w:r>
     </w:p>
     <w:p>
@@ -10255,24 +10609,79 @@
           <w:szCs w:val="24"/>
           <w:bdr w:val="single" w:sz="6" w:space="1" w:color="DDDDDD" w:frame="1"/>
           <w:shd w:val="clear" w:color="auto" w:fill="F9F9F9"/>
-        </w:rPr>
-      </w:pPr>
-      <w:r>
-        <w:rPr>
-          <w:rStyle w:val="HTMLCode"/>
-          <w:rFonts w:asciiTheme="minorHAnsi" w:eastAsiaTheme="majorEastAsia" w:hAnsiTheme="minorHAnsi"/>
-          <w:color w:val="000000"/>
-          <w:sz w:val="24"/>
-          <w:szCs w:val="24"/>
-          <w:bdr w:val="single" w:sz="6" w:space="1" w:color="DDDDDD" w:frame="1"/>
-          <w:shd w:val="clear" w:color="auto" w:fill="F9F9F9"/>
-        </w:rPr>
-        <w:t xml:space="preserve">    pow=$(($pow*…))</w:t>
+          <w:lang w:val="ru-RU"/>
+        </w:rPr>
+      </w:pPr>
+      <w:r>
+        <w:rPr>
+          <w:rStyle w:val="HTMLCode"/>
+          <w:rFonts w:asciiTheme="minorHAnsi" w:eastAsiaTheme="majorEastAsia" w:hAnsiTheme="minorHAnsi"/>
+          <w:color w:val="000000"/>
+          <w:sz w:val="24"/>
+          <w:szCs w:val="24"/>
+          <w:bdr w:val="single" w:sz="6" w:space="1" w:color="DDDDDD" w:frame="1"/>
+          <w:shd w:val="clear" w:color="auto" w:fill="F9F9F9"/>
+          <w:lang w:val="ru-RU"/>
+        </w:rPr>
+        <w:t xml:space="preserve">    </w:t>
+      </w:r>
+      <w:r>
+        <w:rPr>
+          <w:rStyle w:val="HTMLCode"/>
+          <w:rFonts w:asciiTheme="minorHAnsi" w:eastAsiaTheme="majorEastAsia" w:hAnsiTheme="minorHAnsi"/>
+          <w:color w:val="000000"/>
+          <w:sz w:val="24"/>
+          <w:szCs w:val="24"/>
+          <w:bdr w:val="single" w:sz="6" w:space="1" w:color="DDDDDD" w:frame="1"/>
+          <w:shd w:val="clear" w:color="auto" w:fill="F9F9F9"/>
+        </w:rPr>
+        <w:t>pow</w:t>
+      </w:r>
+      <w:r>
+        <w:rPr>
+          <w:rStyle w:val="HTMLCode"/>
+          <w:rFonts w:asciiTheme="minorHAnsi" w:eastAsiaTheme="majorEastAsia" w:hAnsiTheme="minorHAnsi"/>
+          <w:color w:val="000000"/>
+          <w:sz w:val="24"/>
+          <w:szCs w:val="24"/>
+          <w:bdr w:val="single" w:sz="6" w:space="1" w:color="DDDDDD" w:frame="1"/>
+          <w:shd w:val="clear" w:color="auto" w:fill="F9F9F9"/>
+          <w:lang w:val="ru-RU"/>
+        </w:rPr>
+        <w:t>=$(($</w:t>
+      </w:r>
+      <w:r>
+        <w:rPr>
+          <w:rStyle w:val="HTMLCode"/>
+          <w:rFonts w:asciiTheme="minorHAnsi" w:eastAsiaTheme="majorEastAsia" w:hAnsiTheme="minorHAnsi"/>
+          <w:color w:val="000000"/>
+          <w:sz w:val="24"/>
+          <w:szCs w:val="24"/>
+          <w:bdr w:val="single" w:sz="6" w:space="1" w:color="DDDDDD" w:frame="1"/>
+          <w:shd w:val="clear" w:color="auto" w:fill="F9F9F9"/>
+        </w:rPr>
+        <w:t>pow</w:t>
+      </w:r>
+      <w:r>
+        <w:rPr>
+          <w:rStyle w:val="HTMLCode"/>
+          <w:rFonts w:asciiTheme="minorHAnsi" w:eastAsiaTheme="majorEastAsia" w:hAnsiTheme="minorHAnsi"/>
+          <w:color w:val="000000"/>
+          <w:sz w:val="24"/>
+          <w:szCs w:val="24"/>
+          <w:bdr w:val="single" w:sz="6" w:space="1" w:color="DDDDDD" w:frame="1"/>
+          <w:shd w:val="clear" w:color="auto" w:fill="F9F9F9"/>
+          <w:lang w:val="ru-RU"/>
+        </w:rPr>
+        <w:t>*…))</w:t>
       </w:r>
     </w:p>
     <w:p>
       <w:pPr>
         <w:ind w:firstLine="284"/>
+        <w:rPr>
+          <w:lang w:val="ru-RU"/>
+        </w:rPr>
       </w:pPr>
       <w:r>
         <w:rPr>
@@ -10287,6 +10696,9 @@
         <w:t>done</w:t>
       </w:r>
       <w:r>
+        <w:rPr>
+          <w:lang w:val="ru-RU"/>
+        </w:rPr>
         <w:t xml:space="preserve"> </w:t>
       </w:r>
     </w:p>
@@ -10342,7 +10754,25 @@
           <w:szCs w:val="24"/>
           <w:lang w:val="ru-RU"/>
         </w:rPr>
-        <w:t xml:space="preserve"> значениями.</w:t>
+        <w:t xml:space="preserve"> </w:t>
+      </w:r>
+      <w:r>
+        <w:rPr>
+          <w:iCs/>
+          <w:sz w:val="24"/>
+          <w:szCs w:val="24"/>
+          <w:lang w:val="ru-RU"/>
+        </w:rPr>
+        <w:t>переменными</w:t>
+      </w:r>
+      <w:r>
+        <w:rPr>
+          <w:iCs/>
+          <w:sz w:val="24"/>
+          <w:szCs w:val="24"/>
+          <w:lang w:val="ru-RU"/>
+        </w:rPr>
+        <w:t>.</w:t>
       </w:r>
     </w:p>
     <w:p>
@@ -10361,7 +10791,16 @@
           <w:szCs w:val="24"/>
           <w:lang w:val="ru-RU"/>
         </w:rPr>
-        <w:t xml:space="preserve">**: </w:t>
+        <w:t>Примечание 3</w:t>
+      </w:r>
+      <w:r>
+        <w:rPr>
+          <w:iCs/>
+          <w:sz w:val="24"/>
+          <w:szCs w:val="24"/>
+          <w:lang w:val="ru-RU"/>
+        </w:rPr>
+        <w:t xml:space="preserve">: </w:t>
       </w:r>
       <w:r>
         <w:rPr>
@@ -10458,7 +10897,6 @@
           <w:iCs/>
           <w:sz w:val="24"/>
           <w:szCs w:val="24"/>
-          <w:lang w:val="ru-RU"/>
         </w:rPr>
       </w:pPr>
       <w:r>
@@ -10478,7 +10916,6 @@
           <w:iCs/>
           <w:sz w:val="24"/>
           <w:szCs w:val="24"/>
-          <w:lang w:val="ru-RU"/>
         </w:rPr>
         <w:t xml:space="preserve"> </w:t>
       </w:r>
@@ -10487,7 +10924,6 @@
           <w:iCs/>
           <w:sz w:val="24"/>
           <w:szCs w:val="24"/>
-          <w:lang w:val="ru-RU"/>
         </w:rPr>
         <w:br w:type="page"/>
       </w:r>
@@ -12757,6 +13193,66 @@
         <w:t>? Объяснить, если да, то какие последствия будет иметь такая операция, если нет, то почему.</w:t>
       </w:r>
     </w:p>
+    <w:p>
+      <w:pPr>
+        <w:pStyle w:val="ListParagraph"/>
+        <w:numPr>
+          <w:ilvl w:val="0"/>
+          <w:numId w:val="13"/>
+        </w:numPr>
+        <w:rPr>
+          <w:rFonts w:cs="Times New Roman"/>
+          <w:sz w:val="24"/>
+          <w:szCs w:val="24"/>
+          <w:lang w:val="ru-RU"/>
+        </w:rPr>
+      </w:pPr>
+      <w:r>
+        <w:rPr>
+          <w:rFonts w:cs="Times New Roman"/>
+          <w:sz w:val="24"/>
+          <w:szCs w:val="24"/>
+          <w:lang w:val="ru-RU"/>
+        </w:rPr>
+        <w:t xml:space="preserve">По требованию преподавателя поменяйте строчки в файле </w:t>
+      </w:r>
+      <w:r>
+        <w:rPr>
+          <w:rFonts w:cs="Times New Roman"/>
+          <w:sz w:val="24"/>
+          <w:szCs w:val="24"/>
+        </w:rPr>
+        <w:t>main</w:t>
+      </w:r>
+      <w:r>
+        <w:rPr>
+          <w:rFonts w:cs="Times New Roman"/>
+          <w:sz w:val="24"/>
+          <w:szCs w:val="24"/>
+          <w:lang w:val="ru-RU"/>
+        </w:rPr>
+        <w:t>.</w:t>
+      </w:r>
+      <w:r>
+        <w:rPr>
+          <w:rFonts w:cs="Times New Roman"/>
+          <w:sz w:val="24"/>
+          <w:szCs w:val="24"/>
+        </w:rPr>
+        <w:t>sh</w:t>
+      </w:r>
+      <w:r>
+        <w:rPr>
+          <w:rFonts w:cs="Times New Roman"/>
+          <w:sz w:val="24"/>
+          <w:szCs w:val="24"/>
+          <w:lang w:val="ru-RU"/>
+        </w:rPr>
+        <w:t xml:space="preserve"> так, чтобы ваша программа оказалась на определённой строчке; результаты сохраните на сервер.</w:t>
+      </w:r>
+      <w:bookmarkStart w:id="0" w:name="_GoBack"/>
+      <w:bookmarkEnd w:id="0"/>
+    </w:p>
     <w:sectPr>
       <w:pgSz w:w="11906" w:h="16838"/>
       <w:pgMar w:top="1440" w:right="1440" w:bottom="1440" w:left="1440" w:header="708" w:footer="708" w:gutter="0"/>

</xml_diff>